<commit_message>
Dokumentace #28 #26 dokumentace aplikace upraven SQLrozsireni (vkládání zamětnanců) tak aby byl validní vůči změně procedury na vložení zaměstnanců 0ceedf34c61f6acee209162c23519fbb3f3b558f upraven csvreader tak, aby nepoužíval mutaci listu přizpůsobeného pro výpis do GUI komponent + změny využívání metody upraven select při výběru zaměstnanců při filtraci přes katedru (nyní zobrazuje zaměstnance, ne vyučující) + změny v gui
</commit_message>
<xml_diff>
--- a/dokumentace.docx
+++ b/dokumentace.docx
@@ -108,16 +108,7 @@
           <w:sz w:val="36"/>
           <w:szCs w:val="36"/>
         </w:rPr>
-        <w:t>Baláček D., Nyč </w:t>
-      </w:r>
-      <w:bookmarkStart w:id="0" w:name="_GoBack"/>
-      <w:bookmarkEnd w:id="0"/>
-      <w:r>
-        <w:rPr>
-          <w:sz w:val="36"/>
-          <w:szCs w:val="36"/>
-        </w:rPr>
-        <w:t>R.</w:t>
+        <w:t>Baláček D., Nyč R.</w:t>
       </w:r>
     </w:p>
     <w:p>
@@ -218,8 +209,8 @@
         </w:rPr>
         <w:t xml:space="preserve"> </w:t>
       </w:r>
-      <w:bookmarkStart w:id="1" w:name="_Toc258833021"/>
-      <w:bookmarkStart w:id="2" w:name="_Toc439254164"/>
+      <w:bookmarkStart w:id="0" w:name="_Toc258833021"/>
+      <w:bookmarkStart w:id="1" w:name="_Toc439254164"/>
     </w:p>
     <w:sdt>
       <w:sdtPr>
@@ -2097,16 +2088,16 @@
       <w:pPr>
         <w:pStyle w:val="Nadpis1-bezsla"/>
       </w:pPr>
-      <w:bookmarkStart w:id="3" w:name="_Toc439267758"/>
-      <w:bookmarkStart w:id="4" w:name="_Toc258833024"/>
-      <w:bookmarkStart w:id="5" w:name="_Toc439254167"/>
+      <w:bookmarkStart w:id="2" w:name="_Toc439267758"/>
+      <w:bookmarkStart w:id="3" w:name="_Toc258833024"/>
+      <w:bookmarkStart w:id="4" w:name="_Toc439254167"/>
+      <w:bookmarkEnd w:id="0"/>
       <w:bookmarkEnd w:id="1"/>
-      <w:bookmarkEnd w:id="2"/>
       <w:r>
         <w:lastRenderedPageBreak/>
         <w:t>Úvod</w:t>
       </w:r>
-      <w:bookmarkEnd w:id="3"/>
+      <w:bookmarkEnd w:id="2"/>
     </w:p>
     <w:p>
       <w:pPr>
@@ -2130,14 +2121,14 @@
         </w:numPr>
         <w:ind w:left="432" w:hanging="432"/>
       </w:pPr>
-      <w:bookmarkStart w:id="6" w:name="_Toc439267759"/>
+      <w:bookmarkStart w:id="5" w:name="_Toc439267759"/>
+      <w:bookmarkEnd w:id="3"/>
       <w:bookmarkEnd w:id="4"/>
-      <w:bookmarkEnd w:id="5"/>
       <w:r>
         <w:lastRenderedPageBreak/>
         <w:t>Zadání</w:t>
       </w:r>
-      <w:bookmarkEnd w:id="6"/>
+      <w:bookmarkEnd w:id="5"/>
     </w:p>
     <w:p>
       <w:pPr>
@@ -2250,11 +2241,11 @@
         <w:pStyle w:val="Nadpis1-bezsla"/>
         <w:jc w:val="center"/>
       </w:pPr>
-      <w:bookmarkStart w:id="7" w:name="_Toc439267760"/>
+      <w:bookmarkStart w:id="6" w:name="_Toc439267760"/>
       <w:r>
         <w:t>Uživatelská dokumentace</w:t>
       </w:r>
-      <w:bookmarkEnd w:id="7"/>
+      <w:bookmarkEnd w:id="6"/>
     </w:p>
     <w:p>
       <w:pPr>
@@ -2360,12 +2351,12 @@
         </w:numPr>
         <w:ind w:left="576" w:hanging="576"/>
       </w:pPr>
-      <w:bookmarkStart w:id="8" w:name="_Toc439267761"/>
+      <w:bookmarkStart w:id="7" w:name="_Toc439267761"/>
       <w:r>
         <w:lastRenderedPageBreak/>
         <w:t>Základní popis používané aplikace</w:t>
       </w:r>
-      <w:bookmarkEnd w:id="8"/>
+      <w:bookmarkEnd w:id="7"/>
     </w:p>
     <w:p>
       <w:r>
@@ -2381,11 +2372,11 @@
         </w:numPr>
         <w:ind w:left="576" w:hanging="576"/>
       </w:pPr>
-      <w:bookmarkStart w:id="9" w:name="_Toc439267762"/>
+      <w:bookmarkStart w:id="8" w:name="_Toc439267762"/>
       <w:r>
         <w:t>Instalace</w:t>
       </w:r>
-      <w:bookmarkEnd w:id="9"/>
+      <w:bookmarkEnd w:id="8"/>
     </w:p>
     <w:p>
       <w:r>
@@ -2401,11 +2392,11 @@
         </w:numPr>
         <w:ind w:left="576" w:hanging="576"/>
       </w:pPr>
-      <w:bookmarkStart w:id="10" w:name="_Toc439267763"/>
+      <w:bookmarkStart w:id="9" w:name="_Toc439267763"/>
       <w:r>
         <w:t>Přístupová oprávnění</w:t>
       </w:r>
-      <w:bookmarkEnd w:id="10"/>
+      <w:bookmarkEnd w:id="9"/>
     </w:p>
     <w:p>
       <w:r>
@@ -2421,11 +2412,11 @@
         </w:numPr>
         <w:ind w:left="576" w:hanging="576"/>
       </w:pPr>
-      <w:bookmarkStart w:id="11" w:name="_Toc439267764"/>
+      <w:bookmarkStart w:id="10" w:name="_Toc439267764"/>
       <w:r>
         <w:t>Použití aplikace</w:t>
       </w:r>
-      <w:bookmarkEnd w:id="11"/>
+      <w:bookmarkEnd w:id="10"/>
     </w:p>
     <w:p>
       <w:pPr>
@@ -2551,11 +2542,11 @@
         <w:pStyle w:val="Nadpis1-bezsla"/>
         <w:jc w:val="center"/>
       </w:pPr>
-      <w:bookmarkStart w:id="12" w:name="_Toc439267765"/>
+      <w:bookmarkStart w:id="11" w:name="_Toc439267765"/>
       <w:r>
         <w:t>Programová dokumentace</w:t>
       </w:r>
-      <w:bookmarkEnd w:id="12"/>
+      <w:bookmarkEnd w:id="11"/>
     </w:p>
     <w:p>
       <w:pPr>
@@ -2670,12 +2661,12 @@
         </w:numPr>
         <w:ind w:left="432" w:hanging="432"/>
       </w:pPr>
-      <w:bookmarkStart w:id="13" w:name="_Toc439267766"/>
+      <w:bookmarkStart w:id="12" w:name="_Toc439267766"/>
       <w:r>
         <w:lastRenderedPageBreak/>
         <w:t>Datová část</w:t>
       </w:r>
-      <w:bookmarkEnd w:id="13"/>
+      <w:bookmarkEnd w:id="12"/>
     </w:p>
     <w:p>
       <w:pPr>
@@ -2694,11 +2685,11 @@
         </w:numPr>
         <w:ind w:left="576" w:hanging="576"/>
       </w:pPr>
-      <w:bookmarkStart w:id="14" w:name="_Toc439267767"/>
+      <w:bookmarkStart w:id="13" w:name="_Toc439267767"/>
       <w:r>
         <w:t>Analýza</w:t>
       </w:r>
-      <w:bookmarkEnd w:id="14"/>
+      <w:bookmarkEnd w:id="13"/>
     </w:p>
     <w:p>
       <w:pPr>
@@ -2729,11 +2720,11 @@
         </w:numPr>
         <w:ind w:left="576" w:hanging="576"/>
       </w:pPr>
-      <w:bookmarkStart w:id="15" w:name="_Toc439267768"/>
+      <w:bookmarkStart w:id="14" w:name="_Toc439267768"/>
       <w:r>
         <w:t>Fyzický model dat</w:t>
       </w:r>
-      <w:bookmarkEnd w:id="15"/>
+      <w:bookmarkEnd w:id="14"/>
     </w:p>
     <w:p>
       <w:pPr>
@@ -2755,11 +2746,11 @@
         </w:numPr>
         <w:ind w:left="576" w:hanging="576"/>
       </w:pPr>
-      <w:bookmarkStart w:id="16" w:name="_Toc439267769"/>
+      <w:bookmarkStart w:id="15" w:name="_Toc439267769"/>
       <w:r>
         <w:t>Číselníky</w:t>
       </w:r>
-      <w:bookmarkEnd w:id="16"/>
+      <w:bookmarkEnd w:id="15"/>
     </w:p>
     <w:p>
       <w:pPr>
@@ -2778,11 +2769,11 @@
         </w:numPr>
         <w:ind w:left="576" w:hanging="576"/>
       </w:pPr>
-      <w:bookmarkStart w:id="17" w:name="_Toc439267770"/>
+      <w:bookmarkStart w:id="16" w:name="_Toc439267770"/>
       <w:r>
         <w:t>Pohledy</w:t>
       </w:r>
-      <w:bookmarkEnd w:id="17"/>
+      <w:bookmarkEnd w:id="16"/>
     </w:p>
     <w:p>
       <w:pPr>
@@ -2801,11 +2792,11 @@
         </w:numPr>
         <w:ind w:left="576" w:hanging="576"/>
       </w:pPr>
-      <w:bookmarkStart w:id="18" w:name="_Toc439267771"/>
+      <w:bookmarkStart w:id="17" w:name="_Toc439267771"/>
       <w:r>
         <w:t>Funkce</w:t>
       </w:r>
-      <w:bookmarkEnd w:id="18"/>
+      <w:bookmarkEnd w:id="17"/>
     </w:p>
     <w:p>
       <w:pPr>
@@ -2824,11 +2815,11 @@
         </w:numPr>
         <w:ind w:left="576" w:hanging="576"/>
       </w:pPr>
-      <w:bookmarkStart w:id="19" w:name="_Toc439267772"/>
+      <w:bookmarkStart w:id="18" w:name="_Toc439267772"/>
       <w:r>
         <w:t>Uložené procedury</w:t>
       </w:r>
-      <w:bookmarkEnd w:id="19"/>
+      <w:bookmarkEnd w:id="18"/>
     </w:p>
     <w:p>
       <w:pPr>
@@ -2847,11 +2838,11 @@
         </w:numPr>
         <w:ind w:left="576" w:hanging="576"/>
       </w:pPr>
-      <w:bookmarkStart w:id="20" w:name="_Toc439267773"/>
+      <w:bookmarkStart w:id="19" w:name="_Toc439267773"/>
       <w:r>
         <w:t>Spouště</w:t>
       </w:r>
-      <w:bookmarkEnd w:id="20"/>
+      <w:bookmarkEnd w:id="19"/>
     </w:p>
     <w:p>
       <w:pPr>
@@ -2870,11 +2861,11 @@
         </w:numPr>
         <w:ind w:left="576" w:hanging="576"/>
       </w:pPr>
-      <w:bookmarkStart w:id="21" w:name="_Toc439267774"/>
+      <w:bookmarkStart w:id="20" w:name="_Toc439267774"/>
       <w:r>
         <w:t>Indexy</w:t>
       </w:r>
-      <w:bookmarkEnd w:id="21"/>
+      <w:bookmarkEnd w:id="20"/>
     </w:p>
     <w:p>
       <w:pPr>
@@ -2893,11 +2884,11 @@
         </w:numPr>
         <w:ind w:left="576" w:hanging="576"/>
       </w:pPr>
-      <w:bookmarkStart w:id="22" w:name="_Toc439267775"/>
+      <w:bookmarkStart w:id="21" w:name="_Toc439267775"/>
       <w:r>
         <w:t>Sekvence</w:t>
       </w:r>
-      <w:bookmarkEnd w:id="22"/>
+      <w:bookmarkEnd w:id="21"/>
     </w:p>
     <w:p>
       <w:pPr>
@@ -2916,11 +2907,11 @@
         </w:numPr>
         <w:ind w:left="576" w:hanging="576"/>
       </w:pPr>
-      <w:bookmarkStart w:id="23" w:name="_Toc439267776"/>
+      <w:bookmarkStart w:id="22" w:name="_Toc439267776"/>
       <w:r>
         <w:t>Systémový katalog</w:t>
       </w:r>
-      <w:bookmarkEnd w:id="23"/>
+      <w:bookmarkEnd w:id="22"/>
     </w:p>
     <w:p>
       <w:pPr>
@@ -2939,23 +2930,12 @@
         </w:numPr>
         <w:ind w:left="432" w:hanging="432"/>
       </w:pPr>
-      <w:bookmarkStart w:id="24" w:name="_Toc439267777"/>
+      <w:bookmarkStart w:id="23" w:name="_Toc439267777"/>
       <w:r>
         <w:lastRenderedPageBreak/>
         <w:t>Aplikace</w:t>
       </w:r>
-      <w:bookmarkEnd w:id="24"/>
-    </w:p>
-    <w:p>
-      <w:pPr>
-        <w:pStyle w:val="Odstavec"/>
-      </w:pPr>
-      <w:r>
-        <w:t>Zde uveďte řešení zadavatelské dokumentace z pohledu výsledné aplikace, postupujte dle zadání projektu.</w:t>
-      </w:r>
-      <w:r>
-        <w:t xml:space="preserve"> V celé této části použijte printscreeny Vaší aplikace včetně detailního popisu.</w:t>
-      </w:r>
+      <w:bookmarkEnd w:id="23"/>
     </w:p>
     <w:p>
       <w:pPr>
@@ -2966,21 +2946,18 @@
         </w:numPr>
         <w:ind w:left="576" w:hanging="576"/>
       </w:pPr>
-      <w:bookmarkStart w:id="25" w:name="_Toc439267778"/>
+      <w:bookmarkStart w:id="24" w:name="_Toc439267778"/>
       <w:r>
         <w:t>Použité prostředí</w:t>
       </w:r>
-      <w:bookmarkEnd w:id="25"/>
+      <w:bookmarkEnd w:id="24"/>
     </w:p>
     <w:p>
       <w:pPr>
         <w:pStyle w:val="Odstavec"/>
       </w:pPr>
       <w:r>
-        <w:t xml:space="preserve">Detailně popište </w:t>
-      </w:r>
-      <w:r>
-        <w:t>použité prostředí, technologie.</w:t>
+        <w:t>K realizaci aplikace je využito prostředí NetBeans, jazyk Java. Pro grafické uživatelské prostředí (dále GUI) je využita technologie JavaFX.</w:t>
       </w:r>
     </w:p>
     <w:p>
@@ -2992,18 +2969,88 @@
         </w:numPr>
         <w:ind w:left="576" w:hanging="576"/>
       </w:pPr>
-      <w:bookmarkStart w:id="26" w:name="_Toc439267779"/>
+      <w:bookmarkStart w:id="25" w:name="_Toc439267779"/>
       <w:r>
         <w:t>Řízení uživatelských účtů</w:t>
       </w:r>
-      <w:bookmarkEnd w:id="26"/>
+      <w:bookmarkEnd w:id="25"/>
     </w:p>
     <w:p>
       <w:pPr>
         <w:pStyle w:val="Odstavec"/>
       </w:pPr>
       <w:r>
-        <w:t>Popište jaký způsob využíváte pro řízení uživatelských účtů, jaké úrovně přístupů využíváte např. RBAC, ACL, apod.</w:t>
+        <w:t xml:space="preserve">Aplikace rozlišuje 3 </w:t>
+      </w:r>
+      <w:r>
+        <w:t>úrovně oprávnění.</w:t>
+      </w:r>
+    </w:p>
+    <w:p>
+      <w:pPr>
+        <w:pStyle w:val="Odstavec"/>
+        <w:numPr>
+          <w:ilvl w:val="0"/>
+          <w:numId w:val="29"/>
+        </w:numPr>
+      </w:pPr>
+      <w:r>
+        <w:t>Prohlížení</w:t>
+      </w:r>
+    </w:p>
+    <w:p>
+      <w:pPr>
+        <w:pStyle w:val="Odstavec"/>
+        <w:ind w:firstLine="709"/>
+      </w:pPr>
+      <w:r>
+        <w:t>V tomto režimu může uživatel prohlížet hodnoty v databázi, rozvrhy atp.</w:t>
+      </w:r>
+    </w:p>
+    <w:p>
+      <w:pPr>
+        <w:pStyle w:val="Odstavec"/>
+        <w:numPr>
+          <w:ilvl w:val="0"/>
+          <w:numId w:val="29"/>
+        </w:numPr>
+      </w:pPr>
+      <w:r>
+        <w:t>Uživatel</w:t>
+      </w:r>
+    </w:p>
+    <w:p>
+      <w:pPr>
+        <w:pStyle w:val="Odstavec"/>
+        <w:ind w:firstLine="709"/>
+      </w:pPr>
+      <w:r>
+        <w:t>V tomto režimu může uživatel prohlížet data v databázi a upravovat své údaje.</w:t>
+      </w:r>
+      <w:r>
+        <w:br/>
+        <w:t>Pokud je vyučující, tak své rozvrhové akce, každý uživatel pak své osobní informace.</w:t>
+      </w:r>
+    </w:p>
+    <w:p>
+      <w:pPr>
+        <w:pStyle w:val="Odstavec"/>
+        <w:numPr>
+          <w:ilvl w:val="0"/>
+          <w:numId w:val="29"/>
+        </w:numPr>
+      </w:pPr>
+      <w:r>
+        <w:t>Administrátor</w:t>
+      </w:r>
+    </w:p>
+    <w:p>
+      <w:pPr>
+        <w:pStyle w:val="Odstavec"/>
+        <w:ind w:firstLine="709"/>
+      </w:pPr>
+      <w:r>
+        <w:t>Může prohlížet data z aplikace, měnit data ve všech tabulkách, schvalovat rozvrhové akce a importovat z XLM a CSV.</w:t>
       </w:r>
     </w:p>
     <w:p>
@@ -3015,18 +3062,110 @@
         </w:numPr>
         <w:ind w:left="576" w:hanging="576"/>
       </w:pPr>
-      <w:bookmarkStart w:id="27" w:name="_Toc439267780"/>
+      <w:bookmarkStart w:id="26" w:name="_Toc439267780"/>
       <w:r>
         <w:t>Moduly</w:t>
       </w:r>
-      <w:bookmarkEnd w:id="27"/>
+      <w:bookmarkEnd w:id="26"/>
     </w:p>
     <w:p>
       <w:pPr>
         <w:pStyle w:val="Odstavec"/>
-      </w:pPr>
-      <w:r>
-        <w:t>Popište jednotlivé části vytvořené ve výsledné aplikaci.</w:t>
+        <w:numPr>
+          <w:ilvl w:val="0"/>
+          <w:numId w:val="31"/>
+        </w:numPr>
+      </w:pPr>
+      <w:r>
+        <w:t>ISkolniDB.java</w:t>
+      </w:r>
+    </w:p>
+    <w:p>
+      <w:pPr>
+        <w:pStyle w:val="Odstavec"/>
+      </w:pPr>
+      <w:r>
+        <w:t>Interface pro SkolniDB.</w:t>
+      </w:r>
+    </w:p>
+    <w:p>
+      <w:pPr>
+        <w:pStyle w:val="Odstavec"/>
+        <w:numPr>
+          <w:ilvl w:val="0"/>
+          <w:numId w:val="31"/>
+        </w:numPr>
+      </w:pPr>
+      <w:r>
+        <w:t>SkolniDB.java</w:t>
+      </w:r>
+    </w:p>
+    <w:p>
+      <w:pPr>
+        <w:pStyle w:val="Odstavec"/>
+      </w:pPr>
+      <w:r>
+        <w:t>Implementuje rozhraní ISkolniDB. Slouží pro komunikaci GUI s databází. Nachází se zde metody pro vkládání, úpravu a odebírání dat z DB. Naprostá většina komunikace s DB je řešena zde.</w:t>
+      </w:r>
+    </w:p>
+    <w:p>
+      <w:pPr>
+        <w:pStyle w:val="Odstavec"/>
+        <w:numPr>
+          <w:ilvl w:val="0"/>
+          <w:numId w:val="31"/>
+        </w:numPr>
+      </w:pPr>
+      <w:r>
+        <w:t>CsvReader.java</w:t>
+      </w:r>
+    </w:p>
+    <w:p>
+      <w:pPr>
+        <w:pStyle w:val="Odstavec"/>
+      </w:pPr>
+      <w:r>
+        <w:t>Třída pro import dat z CSV. Po vytvoření instance třídy lze použít metodu na import, která vrací list hodnot z CSV.</w:t>
+      </w:r>
+    </w:p>
+    <w:p>
+      <w:pPr>
+        <w:pStyle w:val="Odstavec"/>
+        <w:numPr>
+          <w:ilvl w:val="0"/>
+          <w:numId w:val="31"/>
+        </w:numPr>
+      </w:pPr>
+      <w:r>
+        <w:t>XMLLoader.java</w:t>
+      </w:r>
+    </w:p>
+    <w:p>
+      <w:pPr>
+        <w:pStyle w:val="Odstavec"/>
+      </w:pPr>
+      <w:r>
+        <w:t>Třídní procedurou na import (kde vstup je cesta k souboru) parsuje vybraný XML soubor a ukládá hned do DB.</w:t>
+      </w:r>
+    </w:p>
+    <w:p>
+      <w:pPr>
+        <w:pStyle w:val="Odstavec"/>
+        <w:numPr>
+          <w:ilvl w:val="0"/>
+          <w:numId w:val="31"/>
+        </w:numPr>
+      </w:pPr>
+      <w:r>
+        <w:t>Formuláře</w:t>
+      </w:r>
+    </w:p>
+    <w:p>
+      <w:pPr>
+        <w:pStyle w:val="Odstavec"/>
+      </w:pPr>
+      <w:r>
+        <w:t>Popsané níže</w:t>
       </w:r>
     </w:p>
     <w:p>
@@ -3038,18 +3177,419 @@
         </w:numPr>
         <w:ind w:left="576" w:hanging="576"/>
       </w:pPr>
-      <w:bookmarkStart w:id="28" w:name="_Toc439267781"/>
-      <w:r>
+      <w:bookmarkStart w:id="27" w:name="_Toc439267781"/>
+      <w:r>
+        <w:lastRenderedPageBreak/>
         <w:t>Formuláře</w:t>
       </w:r>
-      <w:bookmarkEnd w:id="28"/>
+      <w:bookmarkEnd w:id="27"/>
+    </w:p>
+    <w:p>
+      <w:r>
+        <w:t>Ve všech formulářích je tlačítko „Ok“ commit a tlačítko „Zrušit“ rollback.</w:t>
+      </w:r>
     </w:p>
     <w:p>
       <w:pPr>
         <w:pStyle w:val="Odstavec"/>
-      </w:pPr>
-      <w:r>
-        <w:t>Popište použité formuláře.</w:t>
+        <w:numPr>
+          <w:ilvl w:val="0"/>
+          <w:numId w:val="30"/>
+        </w:numPr>
+      </w:pPr>
+      <w:r>
+        <w:t>Hlavní menu</w:t>
+      </w:r>
+    </w:p>
+    <w:p>
+      <w:pPr>
+        <w:pStyle w:val="Odstavec"/>
+      </w:pPr>
+      <w:r>
+        <w:t>GuiFXML.fxml, GuiFXMLController.java</w:t>
+      </w:r>
+    </w:p>
+    <w:p>
+      <w:pPr>
+        <w:pStyle w:val="Odstavec"/>
+      </w:pPr>
+      <w:r>
+        <w:t>Slouží k základní orientaci po programu a otevření většiny hlavních formulářů.</w:t>
+      </w:r>
+    </w:p>
+    <w:p>
+      <w:pPr>
+        <w:pStyle w:val="Odstavec"/>
+        <w:numPr>
+          <w:ilvl w:val="0"/>
+          <w:numId w:val="30"/>
+        </w:numPr>
+      </w:pPr>
+      <w:r>
+        <w:t>Vyučující</w:t>
+      </w:r>
+    </w:p>
+    <w:p>
+      <w:pPr>
+        <w:pStyle w:val="Odstavec"/>
+      </w:pPr>
+      <w:r>
+        <w:t>FXMLVyucujici.fxml, FXMLVyucujiciController.java</w:t>
+      </w:r>
+    </w:p>
+    <w:p>
+      <w:pPr>
+        <w:pStyle w:val="Odstavec"/>
+      </w:pPr>
+      <w:r>
+        <w:t>Vypisuje vyučující, nebo zaměstnance (podle toho pod jakým tlačítkem se přistupovalo) do tabulky</w:t>
+      </w:r>
+      <w:r>
+        <w:t xml:space="preserve"> včetně fotky má-li nějakou přiřazenu</w:t>
+      </w:r>
+      <w:r>
+        <w:t xml:space="preserve">. Admin má možnost </w:t>
+      </w:r>
+      <w:r>
+        <w:t>přidat, upravit nebo smazat zaměstnance</w:t>
+      </w:r>
+      <w:r>
+        <w:t>, přidat anebo smazat zaměstnanci fotku. Pokud formulář ukazuje jen vyučující, může jakýkoliv uživatel zobrazit rozvrhové akce vyučujícího, nebo jaké předměty vyučující vyučuje.</w:t>
+      </w:r>
+    </w:p>
+    <w:p>
+      <w:pPr>
+        <w:pStyle w:val="Odstavec"/>
+        <w:numPr>
+          <w:ilvl w:val="0"/>
+          <w:numId w:val="30"/>
+        </w:numPr>
+      </w:pPr>
+      <w:r>
+        <w:t>Předměty</w:t>
+      </w:r>
+    </w:p>
+    <w:p>
+      <w:pPr>
+        <w:pStyle w:val="Odstavec"/>
+      </w:pPr>
+      <w:r>
+        <w:t>Vypisuje předměty. Admin může předměty přidat, upravit, odebrat nebo importovat</w:t>
+      </w:r>
+      <w:r>
+        <w:t xml:space="preserve"> (XML)</w:t>
+      </w:r>
+      <w:r>
+        <w:t>. Uživatel může přejít tlačítkem „Obory“ do formuláře zobrazujícího ve kterých oborech a s jakou prioritou je předmět zasazen. Tlačítko Rozvrhové akce zobrazí všechny rozvrhové akce daného předmětu.</w:t>
+      </w:r>
+    </w:p>
+    <w:p>
+      <w:pPr>
+        <w:pStyle w:val="Odstavec"/>
+        <w:numPr>
+          <w:ilvl w:val="0"/>
+          <w:numId w:val="30"/>
+        </w:numPr>
+      </w:pPr>
+      <w:r>
+        <w:t>Obory</w:t>
+      </w:r>
+    </w:p>
+    <w:p>
+      <w:pPr>
+        <w:pStyle w:val="Odstavec"/>
+      </w:pPr>
+      <w:r>
+        <w:t>Vypisuje obory. Admin může obory přidávat, upravovat a odebírat. Uživatel může tlačítkem „Předměty oboru“ vyvolat formulář zobrazující jaké předměty jsou oboru přiřazeny a s jakou prioritou.</w:t>
+      </w:r>
+    </w:p>
+    <w:p>
+      <w:pPr>
+        <w:pStyle w:val="Odstavec"/>
+        <w:numPr>
+          <w:ilvl w:val="0"/>
+          <w:numId w:val="30"/>
+        </w:numPr>
+      </w:pPr>
+      <w:r>
+        <w:t>Předměty oboru (obory předmětu)</w:t>
+      </w:r>
+    </w:p>
+    <w:p>
+      <w:pPr>
+        <w:pStyle w:val="Odstavec"/>
+      </w:pPr>
+      <w:r>
+        <w:t>Tento formulář není přístupný z menu. Podle toho z jakého formuláře je spuštěn ukazuje buď do jakých oborů spadá daný předmět, nebo jaké předměty má daný obor. Admin může tato spojení přidávat, upravovat nebo odebírat.</w:t>
+      </w:r>
+    </w:p>
+    <w:p>
+      <w:pPr>
+        <w:pStyle w:val="Odstavec"/>
+        <w:numPr>
+          <w:ilvl w:val="0"/>
+          <w:numId w:val="30"/>
+        </w:numPr>
+      </w:pPr>
+      <w:r>
+        <w:t>Pracoviště</w:t>
+      </w:r>
+    </w:p>
+    <w:p>
+      <w:pPr>
+        <w:pStyle w:val="Odstavec"/>
+      </w:pPr>
+      <w:r>
+        <w:t>Tento formulář vypisuje katedry a fakulty pod níž spadají. Admin může katedry přidat, upravit</w:t>
+      </w:r>
+      <w:r>
+        <w:t>,</w:t>
+      </w:r>
+      <w:r>
+        <w:t xml:space="preserve"> odebrat</w:t>
+      </w:r>
+      <w:r>
+        <w:t xml:space="preserve"> a importovat (CSV)</w:t>
+      </w:r>
+      <w:r>
+        <w:t>. Uživatel může přejít na formulář vypisující pouze zaměstnance katedry.</w:t>
+      </w:r>
+    </w:p>
+    <w:p>
+      <w:pPr>
+        <w:pStyle w:val="Odstavec"/>
+        <w:numPr>
+          <w:ilvl w:val="0"/>
+          <w:numId w:val="30"/>
+        </w:numPr>
+      </w:pPr>
+      <w:r>
+        <w:t>Rozvrhové akce</w:t>
+      </w:r>
+    </w:p>
+    <w:p>
+      <w:pPr>
+        <w:pStyle w:val="Odstavec"/>
+      </w:pPr>
+      <w:r>
+        <w:t>Tento formulář není</w:t>
+      </w:r>
+      <w:r>
+        <w:t xml:space="preserve"> zcela</w:t>
+      </w:r>
+      <w:r>
+        <w:t xml:space="preserve"> přístupný z menu. Podle toho</w:t>
+      </w:r>
+      <w:r>
+        <w:t>,</w:t>
+      </w:r>
+      <w:r>
+        <w:t xml:space="preserve"> zda je přistupován z</w:t>
+      </w:r>
+      <w:r>
+        <w:t xml:space="preserve"> formuláře vyučujících, předmětů či učeben vypisuje rozvrhové akce vyučujícího, předmětu či učeben. </w:t>
+      </w:r>
+      <w:r>
+        <w:lastRenderedPageBreak/>
+        <w:t>Administrátor vidí i neschválené akce, uživatel jen schválené. Admin může rozvrhové akce přidávat, upravovat, odebírat a schvalovat. Pokud jsou rozvrhové akce filtrovány dle vyučujícího nebo učebny, lze zobrazit grafický rozvrh vyučujícího nebo učebny.</w:t>
+      </w:r>
+    </w:p>
+    <w:p>
+      <w:pPr>
+        <w:pStyle w:val="Odstavec"/>
+      </w:pPr>
+      <w:r>
+        <w:t>Speciálně lze na tento formulář přistoupit z menu, pokud je přihlášený uživatel vyučující. Pak je mu tento formulář zpřístupněn s možností přidávání, úpravy a odebírání rozvrhových akcí, schvalovat akce však musí admin. Vyučující zde vidí i své neschválené rozvrhové akce.</w:t>
+      </w:r>
+    </w:p>
+    <w:p>
+      <w:pPr>
+        <w:pStyle w:val="Odstavec"/>
+        <w:numPr>
+          <w:ilvl w:val="0"/>
+          <w:numId w:val="30"/>
+        </w:numPr>
+      </w:pPr>
+      <w:r>
+        <w:t>Učebny</w:t>
+      </w:r>
+    </w:p>
+    <w:p>
+      <w:pPr>
+        <w:pStyle w:val="Odstavec"/>
+      </w:pPr>
+      <w:r>
+        <w:t>Výpis učeben. Admin může učebny přidávat, upravovat a odebírat. Uživatel může přejít na okno rozvrhových akcí a podívat se, jaké akce v učebně jsou.</w:t>
+      </w:r>
+    </w:p>
+    <w:p>
+      <w:pPr>
+        <w:pStyle w:val="Odstavec"/>
+        <w:numPr>
+          <w:ilvl w:val="0"/>
+          <w:numId w:val="30"/>
+        </w:numPr>
+      </w:pPr>
+      <w:r>
+        <w:t>Přihlášení</w:t>
+      </w:r>
+    </w:p>
+    <w:p>
+      <w:pPr>
+        <w:pStyle w:val="Odstavec"/>
+      </w:pPr>
+      <w:r>
+        <w:t>Tento formulář se zobrazí po připojení do databáze a může být znovu vyvolán z menu (pro změnu uživatele). Slouží k identifikaci uživatele a jeho oprávnění. Pro přístup bez oprávnění je potřeba kliknout na tlačítko „Prohlížet“.</w:t>
+      </w:r>
+    </w:p>
+    <w:p>
+      <w:pPr>
+        <w:pStyle w:val="Odstavec"/>
+        <w:numPr>
+          <w:ilvl w:val="0"/>
+          <w:numId w:val="30"/>
+        </w:numPr>
+      </w:pPr>
+      <w:r>
+        <w:t>Import</w:t>
+      </w:r>
+    </w:p>
+    <w:p>
+      <w:pPr>
+        <w:pStyle w:val="Odstavec"/>
+      </w:pPr>
+      <w:r>
+        <w:t>Formulář pro import ze souboru. Umožňuje zvolit příponu a pak kde se soubor nachází (pak automaticky provede import). Na formuláři jsou tlačítka pro commit a rollback.</w:t>
+      </w:r>
+    </w:p>
+    <w:p>
+      <w:pPr>
+        <w:pStyle w:val="Odstavec"/>
+        <w:numPr>
+          <w:ilvl w:val="0"/>
+          <w:numId w:val="30"/>
+        </w:numPr>
+      </w:pPr>
+      <w:r>
+        <w:t>Dialogy</w:t>
+      </w:r>
+    </w:p>
+    <w:p>
+      <w:pPr>
+        <w:pStyle w:val="Odstavec"/>
+        <w:numPr>
+          <w:ilvl w:val="1"/>
+          <w:numId w:val="30"/>
+        </w:numPr>
+      </w:pPr>
+      <w:r>
+        <w:t>DialogChyba.java</w:t>
+      </w:r>
+    </w:p>
+    <w:p>
+      <w:pPr>
+        <w:pStyle w:val="Odstavec"/>
+        <w:ind w:left="720"/>
+      </w:pPr>
+      <w:r>
+        <w:t>Tímto dialogem je ošetřena většina výjimek, ke kterým v programu dochází (dialogem nejsou odchytávány výjimky SQL při importu, neboť by mohl dialog vyskakovat pro každý importovaný řádek, nebo by první neúspěšný řádek přerušil celý import. Při importu se dá očekávat SQL výjimka porušení jedinečnosti).</w:t>
+      </w:r>
+    </w:p>
+    <w:p>
+      <w:pPr>
+        <w:pStyle w:val="Odstavec"/>
+        <w:ind w:left="720"/>
+      </w:pPr>
+      <w:r>
+        <w:t>Dialog je tvořen pouze textovým polem kde je výjimka vypsána a tlačítkem pro zavření dialogu.</w:t>
+      </w:r>
+    </w:p>
+    <w:p>
+      <w:pPr>
+        <w:pStyle w:val="Odstavec"/>
+        <w:numPr>
+          <w:ilvl w:val="1"/>
+          <w:numId w:val="30"/>
+        </w:numPr>
+      </w:pPr>
+      <w:r>
+        <w:t>DialogCommitRollback.java</w:t>
+      </w:r>
+    </w:p>
+    <w:p>
+      <w:pPr>
+        <w:pStyle w:val="Odstavec"/>
+        <w:ind w:left="720"/>
+      </w:pPr>
+      <w:r>
+        <w:t>Při pokusu opustit formulář jiným způsobem než pomocí tlačítek „Ok“, „Zrušit“ nebo ukončením aplikace se otevře tento dialog, který se ptá, co se změnami (či zůstat na stránce, commitovat změny nebo změny rollbackovat). Tento dialog se nezobrazí, pokud v aktivním formuláři nebyly vykonané změny.</w:t>
+      </w:r>
+    </w:p>
+    <w:p>
+      <w:pPr>
+        <w:pStyle w:val="Odstavec"/>
+        <w:numPr>
+          <w:ilvl w:val="1"/>
+          <w:numId w:val="30"/>
+        </w:numPr>
+      </w:pPr>
+      <w:r>
+        <w:t>DialogZobrazRAGraficky.java</w:t>
+      </w:r>
+    </w:p>
+    <w:p>
+      <w:pPr>
+        <w:pStyle w:val="Odstavec"/>
+        <w:ind w:left="720"/>
+      </w:pPr>
+      <w:r>
+        <w:t xml:space="preserve">Dialog je přístupný pomocí tlačítka z formuláře rozvrhových akcí, pokud je filtrován, aby ukazoval akce vyučujícího či učebny. V dialogu jsou zobrazeny jednotlivé akce, </w:t>
+      </w:r>
+      <w:r>
+        <w:lastRenderedPageBreak/>
+        <w:t>v jaké jsou učebně/kdo je vyučuje, o jaký předmět se jedná a od kdy do kdy akce probíhá.</w:t>
+      </w:r>
+    </w:p>
+    <w:p>
+      <w:pPr>
+        <w:pStyle w:val="Odstavec"/>
+        <w:numPr>
+          <w:ilvl w:val="1"/>
+          <w:numId w:val="30"/>
+        </w:numPr>
+      </w:pPr>
+      <w:r>
+        <w:t>DialogPripojeni.java</w:t>
+      </w:r>
+    </w:p>
+    <w:p>
+      <w:pPr>
+        <w:pStyle w:val="Odstavec"/>
+        <w:ind w:left="720"/>
+      </w:pPr>
+      <w:r>
+        <w:t>Jednoduchý dialog pro připojení do Oracle databáze.</w:t>
+      </w:r>
+    </w:p>
+    <w:p>
+      <w:pPr>
+        <w:pStyle w:val="Odstavec"/>
+        <w:numPr>
+          <w:ilvl w:val="1"/>
+          <w:numId w:val="30"/>
+        </w:numPr>
+      </w:pPr>
+      <w:r>
+        <w:t>Dialogy pro přidání/úpravu</w:t>
+      </w:r>
+    </w:p>
+    <w:p>
+      <w:pPr>
+        <w:pStyle w:val="Odstavec"/>
+        <w:ind w:left="720"/>
+      </w:pPr>
+      <w:r>
+        <w:t>Všechny dialogy pro přidávání se zároveň používají pro úpravu a jsou ve svém principu stejné. Pro editaci textových polí je použit TextField (vyjma telefonních čísel, která jsou čísla), pro editaci číselných hodnot je použit Spinner a pro úpravu hodnot sloužících jako FK je použit ComboBox.</w:t>
       </w:r>
     </w:p>
     <w:p>
@@ -3061,18 +3601,23 @@
         </w:numPr>
         <w:ind w:left="576" w:hanging="576"/>
       </w:pPr>
-      <w:bookmarkStart w:id="29" w:name="_Toc439267782"/>
+      <w:bookmarkStart w:id="28" w:name="_Toc439267782"/>
       <w:r>
         <w:t>Orientace ve zdrojovém kódu</w:t>
       </w:r>
+      <w:bookmarkEnd w:id="28"/>
+    </w:p>
+    <w:p>
+      <w:pPr>
+        <w:pStyle w:val="Odstavec"/>
+      </w:pPr>
+      <w:r>
+        <w:t>Po přihlášení uloží ID uživatele a dle toho nastaví režim programu (proměnná druhProhlizeni defaultně nastavená na „NEREGISTROVANY“ nacházející se v třídě IDAS22018.java). Po přihlášení se aktivuje hlavní menu (dle typu prohlížení a toho zda je uživatel vyučující), od</w:t>
+      </w:r>
+      <w:bookmarkStart w:id="29" w:name="_GoBack"/>
       <w:bookmarkEnd w:id="29"/>
-    </w:p>
-    <w:p>
-      <w:pPr>
-        <w:pStyle w:val="Odstavec"/>
-      </w:pPr>
-      <w:r>
-        <w:t>Detailně popište základní orientaci ve zdrojovém kódu, použité třídy, metody, apod.</w:t>
+      <w:r>
+        <w:t>kud se přechází do jednotlivých formulářů, kde jsou připraveny tradiční metody pro přidání, úpravu, odebrání a filtraci.</w:t>
       </w:r>
     </w:p>
     <w:p>
@@ -3317,6 +3862,119 @@
 <file path=word/numbering.xml><?xml version="1.0" encoding="utf-8"?>
 <w:numbering xmlns:wpc="http://schemas.microsoft.com/office/word/2010/wordprocessingCanvas" xmlns:cx="http://schemas.microsoft.com/office/drawing/2014/chartex" xmlns:cx1="http://schemas.microsoft.com/office/drawing/2015/9/8/chartex" xmlns:cx2="http://schemas.microsoft.com/office/drawing/2015/10/21/chartex" xmlns:cx3="http://schemas.microsoft.com/office/drawing/2016/5/9/chartex" xmlns:cx4="http://schemas.microsoft.com/office/drawing/2016/5/10/chartex" xmlns:cx5="http://schemas.microsoft.com/office/drawing/2016/5/11/chartex" xmlns:cx6="http://schemas.microsoft.com/office/drawing/2016/5/12/chartex" xmlns:cx7="http://schemas.microsoft.com/office/drawing/2016/5/13/chartex" xmlns:cx8="http://schemas.microsoft.com/office/drawing/2016/5/14/chartex" xmlns:mc="http://schemas.openxmlformats.org/markup-compatibility/2006" xmlns:aink="http://schemas.microsoft.com/office/drawing/2016/ink" xmlns:am3d="http://schemas.microsoft.com/office/drawing/2017/model3d" xmlns:o="urn:schemas-microsoft-com:office:office" xmlns:r="http://schemas.openxmlformats.org/officeDocument/2006/relationships" xmlns:m="http://schemas.openxmlformats.org/officeDocument/2006/math" xmlns:v="urn:schemas-microsoft-com:vml" xmlns:wp14="http://schemas.microsoft.com/office/word/2010/wordprocessingDrawing" xmlns:wp="http://schemas.openxmlformats.org/drawingml/2006/wordprocessingDrawing" xmlns:w10="urn:schemas-microsoft-com:office:word" xmlns:w="http://schemas.openxmlformats.org/wordprocessingml/2006/main" xmlns:w14="http://schemas.microsoft.com/office/word/2010/wordml" xmlns:w15="http://schemas.microsoft.com/office/word/2012/wordml" xmlns:w16cid="http://schemas.microsoft.com/office/word/2016/wordml/cid" xmlns:w16se="http://schemas.microsoft.com/office/word/2015/wordml/symex" xmlns:wpg="http://schemas.microsoft.com/office/word/2010/wordprocessingGroup" xmlns:wpi="http://schemas.microsoft.com/office/word/2010/wordprocessingInk" xmlns:wne="http://schemas.microsoft.com/office/word/2006/wordml" xmlns:wps="http://schemas.microsoft.com/office/word/2010/wordprocessingShape" mc:Ignorable="w14 w15 w16se w16cid wp14">
   <w:abstractNum w:abstractNumId="0" w15:restartNumberingAfterBreak="0">
+    <w:nsid w:val="01DF6EC2"/>
+    <w:multiLevelType w:val="hybridMultilevel"/>
+    <w:tmpl w:val="906CE202"/>
+    <w:lvl w:ilvl="0" w:tplc="04090001">
+      <w:start w:val="1"/>
+      <w:numFmt w:val="bullet"/>
+      <w:lvlText w:val=""/>
+      <w:lvlJc w:val="left"/>
+      <w:pPr>
+        <w:ind w:left="720" w:hanging="360"/>
+      </w:pPr>
+      <w:rPr>
+        <w:rFonts w:ascii="Symbol" w:hAnsi="Symbol" w:hint="default"/>
+      </w:rPr>
+    </w:lvl>
+    <w:lvl w:ilvl="1" w:tplc="04090003">
+      <w:start w:val="1"/>
+      <w:numFmt w:val="bullet"/>
+      <w:lvlText w:val="o"/>
+      <w:lvlJc w:val="left"/>
+      <w:pPr>
+        <w:ind w:left="1440" w:hanging="360"/>
+      </w:pPr>
+      <w:rPr>
+        <w:rFonts w:ascii="Courier New" w:hAnsi="Courier New" w:cs="Courier New" w:hint="default"/>
+      </w:rPr>
+    </w:lvl>
+    <w:lvl w:ilvl="2" w:tplc="04090005" w:tentative="1">
+      <w:start w:val="1"/>
+      <w:numFmt w:val="bullet"/>
+      <w:lvlText w:val=""/>
+      <w:lvlJc w:val="left"/>
+      <w:pPr>
+        <w:ind w:left="2160" w:hanging="360"/>
+      </w:pPr>
+      <w:rPr>
+        <w:rFonts w:ascii="Wingdings" w:hAnsi="Wingdings" w:hint="default"/>
+      </w:rPr>
+    </w:lvl>
+    <w:lvl w:ilvl="3" w:tplc="04090001" w:tentative="1">
+      <w:start w:val="1"/>
+      <w:numFmt w:val="bullet"/>
+      <w:lvlText w:val=""/>
+      <w:lvlJc w:val="left"/>
+      <w:pPr>
+        <w:ind w:left="2880" w:hanging="360"/>
+      </w:pPr>
+      <w:rPr>
+        <w:rFonts w:ascii="Symbol" w:hAnsi="Symbol" w:hint="default"/>
+      </w:rPr>
+    </w:lvl>
+    <w:lvl w:ilvl="4" w:tplc="04090003" w:tentative="1">
+      <w:start w:val="1"/>
+      <w:numFmt w:val="bullet"/>
+      <w:lvlText w:val="o"/>
+      <w:lvlJc w:val="left"/>
+      <w:pPr>
+        <w:ind w:left="3600" w:hanging="360"/>
+      </w:pPr>
+      <w:rPr>
+        <w:rFonts w:ascii="Courier New" w:hAnsi="Courier New" w:cs="Courier New" w:hint="default"/>
+      </w:rPr>
+    </w:lvl>
+    <w:lvl w:ilvl="5" w:tplc="04090005" w:tentative="1">
+      <w:start w:val="1"/>
+      <w:numFmt w:val="bullet"/>
+      <w:lvlText w:val=""/>
+      <w:lvlJc w:val="left"/>
+      <w:pPr>
+        <w:ind w:left="4320" w:hanging="360"/>
+      </w:pPr>
+      <w:rPr>
+        <w:rFonts w:ascii="Wingdings" w:hAnsi="Wingdings" w:hint="default"/>
+      </w:rPr>
+    </w:lvl>
+    <w:lvl w:ilvl="6" w:tplc="04090001" w:tentative="1">
+      <w:start w:val="1"/>
+      <w:numFmt w:val="bullet"/>
+      <w:lvlText w:val=""/>
+      <w:lvlJc w:val="left"/>
+      <w:pPr>
+        <w:ind w:left="5040" w:hanging="360"/>
+      </w:pPr>
+      <w:rPr>
+        <w:rFonts w:ascii="Symbol" w:hAnsi="Symbol" w:hint="default"/>
+      </w:rPr>
+    </w:lvl>
+    <w:lvl w:ilvl="7" w:tplc="04090003" w:tentative="1">
+      <w:start w:val="1"/>
+      <w:numFmt w:val="bullet"/>
+      <w:lvlText w:val="o"/>
+      <w:lvlJc w:val="left"/>
+      <w:pPr>
+        <w:ind w:left="5760" w:hanging="360"/>
+      </w:pPr>
+      <w:rPr>
+        <w:rFonts w:ascii="Courier New" w:hAnsi="Courier New" w:cs="Courier New" w:hint="default"/>
+      </w:rPr>
+    </w:lvl>
+    <w:lvl w:ilvl="8" w:tplc="04090005" w:tentative="1">
+      <w:start w:val="1"/>
+      <w:numFmt w:val="bullet"/>
+      <w:lvlText w:val=""/>
+      <w:lvlJc w:val="left"/>
+      <w:pPr>
+        <w:ind w:left="6480" w:hanging="360"/>
+      </w:pPr>
+      <w:rPr>
+        <w:rFonts w:ascii="Wingdings" w:hAnsi="Wingdings" w:hint="default"/>
+      </w:rPr>
+    </w:lvl>
+  </w:abstractNum>
+  <w:abstractNum w:abstractNumId="1" w15:restartNumberingAfterBreak="0">
     <w:nsid w:val="13DE59B6"/>
     <w:multiLevelType w:val="hybridMultilevel"/>
     <w:tmpl w:val="50207144"/>
@@ -3429,7 +4087,7 @@
       </w:rPr>
     </w:lvl>
   </w:abstractNum>
-  <w:abstractNum w:abstractNumId="1" w15:restartNumberingAfterBreak="0">
+  <w:abstractNum w:abstractNumId="2" w15:restartNumberingAfterBreak="0">
     <w:nsid w:val="1AA0332C"/>
     <w:multiLevelType w:val="hybridMultilevel"/>
     <w:tmpl w:val="8E8AE432"/>
@@ -3542,7 +4200,7 @@
       </w:rPr>
     </w:lvl>
   </w:abstractNum>
-  <w:abstractNum w:abstractNumId="2" w15:restartNumberingAfterBreak="0">
+  <w:abstractNum w:abstractNumId="3" w15:restartNumberingAfterBreak="0">
     <w:nsid w:val="1C8147A7"/>
     <w:multiLevelType w:val="hybridMultilevel"/>
     <w:tmpl w:val="2C284FE4"/>
@@ -3655,7 +4313,7 @@
       </w:rPr>
     </w:lvl>
   </w:abstractNum>
-  <w:abstractNum w:abstractNumId="3" w15:restartNumberingAfterBreak="0">
+  <w:abstractNum w:abstractNumId="4" w15:restartNumberingAfterBreak="0">
     <w:nsid w:val="2AB772A2"/>
     <w:multiLevelType w:val="multilevel"/>
     <w:tmpl w:val="0B4A81C0"/>
@@ -3750,7 +4408,7 @@
       </w:pPr>
     </w:lvl>
   </w:abstractNum>
-  <w:abstractNum w:abstractNumId="4" w15:restartNumberingAfterBreak="0">
+  <w:abstractNum w:abstractNumId="5" w15:restartNumberingAfterBreak="0">
     <w:nsid w:val="332E2222"/>
     <w:multiLevelType w:val="hybridMultilevel"/>
     <w:tmpl w:val="FDD69EBE"/>
@@ -3839,7 +4497,7 @@
       </w:pPr>
     </w:lvl>
   </w:abstractNum>
-  <w:abstractNum w:abstractNumId="5" w15:restartNumberingAfterBreak="0">
+  <w:abstractNum w:abstractNumId="6" w15:restartNumberingAfterBreak="0">
     <w:nsid w:val="41510D2A"/>
     <w:multiLevelType w:val="hybridMultilevel"/>
     <w:tmpl w:val="E5FA34C6"/>
@@ -3928,7 +4586,7 @@
       </w:pPr>
     </w:lvl>
   </w:abstractNum>
-  <w:abstractNum w:abstractNumId="6" w15:restartNumberingAfterBreak="0">
+  <w:abstractNum w:abstractNumId="7" w15:restartNumberingAfterBreak="0">
     <w:nsid w:val="4D881C7C"/>
     <w:multiLevelType w:val="hybridMultilevel"/>
     <w:tmpl w:val="F0EC43C2"/>
@@ -4041,7 +4699,7 @@
       </w:rPr>
     </w:lvl>
   </w:abstractNum>
-  <w:abstractNum w:abstractNumId="7" w15:restartNumberingAfterBreak="0">
+  <w:abstractNum w:abstractNumId="8" w15:restartNumberingAfterBreak="0">
     <w:nsid w:val="4D9224E3"/>
     <w:multiLevelType w:val="hybridMultilevel"/>
     <w:tmpl w:val="89A0463A"/>
@@ -4127,7 +4785,206 @@
       </w:pPr>
     </w:lvl>
   </w:abstractNum>
-  <w:abstractNum w:abstractNumId="8" w15:restartNumberingAfterBreak="0">
+  <w:abstractNum w:abstractNumId="9" w15:restartNumberingAfterBreak="0">
+    <w:nsid w:val="4FA65F0E"/>
+    <w:multiLevelType w:val="hybridMultilevel"/>
+    <w:tmpl w:val="DED2BBC0"/>
+    <w:lvl w:ilvl="0" w:tplc="04090001">
+      <w:start w:val="1"/>
+      <w:numFmt w:val="bullet"/>
+      <w:lvlText w:val=""/>
+      <w:lvlJc w:val="left"/>
+      <w:pPr>
+        <w:ind w:left="720" w:hanging="360"/>
+      </w:pPr>
+      <w:rPr>
+        <w:rFonts w:ascii="Symbol" w:hAnsi="Symbol" w:hint="default"/>
+      </w:rPr>
+    </w:lvl>
+    <w:lvl w:ilvl="1" w:tplc="04090003" w:tentative="1">
+      <w:start w:val="1"/>
+      <w:numFmt w:val="bullet"/>
+      <w:lvlText w:val="o"/>
+      <w:lvlJc w:val="left"/>
+      <w:pPr>
+        <w:ind w:left="1440" w:hanging="360"/>
+      </w:pPr>
+      <w:rPr>
+        <w:rFonts w:ascii="Courier New" w:hAnsi="Courier New" w:cs="Courier New" w:hint="default"/>
+      </w:rPr>
+    </w:lvl>
+    <w:lvl w:ilvl="2" w:tplc="04090005" w:tentative="1">
+      <w:start w:val="1"/>
+      <w:numFmt w:val="bullet"/>
+      <w:lvlText w:val=""/>
+      <w:lvlJc w:val="left"/>
+      <w:pPr>
+        <w:ind w:left="2160" w:hanging="360"/>
+      </w:pPr>
+      <w:rPr>
+        <w:rFonts w:ascii="Wingdings" w:hAnsi="Wingdings" w:hint="default"/>
+      </w:rPr>
+    </w:lvl>
+    <w:lvl w:ilvl="3" w:tplc="04090001" w:tentative="1">
+      <w:start w:val="1"/>
+      <w:numFmt w:val="bullet"/>
+      <w:lvlText w:val=""/>
+      <w:lvlJc w:val="left"/>
+      <w:pPr>
+        <w:ind w:left="2880" w:hanging="360"/>
+      </w:pPr>
+      <w:rPr>
+        <w:rFonts w:ascii="Symbol" w:hAnsi="Symbol" w:hint="default"/>
+      </w:rPr>
+    </w:lvl>
+    <w:lvl w:ilvl="4" w:tplc="04090003" w:tentative="1">
+      <w:start w:val="1"/>
+      <w:numFmt w:val="bullet"/>
+      <w:lvlText w:val="o"/>
+      <w:lvlJc w:val="left"/>
+      <w:pPr>
+        <w:ind w:left="3600" w:hanging="360"/>
+      </w:pPr>
+      <w:rPr>
+        <w:rFonts w:ascii="Courier New" w:hAnsi="Courier New" w:cs="Courier New" w:hint="default"/>
+      </w:rPr>
+    </w:lvl>
+    <w:lvl w:ilvl="5" w:tplc="04090005" w:tentative="1">
+      <w:start w:val="1"/>
+      <w:numFmt w:val="bullet"/>
+      <w:lvlText w:val=""/>
+      <w:lvlJc w:val="left"/>
+      <w:pPr>
+        <w:ind w:left="4320" w:hanging="360"/>
+      </w:pPr>
+      <w:rPr>
+        <w:rFonts w:ascii="Wingdings" w:hAnsi="Wingdings" w:hint="default"/>
+      </w:rPr>
+    </w:lvl>
+    <w:lvl w:ilvl="6" w:tplc="04090001" w:tentative="1">
+      <w:start w:val="1"/>
+      <w:numFmt w:val="bullet"/>
+      <w:lvlText w:val=""/>
+      <w:lvlJc w:val="left"/>
+      <w:pPr>
+        <w:ind w:left="5040" w:hanging="360"/>
+      </w:pPr>
+      <w:rPr>
+        <w:rFonts w:ascii="Symbol" w:hAnsi="Symbol" w:hint="default"/>
+      </w:rPr>
+    </w:lvl>
+    <w:lvl w:ilvl="7" w:tplc="04090003" w:tentative="1">
+      <w:start w:val="1"/>
+      <w:numFmt w:val="bullet"/>
+      <w:lvlText w:val="o"/>
+      <w:lvlJc w:val="left"/>
+      <w:pPr>
+        <w:ind w:left="5760" w:hanging="360"/>
+      </w:pPr>
+      <w:rPr>
+        <w:rFonts w:ascii="Courier New" w:hAnsi="Courier New" w:cs="Courier New" w:hint="default"/>
+      </w:rPr>
+    </w:lvl>
+    <w:lvl w:ilvl="8" w:tplc="04090005" w:tentative="1">
+      <w:start w:val="1"/>
+      <w:numFmt w:val="bullet"/>
+      <w:lvlText w:val=""/>
+      <w:lvlJc w:val="left"/>
+      <w:pPr>
+        <w:ind w:left="6480" w:hanging="360"/>
+      </w:pPr>
+      <w:rPr>
+        <w:rFonts w:ascii="Wingdings" w:hAnsi="Wingdings" w:hint="default"/>
+      </w:rPr>
+    </w:lvl>
+  </w:abstractNum>
+  <w:abstractNum w:abstractNumId="10" w15:restartNumberingAfterBreak="0">
+    <w:nsid w:val="60544CC2"/>
+    <w:multiLevelType w:val="hybridMultilevel"/>
+    <w:tmpl w:val="0980E838"/>
+    <w:lvl w:ilvl="0" w:tplc="0409000F">
+      <w:start w:val="1"/>
+      <w:numFmt w:val="decimal"/>
+      <w:lvlText w:val="%1."/>
+      <w:lvlJc w:val="left"/>
+      <w:pPr>
+        <w:ind w:left="720" w:hanging="360"/>
+      </w:pPr>
+    </w:lvl>
+    <w:lvl w:ilvl="1" w:tplc="04090019" w:tentative="1">
+      <w:start w:val="1"/>
+      <w:numFmt w:val="lowerLetter"/>
+      <w:lvlText w:val="%2."/>
+      <w:lvlJc w:val="left"/>
+      <w:pPr>
+        <w:ind w:left="1440" w:hanging="360"/>
+      </w:pPr>
+    </w:lvl>
+    <w:lvl w:ilvl="2" w:tplc="0409001B" w:tentative="1">
+      <w:start w:val="1"/>
+      <w:numFmt w:val="lowerRoman"/>
+      <w:lvlText w:val="%3."/>
+      <w:lvlJc w:val="right"/>
+      <w:pPr>
+        <w:ind w:left="2160" w:hanging="180"/>
+      </w:pPr>
+    </w:lvl>
+    <w:lvl w:ilvl="3" w:tplc="0409000F" w:tentative="1">
+      <w:start w:val="1"/>
+      <w:numFmt w:val="decimal"/>
+      <w:lvlText w:val="%4."/>
+      <w:lvlJc w:val="left"/>
+      <w:pPr>
+        <w:ind w:left="2880" w:hanging="360"/>
+      </w:pPr>
+    </w:lvl>
+    <w:lvl w:ilvl="4" w:tplc="04090019" w:tentative="1">
+      <w:start w:val="1"/>
+      <w:numFmt w:val="lowerLetter"/>
+      <w:lvlText w:val="%5."/>
+      <w:lvlJc w:val="left"/>
+      <w:pPr>
+        <w:ind w:left="3600" w:hanging="360"/>
+      </w:pPr>
+    </w:lvl>
+    <w:lvl w:ilvl="5" w:tplc="0409001B" w:tentative="1">
+      <w:start w:val="1"/>
+      <w:numFmt w:val="lowerRoman"/>
+      <w:lvlText w:val="%6."/>
+      <w:lvlJc w:val="right"/>
+      <w:pPr>
+        <w:ind w:left="4320" w:hanging="180"/>
+      </w:pPr>
+    </w:lvl>
+    <w:lvl w:ilvl="6" w:tplc="0409000F" w:tentative="1">
+      <w:start w:val="1"/>
+      <w:numFmt w:val="decimal"/>
+      <w:lvlText w:val="%7."/>
+      <w:lvlJc w:val="left"/>
+      <w:pPr>
+        <w:ind w:left="5040" w:hanging="360"/>
+      </w:pPr>
+    </w:lvl>
+    <w:lvl w:ilvl="7" w:tplc="04090019" w:tentative="1">
+      <w:start w:val="1"/>
+      <w:numFmt w:val="lowerLetter"/>
+      <w:lvlText w:val="%8."/>
+      <w:lvlJc w:val="left"/>
+      <w:pPr>
+        <w:ind w:left="5760" w:hanging="360"/>
+      </w:pPr>
+    </w:lvl>
+    <w:lvl w:ilvl="8" w:tplc="0409001B" w:tentative="1">
+      <w:start w:val="1"/>
+      <w:numFmt w:val="lowerRoman"/>
+      <w:lvlText w:val="%9."/>
+      <w:lvlJc w:val="right"/>
+      <w:pPr>
+        <w:ind w:left="6480" w:hanging="180"/>
+      </w:pPr>
+    </w:lvl>
+  </w:abstractNum>
+  <w:abstractNum w:abstractNumId="11" w15:restartNumberingAfterBreak="0">
     <w:nsid w:val="7A9614EB"/>
     <w:multiLevelType w:val="multilevel"/>
     <w:tmpl w:val="D0F28D1E"/>
@@ -4249,88 +5106,97 @@
     </w:lvl>
   </w:abstractNum>
   <w:num w:numId="1">
+    <w:abstractNumId w:val="1"/>
+  </w:num>
+  <w:num w:numId="2">
+    <w:abstractNumId w:val="8"/>
+  </w:num>
+  <w:num w:numId="3">
+    <w:abstractNumId w:val="7"/>
+  </w:num>
+  <w:num w:numId="4">
+    <w:abstractNumId w:val="3"/>
+  </w:num>
+  <w:num w:numId="5">
+    <w:abstractNumId w:val="4"/>
+  </w:num>
+  <w:num w:numId="6">
+    <w:abstractNumId w:val="4"/>
+  </w:num>
+  <w:num w:numId="7">
+    <w:abstractNumId w:val="11"/>
+  </w:num>
+  <w:num w:numId="8">
+    <w:abstractNumId w:val="2"/>
+  </w:num>
+  <w:num w:numId="9">
+    <w:abstractNumId w:val="4"/>
+  </w:num>
+  <w:num w:numId="10">
+    <w:abstractNumId w:val="4"/>
+  </w:num>
+  <w:num w:numId="11">
+    <w:abstractNumId w:val="4"/>
+  </w:num>
+  <w:num w:numId="12">
+    <w:abstractNumId w:val="4"/>
+  </w:num>
+  <w:num w:numId="13">
+    <w:abstractNumId w:val="4"/>
+  </w:num>
+  <w:num w:numId="14">
+    <w:abstractNumId w:val="4"/>
+  </w:num>
+  <w:num w:numId="15">
+    <w:abstractNumId w:val="4"/>
+  </w:num>
+  <w:num w:numId="16">
+    <w:abstractNumId w:val="4"/>
+  </w:num>
+  <w:num w:numId="17">
+    <w:abstractNumId w:val="4"/>
+  </w:num>
+  <w:num w:numId="18">
+    <w:abstractNumId w:val="4"/>
+  </w:num>
+  <w:num w:numId="19">
+    <w:abstractNumId w:val="4"/>
+  </w:num>
+  <w:num w:numId="20">
+    <w:abstractNumId w:val="4"/>
+  </w:num>
+  <w:num w:numId="21">
+    <w:abstractNumId w:val="4"/>
+  </w:num>
+  <w:num w:numId="22">
+    <w:abstractNumId w:val="4"/>
+  </w:num>
+  <w:num w:numId="23">
+    <w:abstractNumId w:val="4"/>
+  </w:num>
+  <w:num w:numId="24">
+    <w:abstractNumId w:val="4"/>
+  </w:num>
+  <w:num w:numId="25">
+    <w:abstractNumId w:val="4"/>
+  </w:num>
+  <w:num w:numId="26">
+    <w:abstractNumId w:val="4"/>
+  </w:num>
+  <w:num w:numId="27">
+    <w:abstractNumId w:val="5"/>
+  </w:num>
+  <w:num w:numId="28">
+    <w:abstractNumId w:val="6"/>
+  </w:num>
+  <w:num w:numId="29">
+    <w:abstractNumId w:val="10"/>
+  </w:num>
+  <w:num w:numId="30">
     <w:abstractNumId w:val="0"/>
   </w:num>
-  <w:num w:numId="2">
-    <w:abstractNumId w:val="7"/>
-  </w:num>
-  <w:num w:numId="3">
-    <w:abstractNumId w:val="6"/>
-  </w:num>
-  <w:num w:numId="4">
-    <w:abstractNumId w:val="2"/>
-  </w:num>
-  <w:num w:numId="5">
-    <w:abstractNumId w:val="3"/>
-  </w:num>
-  <w:num w:numId="6">
-    <w:abstractNumId w:val="3"/>
-  </w:num>
-  <w:num w:numId="7">
-    <w:abstractNumId w:val="8"/>
-  </w:num>
-  <w:num w:numId="8">
-    <w:abstractNumId w:val="1"/>
-  </w:num>
-  <w:num w:numId="9">
-    <w:abstractNumId w:val="3"/>
-  </w:num>
-  <w:num w:numId="10">
-    <w:abstractNumId w:val="3"/>
-  </w:num>
-  <w:num w:numId="11">
-    <w:abstractNumId w:val="3"/>
-  </w:num>
-  <w:num w:numId="12">
-    <w:abstractNumId w:val="3"/>
-  </w:num>
-  <w:num w:numId="13">
-    <w:abstractNumId w:val="3"/>
-  </w:num>
-  <w:num w:numId="14">
-    <w:abstractNumId w:val="3"/>
-  </w:num>
-  <w:num w:numId="15">
-    <w:abstractNumId w:val="3"/>
-  </w:num>
-  <w:num w:numId="16">
-    <w:abstractNumId w:val="3"/>
-  </w:num>
-  <w:num w:numId="17">
-    <w:abstractNumId w:val="3"/>
-  </w:num>
-  <w:num w:numId="18">
-    <w:abstractNumId w:val="3"/>
-  </w:num>
-  <w:num w:numId="19">
-    <w:abstractNumId w:val="3"/>
-  </w:num>
-  <w:num w:numId="20">
-    <w:abstractNumId w:val="3"/>
-  </w:num>
-  <w:num w:numId="21">
-    <w:abstractNumId w:val="3"/>
-  </w:num>
-  <w:num w:numId="22">
-    <w:abstractNumId w:val="3"/>
-  </w:num>
-  <w:num w:numId="23">
-    <w:abstractNumId w:val="3"/>
-  </w:num>
-  <w:num w:numId="24">
-    <w:abstractNumId w:val="3"/>
-  </w:num>
-  <w:num w:numId="25">
-    <w:abstractNumId w:val="3"/>
-  </w:num>
-  <w:num w:numId="26">
-    <w:abstractNumId w:val="3"/>
-  </w:num>
-  <w:num w:numId="27">
-    <w:abstractNumId w:val="4"/>
-  </w:num>
-  <w:num w:numId="28">
-    <w:abstractNumId w:val="5"/>
+  <w:num w:numId="31">
+    <w:abstractNumId w:val="9"/>
   </w:num>
 </w:numbering>
 </file>
@@ -4458,6 +5324,7 @@
     <w:lsdException w:name="HTML Sample" w:semiHidden="1" w:unhideWhenUsed="1"/>
     <w:lsdException w:name="HTML Typewriter" w:semiHidden="1" w:unhideWhenUsed="1"/>
     <w:lsdException w:name="HTML Variable" w:semiHidden="1" w:unhideWhenUsed="1"/>
+    <w:lsdException w:name="Normal Table" w:semiHidden="1" w:unhideWhenUsed="1"/>
     <w:lsdException w:name="annotation subject" w:semiHidden="1" w:unhideWhenUsed="1"/>
     <w:lsdException w:name="No List" w:semiHidden="1" w:unhideWhenUsed="1"/>
     <w:lsdException w:name="Outline List 1" w:semiHidden="1" w:unhideWhenUsed="1"/>
@@ -4504,8 +5371,10 @@
     <w:lsdException w:name="Table Subtle 2" w:semiHidden="1" w:unhideWhenUsed="1"/>
     <w:lsdException w:name="Table Web 1" w:semiHidden="1" w:unhideWhenUsed="1"/>
     <w:lsdException w:name="Table Web 2" w:semiHidden="1" w:unhideWhenUsed="1"/>
+    <w:lsdException w:name="Table Web 3" w:semiHidden="1" w:unhideWhenUsed="1"/>
     <w:lsdException w:name="Balloon Text" w:semiHidden="1" w:unhideWhenUsed="1"/>
     <w:lsdException w:name="Table Grid" w:uiPriority="59"/>
+    <w:lsdException w:name="Table Theme" w:semiHidden="1" w:unhideWhenUsed="1"/>
     <w:lsdException w:name="Placeholder Text" w:semiHidden="1"/>
     <w:lsdException w:name="No Spacing" w:uiPriority="1" w:qFormat="1"/>
     <w:lsdException w:name="Light Shading" w:uiPriority="60"/>
@@ -4981,6 +5850,7 @@
   <w:style w:type="character" w:default="1" w:styleId="DefaultParagraphFont">
     <w:name w:val="Default Paragraph Font"/>
     <w:uiPriority w:val="1"/>
+    <w:semiHidden/>
     <w:unhideWhenUsed/>
   </w:style>
   <w:style w:type="table" w:default="1" w:styleId="TableNormal">
@@ -5913,7 +6783,7 @@
 </file>
 
 <file path=customXml/itemProps1.xml><?xml version="1.0" encoding="utf-8"?>
-<ds:datastoreItem xmlns:ds="http://schemas.openxmlformats.org/officeDocument/2006/customXml" ds:itemID="{81E47AA2-15DE-449E-8A01-D76912DFC486}">
+<ds:datastoreItem xmlns:ds="http://schemas.openxmlformats.org/officeDocument/2006/customXml" ds:itemID="{60AB3A8A-4B03-4B32-A2D3-BF30B183986D}">
   <ds:schemaRefs>
     <ds:schemaRef ds:uri="http://schemas.openxmlformats.org/officeDocument/2006/bibliography"/>
   </ds:schemaRefs>

</xml_diff>

<commit_message>
dokumentace #23 #24 #25
</commit_message>
<xml_diff>
--- a/dokumentace.docx
+++ b/dokumentace.docx
@@ -228,7 +228,6 @@
           <w:docPartUnique/>
         </w:docPartObj>
       </w:sdtPr>
-      <w:sdtEndPr/>
       <w:sdtContent>
         <w:p>
           <w:pPr>
@@ -246,7 +245,15 @@
             <w:rPr>
               <w:color w:val="auto"/>
             </w:rPr>
-            <w:t>Obsah</w:t>
+            <w:t>Ob</w:t>
+          </w:r>
+          <w:bookmarkStart w:id="2" w:name="_GoBack"/>
+          <w:bookmarkEnd w:id="2"/>
+          <w:r>
+            <w:rPr>
+              <w:color w:val="auto"/>
+            </w:rPr>
+            <w:t>sah</w:t>
           </w:r>
         </w:p>
         <w:p>
@@ -258,7 +265,7 @@
               <w:noProof/>
               <w:sz w:val="22"/>
               <w:szCs w:val="22"/>
-              <w:lang w:eastAsia="cs-CZ"/>
+              <w:lang w:val="en-US"/>
             </w:rPr>
           </w:pPr>
           <w:r>
@@ -270,7 +277,7 @@
           <w:r>
             <w:fldChar w:fldCharType="separate"/>
           </w:r>
-          <w:hyperlink w:anchor="_Toc439267758" w:history="1">
+          <w:hyperlink w:anchor="_Toc532949096" w:history="1">
             <w:r>
               <w:rPr>
                 <w:rStyle w:val="Hyperlink"/>
@@ -297,7 +304,7 @@
                 <w:noProof/>
                 <w:webHidden/>
               </w:rPr>
-              <w:instrText xml:space="preserve"> PAGEREF _Toc439267758 \h </w:instrText>
+              <w:instrText xml:space="preserve"> PAGEREF _Toc532949096 \h </w:instrText>
             </w:r>
             <w:r>
               <w:rPr>
@@ -337,10 +344,10 @@
               <w:noProof/>
               <w:sz w:val="22"/>
               <w:szCs w:val="22"/>
-              <w:lang w:eastAsia="cs-CZ"/>
+              <w:lang w:val="en-US"/>
             </w:rPr>
           </w:pPr>
-          <w:hyperlink w:anchor="_Toc439267759" w:history="1">
+          <w:hyperlink w:anchor="_Toc532949097" w:history="1">
             <w:r>
               <w:rPr>
                 <w:rStyle w:val="Hyperlink"/>
@@ -367,7 +374,7 @@
                 <w:noProof/>
                 <w:webHidden/>
               </w:rPr>
-              <w:instrText xml:space="preserve"> PAGEREF _Toc439267759 \h </w:instrText>
+              <w:instrText xml:space="preserve"> PAGEREF _Toc532949097 \h </w:instrText>
             </w:r>
             <w:r>
               <w:rPr>
@@ -407,10 +414,10 @@
               <w:noProof/>
               <w:sz w:val="22"/>
               <w:szCs w:val="22"/>
-              <w:lang w:eastAsia="cs-CZ"/>
+              <w:lang w:val="en-US"/>
             </w:rPr>
           </w:pPr>
-          <w:hyperlink w:anchor="_Toc439267760" w:history="1">
+          <w:hyperlink w:anchor="_Toc532949098" w:history="1">
             <w:r>
               <w:rPr>
                 <w:rStyle w:val="Hyperlink"/>
@@ -437,7 +444,7 @@
                 <w:noProof/>
                 <w:webHidden/>
               </w:rPr>
-              <w:instrText xml:space="preserve"> PAGEREF _Toc439267760 \h </w:instrText>
+              <w:instrText xml:space="preserve"> PAGEREF _Toc532949098 \h </w:instrText>
             </w:r>
             <w:r>
               <w:rPr>
@@ -457,7 +464,7 @@
                 <w:noProof/>
                 <w:webHidden/>
               </w:rPr>
-              <w:t>12</w:t>
+              <w:t>18</w:t>
             </w:r>
             <w:r>
               <w:rPr>
@@ -476,10 +483,10 @@
               <w:noProof/>
               <w:sz w:val="22"/>
               <w:szCs w:val="22"/>
-              <w:lang w:eastAsia="cs-CZ"/>
+              <w:lang w:val="en-US"/>
             </w:rPr>
           </w:pPr>
-          <w:hyperlink w:anchor="_Toc439267761" w:history="1">
+          <w:hyperlink w:anchor="_Toc532949099" w:history="1">
             <w:r>
               <w:rPr>
                 <w:rStyle w:val="Hyperlink"/>
@@ -506,7 +513,7 @@
                 <w:noProof/>
                 <w:webHidden/>
               </w:rPr>
-              <w:instrText xml:space="preserve"> PAGEREF _Toc439267761 \h </w:instrText>
+              <w:instrText xml:space="preserve"> PAGEREF _Toc532949099 \h </w:instrText>
             </w:r>
             <w:r>
               <w:rPr>
@@ -526,7 +533,7 @@
                 <w:noProof/>
                 <w:webHidden/>
               </w:rPr>
-              <w:t>13</w:t>
+              <w:t>19</w:t>
             </w:r>
             <w:r>
               <w:rPr>
@@ -545,10 +552,10 @@
               <w:noProof/>
               <w:sz w:val="22"/>
               <w:szCs w:val="22"/>
-              <w:lang w:eastAsia="cs-CZ"/>
+              <w:lang w:val="en-US"/>
             </w:rPr>
           </w:pPr>
-          <w:hyperlink w:anchor="_Toc439267762" w:history="1">
+          <w:hyperlink w:anchor="_Toc532949100" w:history="1">
             <w:r>
               <w:rPr>
                 <w:rStyle w:val="Hyperlink"/>
@@ -575,7 +582,7 @@
                 <w:noProof/>
                 <w:webHidden/>
               </w:rPr>
-              <w:instrText xml:space="preserve"> PAGEREF _Toc439267762 \h </w:instrText>
+              <w:instrText xml:space="preserve"> PAGEREF _Toc532949100 \h </w:instrText>
             </w:r>
             <w:r>
               <w:rPr>
@@ -595,7 +602,7 @@
                 <w:noProof/>
                 <w:webHidden/>
               </w:rPr>
-              <w:t>13</w:t>
+              <w:t>19</w:t>
             </w:r>
             <w:r>
               <w:rPr>
@@ -614,10 +621,10 @@
               <w:noProof/>
               <w:sz w:val="22"/>
               <w:szCs w:val="22"/>
-              <w:lang w:eastAsia="cs-CZ"/>
+              <w:lang w:val="en-US"/>
             </w:rPr>
           </w:pPr>
-          <w:hyperlink w:anchor="_Toc439267763" w:history="1">
+          <w:hyperlink w:anchor="_Toc532949101" w:history="1">
             <w:r>
               <w:rPr>
                 <w:rStyle w:val="Hyperlink"/>
@@ -644,7 +651,7 @@
                 <w:noProof/>
                 <w:webHidden/>
               </w:rPr>
-              <w:instrText xml:space="preserve"> PAGEREF _Toc439267763 \h </w:instrText>
+              <w:instrText xml:space="preserve"> PAGEREF _Toc532949101 \h </w:instrText>
             </w:r>
             <w:r>
               <w:rPr>
@@ -664,7 +671,7 @@
                 <w:noProof/>
                 <w:webHidden/>
               </w:rPr>
-              <w:t>13</w:t>
+              <w:t>19</w:t>
             </w:r>
             <w:r>
               <w:rPr>
@@ -683,10 +690,10 @@
               <w:noProof/>
               <w:sz w:val="22"/>
               <w:szCs w:val="22"/>
-              <w:lang w:eastAsia="cs-CZ"/>
+              <w:lang w:val="en-US"/>
             </w:rPr>
           </w:pPr>
-          <w:hyperlink w:anchor="_Toc439267764" w:history="1">
+          <w:hyperlink w:anchor="_Toc532949102" w:history="1">
             <w:r>
               <w:rPr>
                 <w:rStyle w:val="Hyperlink"/>
@@ -713,7 +720,7 @@
                 <w:noProof/>
                 <w:webHidden/>
               </w:rPr>
-              <w:instrText xml:space="preserve"> PAGEREF _Toc439267764 \h </w:instrText>
+              <w:instrText xml:space="preserve"> PAGEREF _Toc532949102 \h </w:instrText>
             </w:r>
             <w:r>
               <w:rPr>
@@ -733,7 +740,7 @@
                 <w:noProof/>
                 <w:webHidden/>
               </w:rPr>
-              <w:t>13</w:t>
+              <w:t>19</w:t>
             </w:r>
             <w:r>
               <w:rPr>
@@ -753,10 +760,10 @@
               <w:noProof/>
               <w:sz w:val="22"/>
               <w:szCs w:val="22"/>
-              <w:lang w:eastAsia="cs-CZ"/>
+              <w:lang w:val="en-US"/>
             </w:rPr>
           </w:pPr>
-          <w:hyperlink w:anchor="_Toc439267765" w:history="1">
+          <w:hyperlink w:anchor="_Toc532949103" w:history="1">
             <w:r>
               <w:rPr>
                 <w:rStyle w:val="Hyperlink"/>
@@ -783,7 +790,7 @@
                 <w:noProof/>
                 <w:webHidden/>
               </w:rPr>
-              <w:instrText xml:space="preserve"> PAGEREF _Toc439267765 \h </w:instrText>
+              <w:instrText xml:space="preserve"> PAGEREF _Toc532949103 \h </w:instrText>
             </w:r>
             <w:r>
               <w:rPr>
@@ -803,7 +810,7 @@
                 <w:noProof/>
                 <w:webHidden/>
               </w:rPr>
-              <w:t>14</w:t>
+              <w:t>20</w:t>
             </w:r>
             <w:r>
               <w:rPr>
@@ -823,10 +830,10 @@
               <w:noProof/>
               <w:sz w:val="22"/>
               <w:szCs w:val="22"/>
-              <w:lang w:eastAsia="cs-CZ"/>
+              <w:lang w:val="en-US"/>
             </w:rPr>
           </w:pPr>
-          <w:hyperlink w:anchor="_Toc439267766" w:history="1">
+          <w:hyperlink w:anchor="_Toc532949104" w:history="1">
             <w:r>
               <w:rPr>
                 <w:rStyle w:val="Hyperlink"/>
@@ -853,7 +860,7 @@
                 <w:noProof/>
                 <w:webHidden/>
               </w:rPr>
-              <w:instrText xml:space="preserve"> PAGEREF _Toc439267766 \h </w:instrText>
+              <w:instrText xml:space="preserve"> PAGEREF _Toc532949104 \h </w:instrText>
             </w:r>
             <w:r>
               <w:rPr>
@@ -873,7 +880,7 @@
                 <w:noProof/>
                 <w:webHidden/>
               </w:rPr>
-              <w:t>15</w:t>
+              <w:t>21</w:t>
             </w:r>
             <w:r>
               <w:rPr>
@@ -892,16 +899,16 @@
               <w:noProof/>
               <w:sz w:val="22"/>
               <w:szCs w:val="22"/>
-              <w:lang w:eastAsia="cs-CZ"/>
+              <w:lang w:val="en-US"/>
             </w:rPr>
           </w:pPr>
-          <w:hyperlink w:anchor="_Toc439267767" w:history="1">
+          <w:hyperlink w:anchor="_Toc532949105" w:history="1">
             <w:r>
               <w:rPr>
                 <w:rStyle w:val="Hyperlink"/>
                 <w:noProof/>
               </w:rPr>
-              <w:t>Analýza</w:t>
+              <w:t>Fyzický model dat</w:t>
             </w:r>
             <w:r>
               <w:rPr>
@@ -922,7 +929,7 @@
                 <w:noProof/>
                 <w:webHidden/>
               </w:rPr>
-              <w:instrText xml:space="preserve"> PAGEREF _Toc439267767 \h </w:instrText>
+              <w:instrText xml:space="preserve"> PAGEREF _Toc532949105 \h </w:instrText>
             </w:r>
             <w:r>
               <w:rPr>
@@ -942,7 +949,7 @@
                 <w:noProof/>
                 <w:webHidden/>
               </w:rPr>
-              <w:t>15</w:t>
+              <w:t>21</w:t>
             </w:r>
             <w:r>
               <w:rPr>
@@ -961,16 +968,16 @@
               <w:noProof/>
               <w:sz w:val="22"/>
               <w:szCs w:val="22"/>
-              <w:lang w:eastAsia="cs-CZ"/>
+              <w:lang w:val="en-US"/>
             </w:rPr>
           </w:pPr>
-          <w:hyperlink w:anchor="_Toc439267768" w:history="1">
+          <w:hyperlink w:anchor="_Toc532949106" w:history="1">
             <w:r>
               <w:rPr>
                 <w:rStyle w:val="Hyperlink"/>
                 <w:noProof/>
               </w:rPr>
-              <w:t>Fyzický model dat</w:t>
+              <w:t>Číselníky</w:t>
             </w:r>
             <w:r>
               <w:rPr>
@@ -991,7 +998,7 @@
                 <w:noProof/>
                 <w:webHidden/>
               </w:rPr>
-              <w:instrText xml:space="preserve"> PAGEREF _Toc439267768 \h </w:instrText>
+              <w:instrText xml:space="preserve"> PAGEREF _Toc532949106 \h </w:instrText>
             </w:r>
             <w:r>
               <w:rPr>
@@ -1011,7 +1018,7 @@
                 <w:noProof/>
                 <w:webHidden/>
               </w:rPr>
-              <w:t>15</w:t>
+              <w:t>21</w:t>
             </w:r>
             <w:r>
               <w:rPr>
@@ -1030,16 +1037,16 @@
               <w:noProof/>
               <w:sz w:val="22"/>
               <w:szCs w:val="22"/>
-              <w:lang w:eastAsia="cs-CZ"/>
+              <w:lang w:val="en-US"/>
             </w:rPr>
           </w:pPr>
-          <w:hyperlink w:anchor="_Toc439267769" w:history="1">
+          <w:hyperlink w:anchor="_Toc532949107" w:history="1">
             <w:r>
               <w:rPr>
                 <w:rStyle w:val="Hyperlink"/>
                 <w:noProof/>
               </w:rPr>
-              <w:t>Číselníky</w:t>
+              <w:t>Pohledy</w:t>
             </w:r>
             <w:r>
               <w:rPr>
@@ -1060,7 +1067,7 @@
                 <w:noProof/>
                 <w:webHidden/>
               </w:rPr>
-              <w:instrText xml:space="preserve"> PAGEREF _Toc439267769 \h </w:instrText>
+              <w:instrText xml:space="preserve"> PAGEREF _Toc532949107 \h </w:instrText>
             </w:r>
             <w:r>
               <w:rPr>
@@ -1080,7 +1087,7 @@
                 <w:noProof/>
                 <w:webHidden/>
               </w:rPr>
-              <w:t>15</w:t>
+              <w:t>23</w:t>
             </w:r>
             <w:r>
               <w:rPr>
@@ -1099,16 +1106,16 @@
               <w:noProof/>
               <w:sz w:val="22"/>
               <w:szCs w:val="22"/>
-              <w:lang w:eastAsia="cs-CZ"/>
+              <w:lang w:val="en-US"/>
             </w:rPr>
           </w:pPr>
-          <w:hyperlink w:anchor="_Toc439267770" w:history="1">
+          <w:hyperlink w:anchor="_Toc532949108" w:history="1">
             <w:r>
               <w:rPr>
                 <w:rStyle w:val="Hyperlink"/>
                 <w:noProof/>
               </w:rPr>
-              <w:t>Pohledy</w:t>
+              <w:t>Funkce</w:t>
             </w:r>
             <w:r>
               <w:rPr>
@@ -1129,7 +1136,7 @@
                 <w:noProof/>
                 <w:webHidden/>
               </w:rPr>
-              <w:instrText xml:space="preserve"> PAGEREF _Toc439267770 \h </w:instrText>
+              <w:instrText xml:space="preserve"> PAGEREF _Toc532949108 \h </w:instrText>
             </w:r>
             <w:r>
               <w:rPr>
@@ -1149,7 +1156,7 @@
                 <w:noProof/>
                 <w:webHidden/>
               </w:rPr>
-              <w:t>15</w:t>
+              <w:t>25</w:t>
             </w:r>
             <w:r>
               <w:rPr>
@@ -1168,16 +1175,16 @@
               <w:noProof/>
               <w:sz w:val="22"/>
               <w:szCs w:val="22"/>
-              <w:lang w:eastAsia="cs-CZ"/>
+              <w:lang w:val="en-US"/>
             </w:rPr>
           </w:pPr>
-          <w:hyperlink w:anchor="_Toc439267771" w:history="1">
+          <w:hyperlink w:anchor="_Toc532949109" w:history="1">
             <w:r>
               <w:rPr>
                 <w:rStyle w:val="Hyperlink"/>
                 <w:noProof/>
               </w:rPr>
-              <w:t>Funkce</w:t>
+              <w:t>Uložené procedury</w:t>
             </w:r>
             <w:r>
               <w:rPr>
@@ -1198,7 +1205,7 @@
                 <w:noProof/>
                 <w:webHidden/>
               </w:rPr>
-              <w:instrText xml:space="preserve"> PAGEREF _Toc439267771 \h </w:instrText>
+              <w:instrText xml:space="preserve"> PAGEREF _Toc532949109 \h </w:instrText>
             </w:r>
             <w:r>
               <w:rPr>
@@ -1218,7 +1225,7 @@
                 <w:noProof/>
                 <w:webHidden/>
               </w:rPr>
-              <w:t>15</w:t>
+              <w:t>28</w:t>
             </w:r>
             <w:r>
               <w:rPr>
@@ -1237,16 +1244,16 @@
               <w:noProof/>
               <w:sz w:val="22"/>
               <w:szCs w:val="22"/>
-              <w:lang w:eastAsia="cs-CZ"/>
+              <w:lang w:val="en-US"/>
             </w:rPr>
           </w:pPr>
-          <w:hyperlink w:anchor="_Toc439267772" w:history="1">
+          <w:hyperlink w:anchor="_Toc532949110" w:history="1">
             <w:r>
               <w:rPr>
                 <w:rStyle w:val="Hyperlink"/>
                 <w:noProof/>
               </w:rPr>
-              <w:t>Uložené procedury</w:t>
+              <w:t>Spouště</w:t>
             </w:r>
             <w:r>
               <w:rPr>
@@ -1267,7 +1274,7 @@
                 <w:noProof/>
                 <w:webHidden/>
               </w:rPr>
-              <w:instrText xml:space="preserve"> PAGEREF _Toc439267772 \h </w:instrText>
+              <w:instrText xml:space="preserve"> PAGEREF _Toc532949110 \h </w:instrText>
             </w:r>
             <w:r>
               <w:rPr>
@@ -1287,7 +1294,7 @@
                 <w:noProof/>
                 <w:webHidden/>
               </w:rPr>
-              <w:t>15</w:t>
+              <w:t>31</w:t>
             </w:r>
             <w:r>
               <w:rPr>
@@ -1306,16 +1313,16 @@
               <w:noProof/>
               <w:sz w:val="22"/>
               <w:szCs w:val="22"/>
-              <w:lang w:eastAsia="cs-CZ"/>
+              <w:lang w:val="en-US"/>
             </w:rPr>
           </w:pPr>
-          <w:hyperlink w:anchor="_Toc439267773" w:history="1">
+          <w:hyperlink w:anchor="_Toc532949111" w:history="1">
             <w:r>
               <w:rPr>
                 <w:rStyle w:val="Hyperlink"/>
                 <w:noProof/>
               </w:rPr>
-              <w:t>Spouště</w:t>
+              <w:t>Indexy</w:t>
             </w:r>
             <w:r>
               <w:rPr>
@@ -1336,7 +1343,7 @@
                 <w:noProof/>
                 <w:webHidden/>
               </w:rPr>
-              <w:instrText xml:space="preserve"> PAGEREF _Toc439267773 \h </w:instrText>
+              <w:instrText xml:space="preserve"> PAGEREF _Toc532949111 \h </w:instrText>
             </w:r>
             <w:r>
               <w:rPr>
@@ -1356,7 +1363,7 @@
                 <w:noProof/>
                 <w:webHidden/>
               </w:rPr>
-              <w:t>15</w:t>
+              <w:t>31</w:t>
             </w:r>
             <w:r>
               <w:rPr>
@@ -1375,16 +1382,16 @@
               <w:noProof/>
               <w:sz w:val="22"/>
               <w:szCs w:val="22"/>
-              <w:lang w:eastAsia="cs-CZ"/>
+              <w:lang w:val="en-US"/>
             </w:rPr>
           </w:pPr>
-          <w:hyperlink w:anchor="_Toc439267774" w:history="1">
+          <w:hyperlink w:anchor="_Toc532949112" w:history="1">
             <w:r>
               <w:rPr>
                 <w:rStyle w:val="Hyperlink"/>
                 <w:noProof/>
               </w:rPr>
-              <w:t>Indexy</w:t>
+              <w:t>Sekvence</w:t>
             </w:r>
             <w:r>
               <w:rPr>
@@ -1405,7 +1412,7 @@
                 <w:noProof/>
                 <w:webHidden/>
               </w:rPr>
-              <w:instrText xml:space="preserve"> PAGEREF _Toc439267774 \h </w:instrText>
+              <w:instrText xml:space="preserve"> PAGEREF _Toc532949112 \h </w:instrText>
             </w:r>
             <w:r>
               <w:rPr>
@@ -1425,145 +1432,7 @@
                 <w:noProof/>
                 <w:webHidden/>
               </w:rPr>
-              <w:t>15</w:t>
-            </w:r>
-            <w:r>
-              <w:rPr>
-                <w:noProof/>
-                <w:webHidden/>
-              </w:rPr>
-              <w:fldChar w:fldCharType="end"/>
-            </w:r>
-          </w:hyperlink>
-        </w:p>
-        <w:p>
-          <w:pPr>
-            <w:pStyle w:val="TOC2"/>
-            <w:rPr>
-              <w:rFonts w:asciiTheme="minorHAnsi" w:eastAsiaTheme="minorEastAsia" w:hAnsiTheme="minorHAnsi" w:cstheme="minorBidi"/>
-              <w:noProof/>
-              <w:sz w:val="22"/>
-              <w:szCs w:val="22"/>
-              <w:lang w:eastAsia="cs-CZ"/>
-            </w:rPr>
-          </w:pPr>
-          <w:hyperlink w:anchor="_Toc439267775" w:history="1">
-            <w:r>
-              <w:rPr>
-                <w:rStyle w:val="Hyperlink"/>
-                <w:noProof/>
-              </w:rPr>
-              <w:t>Sekvence</w:t>
-            </w:r>
-            <w:r>
-              <w:rPr>
-                <w:noProof/>
-                <w:webHidden/>
-              </w:rPr>
-              <w:tab/>
-            </w:r>
-            <w:r>
-              <w:rPr>
-                <w:noProof/>
-                <w:webHidden/>
-              </w:rPr>
-              <w:fldChar w:fldCharType="begin"/>
-            </w:r>
-            <w:r>
-              <w:rPr>
-                <w:noProof/>
-                <w:webHidden/>
-              </w:rPr>
-              <w:instrText xml:space="preserve"> PAGEREF _Toc439267775 \h </w:instrText>
-            </w:r>
-            <w:r>
-              <w:rPr>
-                <w:noProof/>
-                <w:webHidden/>
-              </w:rPr>
-            </w:r>
-            <w:r>
-              <w:rPr>
-                <w:noProof/>
-                <w:webHidden/>
-              </w:rPr>
-              <w:fldChar w:fldCharType="separate"/>
-            </w:r>
-            <w:r>
-              <w:rPr>
-                <w:noProof/>
-                <w:webHidden/>
-              </w:rPr>
-              <w:t>15</w:t>
-            </w:r>
-            <w:r>
-              <w:rPr>
-                <w:noProof/>
-                <w:webHidden/>
-              </w:rPr>
-              <w:fldChar w:fldCharType="end"/>
-            </w:r>
-          </w:hyperlink>
-        </w:p>
-        <w:p>
-          <w:pPr>
-            <w:pStyle w:val="TOC2"/>
-            <w:rPr>
-              <w:rFonts w:asciiTheme="minorHAnsi" w:eastAsiaTheme="minorEastAsia" w:hAnsiTheme="minorHAnsi" w:cstheme="minorBidi"/>
-              <w:noProof/>
-              <w:sz w:val="22"/>
-              <w:szCs w:val="22"/>
-              <w:lang w:eastAsia="cs-CZ"/>
-            </w:rPr>
-          </w:pPr>
-          <w:hyperlink w:anchor="_Toc439267776" w:history="1">
-            <w:r>
-              <w:rPr>
-                <w:rStyle w:val="Hyperlink"/>
-                <w:noProof/>
-              </w:rPr>
-              <w:t>Systémový katalog</w:t>
-            </w:r>
-            <w:r>
-              <w:rPr>
-                <w:noProof/>
-                <w:webHidden/>
-              </w:rPr>
-              <w:tab/>
-            </w:r>
-            <w:r>
-              <w:rPr>
-                <w:noProof/>
-                <w:webHidden/>
-              </w:rPr>
-              <w:fldChar w:fldCharType="begin"/>
-            </w:r>
-            <w:r>
-              <w:rPr>
-                <w:noProof/>
-                <w:webHidden/>
-              </w:rPr>
-              <w:instrText xml:space="preserve"> PAGEREF _Toc439267776 \h </w:instrText>
-            </w:r>
-            <w:r>
-              <w:rPr>
-                <w:noProof/>
-                <w:webHidden/>
-              </w:rPr>
-            </w:r>
-            <w:r>
-              <w:rPr>
-                <w:noProof/>
-                <w:webHidden/>
-              </w:rPr>
-              <w:fldChar w:fldCharType="separate"/>
-            </w:r>
-            <w:r>
-              <w:rPr>
-                <w:noProof/>
-                <w:webHidden/>
-              </w:rPr>
-              <w:t>15</w:t>
+              <w:t>31</w:t>
             </w:r>
             <w:r>
               <w:rPr>
@@ -1583,10 +1452,10 @@
               <w:noProof/>
               <w:sz w:val="22"/>
               <w:szCs w:val="22"/>
-              <w:lang w:eastAsia="cs-CZ"/>
+              <w:lang w:val="en-US"/>
             </w:rPr>
           </w:pPr>
-          <w:hyperlink w:anchor="_Toc439267777" w:history="1">
+          <w:hyperlink w:anchor="_Toc532949113" w:history="1">
             <w:r>
               <w:rPr>
                 <w:rStyle w:val="Hyperlink"/>
@@ -1613,7 +1482,7 @@
                 <w:noProof/>
                 <w:webHidden/>
               </w:rPr>
-              <w:instrText xml:space="preserve"> PAGEREF _Toc439267777 \h </w:instrText>
+              <w:instrText xml:space="preserve"> PAGEREF _Toc532949113 \h </w:instrText>
             </w:r>
             <w:r>
               <w:rPr>
@@ -1633,7 +1502,7 @@
                 <w:noProof/>
                 <w:webHidden/>
               </w:rPr>
-              <w:t>16</w:t>
+              <w:t>32</w:t>
             </w:r>
             <w:r>
               <w:rPr>
@@ -1652,10 +1521,10 @@
               <w:noProof/>
               <w:sz w:val="22"/>
               <w:szCs w:val="22"/>
-              <w:lang w:eastAsia="cs-CZ"/>
+              <w:lang w:val="en-US"/>
             </w:rPr>
           </w:pPr>
-          <w:hyperlink w:anchor="_Toc439267778" w:history="1">
+          <w:hyperlink w:anchor="_Toc532949114" w:history="1">
             <w:r>
               <w:rPr>
                 <w:rStyle w:val="Hyperlink"/>
@@ -1682,7 +1551,7 @@
                 <w:noProof/>
                 <w:webHidden/>
               </w:rPr>
-              <w:instrText xml:space="preserve"> PAGEREF _Toc439267778 \h </w:instrText>
+              <w:instrText xml:space="preserve"> PAGEREF _Toc532949114 \h </w:instrText>
             </w:r>
             <w:r>
               <w:rPr>
@@ -1702,7 +1571,7 @@
                 <w:noProof/>
                 <w:webHidden/>
               </w:rPr>
-              <w:t>16</w:t>
+              <w:t>32</w:t>
             </w:r>
             <w:r>
               <w:rPr>
@@ -1721,10 +1590,10 @@
               <w:noProof/>
               <w:sz w:val="22"/>
               <w:szCs w:val="22"/>
-              <w:lang w:eastAsia="cs-CZ"/>
+              <w:lang w:val="en-US"/>
             </w:rPr>
           </w:pPr>
-          <w:hyperlink w:anchor="_Toc439267779" w:history="1">
+          <w:hyperlink w:anchor="_Toc532949115" w:history="1">
             <w:r>
               <w:rPr>
                 <w:rStyle w:val="Hyperlink"/>
@@ -1751,7 +1620,7 @@
                 <w:noProof/>
                 <w:webHidden/>
               </w:rPr>
-              <w:instrText xml:space="preserve"> PAGEREF _Toc439267779 \h </w:instrText>
+              <w:instrText xml:space="preserve"> PAGEREF _Toc532949115 \h </w:instrText>
             </w:r>
             <w:r>
               <w:rPr>
@@ -1771,7 +1640,7 @@
                 <w:noProof/>
                 <w:webHidden/>
               </w:rPr>
-              <w:t>16</w:t>
+              <w:t>32</w:t>
             </w:r>
             <w:r>
               <w:rPr>
@@ -1790,10 +1659,10 @@
               <w:noProof/>
               <w:sz w:val="22"/>
               <w:szCs w:val="22"/>
-              <w:lang w:eastAsia="cs-CZ"/>
+              <w:lang w:val="en-US"/>
             </w:rPr>
           </w:pPr>
-          <w:hyperlink w:anchor="_Toc439267780" w:history="1">
+          <w:hyperlink w:anchor="_Toc532949116" w:history="1">
             <w:r>
               <w:rPr>
                 <w:rStyle w:val="Hyperlink"/>
@@ -1820,7 +1689,7 @@
                 <w:noProof/>
                 <w:webHidden/>
               </w:rPr>
-              <w:instrText xml:space="preserve"> PAGEREF _Toc439267780 \h </w:instrText>
+              <w:instrText xml:space="preserve"> PAGEREF _Toc532949116 \h </w:instrText>
             </w:r>
             <w:r>
               <w:rPr>
@@ -1840,7 +1709,7 @@
                 <w:noProof/>
                 <w:webHidden/>
               </w:rPr>
-              <w:t>16</w:t>
+              <w:t>32</w:t>
             </w:r>
             <w:r>
               <w:rPr>
@@ -1859,10 +1728,10 @@
               <w:noProof/>
               <w:sz w:val="22"/>
               <w:szCs w:val="22"/>
-              <w:lang w:eastAsia="cs-CZ"/>
+              <w:lang w:val="en-US"/>
             </w:rPr>
           </w:pPr>
-          <w:hyperlink w:anchor="_Toc439267781" w:history="1">
+          <w:hyperlink w:anchor="_Toc532949117" w:history="1">
             <w:r>
               <w:rPr>
                 <w:rStyle w:val="Hyperlink"/>
@@ -1889,7 +1758,7 @@
                 <w:noProof/>
                 <w:webHidden/>
               </w:rPr>
-              <w:instrText xml:space="preserve"> PAGEREF _Toc439267781 \h </w:instrText>
+              <w:instrText xml:space="preserve"> PAGEREF _Toc532949117 \h </w:instrText>
             </w:r>
             <w:r>
               <w:rPr>
@@ -1909,7 +1778,7 @@
                 <w:noProof/>
                 <w:webHidden/>
               </w:rPr>
-              <w:t>16</w:t>
+              <w:t>33</w:t>
             </w:r>
             <w:r>
               <w:rPr>
@@ -1928,10 +1797,10 @@
               <w:noProof/>
               <w:sz w:val="22"/>
               <w:szCs w:val="22"/>
-              <w:lang w:eastAsia="cs-CZ"/>
+              <w:lang w:val="en-US"/>
             </w:rPr>
           </w:pPr>
-          <w:hyperlink w:anchor="_Toc439267782" w:history="1">
+          <w:hyperlink w:anchor="_Toc532949118" w:history="1">
             <w:r>
               <w:rPr>
                 <w:rStyle w:val="Hyperlink"/>
@@ -1958,7 +1827,7 @@
                 <w:noProof/>
                 <w:webHidden/>
               </w:rPr>
-              <w:instrText xml:space="preserve"> PAGEREF _Toc439267782 \h </w:instrText>
+              <w:instrText xml:space="preserve"> PAGEREF _Toc532949118 \h </w:instrText>
             </w:r>
             <w:r>
               <w:rPr>
@@ -1978,77 +1847,7 @@
                 <w:noProof/>
                 <w:webHidden/>
               </w:rPr>
-              <w:t>16</w:t>
-            </w:r>
-            <w:r>
-              <w:rPr>
-                <w:noProof/>
-                <w:webHidden/>
-              </w:rPr>
-              <w:fldChar w:fldCharType="end"/>
-            </w:r>
-          </w:hyperlink>
-        </w:p>
-        <w:p>
-          <w:pPr>
-            <w:pStyle w:val="TOC1"/>
-            <w:rPr>
-              <w:rFonts w:asciiTheme="minorHAnsi" w:eastAsiaTheme="minorEastAsia" w:hAnsiTheme="minorHAnsi" w:cstheme="minorBidi"/>
-              <w:b w:val="0"/>
-              <w:noProof/>
-              <w:sz w:val="22"/>
-              <w:szCs w:val="22"/>
-              <w:lang w:eastAsia="cs-CZ"/>
-            </w:rPr>
-          </w:pPr>
-          <w:hyperlink w:anchor="_Toc439267783" w:history="1">
-            <w:r>
-              <w:rPr>
-                <w:rStyle w:val="Hyperlink"/>
-                <w:noProof/>
-              </w:rPr>
-              <w:t>Závěr</w:t>
-            </w:r>
-            <w:r>
-              <w:rPr>
-                <w:noProof/>
-                <w:webHidden/>
-              </w:rPr>
-              <w:tab/>
-            </w:r>
-            <w:r>
-              <w:rPr>
-                <w:noProof/>
-                <w:webHidden/>
-              </w:rPr>
-              <w:fldChar w:fldCharType="begin"/>
-            </w:r>
-            <w:r>
-              <w:rPr>
-                <w:noProof/>
-                <w:webHidden/>
-              </w:rPr>
-              <w:instrText xml:space="preserve"> PAGEREF _Toc439267783 \h </w:instrText>
-            </w:r>
-            <w:r>
-              <w:rPr>
-                <w:noProof/>
-                <w:webHidden/>
-              </w:rPr>
-            </w:r>
-            <w:r>
-              <w:rPr>
-                <w:noProof/>
-                <w:webHidden/>
-              </w:rPr>
-              <w:fldChar w:fldCharType="separate"/>
-            </w:r>
-            <w:r>
-              <w:rPr>
-                <w:noProof/>
-                <w:webHidden/>
-              </w:rPr>
-              <w:t>17</w:t>
+              <w:t>35</w:t>
             </w:r>
             <w:r>
               <w:rPr>
@@ -2088,23 +1887,23 @@
       <w:pPr>
         <w:pStyle w:val="Nadpis1-bezsla"/>
       </w:pPr>
-      <w:bookmarkStart w:id="2" w:name="_Toc439267758"/>
       <w:bookmarkStart w:id="3" w:name="_Toc258833024"/>
       <w:bookmarkStart w:id="4" w:name="_Toc439254167"/>
+      <w:bookmarkStart w:id="5" w:name="_Toc532949096"/>
       <w:bookmarkEnd w:id="0"/>
       <w:bookmarkEnd w:id="1"/>
       <w:r>
         <w:lastRenderedPageBreak/>
         <w:t>Úvod</w:t>
       </w:r>
-      <w:bookmarkEnd w:id="2"/>
-    </w:p>
-    <w:p>
-      <w:pPr>
-        <w:pStyle w:val="Odstavec"/>
-      </w:pPr>
-      <w:r>
-        <w:t>Obsahuje základní seznámení s organizací, procesy uvnitř organizace a způsob současného využívání IT.</w:t>
+      <w:bookmarkEnd w:id="5"/>
+    </w:p>
+    <w:p>
+      <w:pPr>
+        <w:pStyle w:val="Odstavec"/>
+      </w:pPr>
+      <w:r>
+        <w:t>Toto je dokumentace pro správu databáze pro vysokou školu. Dosavadní model a program uměl spravovat předměty, rozvrhové akce, vyučující, katedry, obory a vazební tabulku obor-předmět. Dokumentace obsahuje jak tuto část, tak část která je přidána vzhledem k novému zadání.</w:t>
       </w:r>
     </w:p>
     <w:p>
@@ -2121,27 +1920,298 @@
         </w:numPr>
         <w:ind w:left="432" w:hanging="432"/>
       </w:pPr>
-      <w:bookmarkStart w:id="5" w:name="_Toc439267759"/>
+      <w:bookmarkStart w:id="6" w:name="_Toc532949097"/>
       <w:bookmarkEnd w:id="3"/>
       <w:bookmarkEnd w:id="4"/>
       <w:r>
         <w:lastRenderedPageBreak/>
         <w:t>Zadání</w:t>
       </w:r>
-      <w:bookmarkEnd w:id="5"/>
-    </w:p>
-    <w:p>
-      <w:pPr>
-        <w:pStyle w:val="Odstavec"/>
-      </w:pPr>
-      <w:r>
-        <w:t>Obsahuje</w:t>
-      </w:r>
-      <w:r>
-        <w:t xml:space="preserve"> popis prostředí, v němž bude aplikace nasazena (stručná charakteristika organizace a dosavadní využívání IT), a požadavky na nově tvořený systém (sledované údaje, vstupy a výstupy, přístupová práva, ...)</w:t>
-      </w:r>
-    </w:p>
-    <w:p>
+      <w:bookmarkEnd w:id="6"/>
+    </w:p>
+    <w:p>
+      <w:r>
+        <w:rPr>
+          <w:noProof/>
+        </w:rPr>
+        <w:lastRenderedPageBreak/>
+        <w:drawing>
+          <wp:inline distT="0" distB="0" distL="0" distR="0">
+            <wp:extent cx="5579110" cy="7888605"/>
+            <wp:effectExtent l="0" t="0" r="2540" b="0"/>
+            <wp:docPr id="2" name="Picture 2"/>
+            <wp:cNvGraphicFramePr>
+              <a:graphicFrameLocks xmlns:a="http://schemas.openxmlformats.org/drawingml/2006/main" noChangeAspect="1"/>
+            </wp:cNvGraphicFramePr>
+            <a:graphic xmlns:a="http://schemas.openxmlformats.org/drawingml/2006/main">
+              <a:graphicData uri="http://schemas.openxmlformats.org/drawingml/2006/picture">
+                <pic:pic xmlns:pic="http://schemas.openxmlformats.org/drawingml/2006/picture">
+                  <pic:nvPicPr>
+                    <pic:cNvPr id="2" name="Projekt-1-1.png"/>
+                    <pic:cNvPicPr/>
+                  </pic:nvPicPr>
+                  <pic:blipFill>
+                    <a:blip r:embed="rId8" cstate="print">
+                      <a:extLst>
+                        <a:ext uri="{28A0092B-C50C-407E-A947-70E740481C1C}">
+                          <a14:useLocalDpi xmlns:a14="http://schemas.microsoft.com/office/drawing/2010/main" val="0"/>
+                        </a:ext>
+                      </a:extLst>
+                    </a:blip>
+                    <a:stretch>
+                      <a:fillRect/>
+                    </a:stretch>
+                  </pic:blipFill>
+                  <pic:spPr>
+                    <a:xfrm>
+                      <a:off x="0" y="0"/>
+                      <a:ext cx="5579110" cy="7888605"/>
+                    </a:xfrm>
+                    <a:prstGeom prst="rect">
+                      <a:avLst/>
+                    </a:prstGeom>
+                  </pic:spPr>
+                </pic:pic>
+              </a:graphicData>
+            </a:graphic>
+          </wp:inline>
+        </w:drawing>
+      </w:r>
+      <w:r>
+        <w:rPr>
+          <w:noProof/>
+        </w:rPr>
+        <w:lastRenderedPageBreak/>
+        <w:drawing>
+          <wp:inline distT="0" distB="0" distL="0" distR="0">
+            <wp:extent cx="5579110" cy="7888605"/>
+            <wp:effectExtent l="0" t="0" r="2540" b="0"/>
+            <wp:docPr id="3" name="Picture 3"/>
+            <wp:cNvGraphicFramePr>
+              <a:graphicFrameLocks xmlns:a="http://schemas.openxmlformats.org/drawingml/2006/main" noChangeAspect="1"/>
+            </wp:cNvGraphicFramePr>
+            <a:graphic xmlns:a="http://schemas.openxmlformats.org/drawingml/2006/main">
+              <a:graphicData uri="http://schemas.openxmlformats.org/drawingml/2006/picture">
+                <pic:pic xmlns:pic="http://schemas.openxmlformats.org/drawingml/2006/picture">
+                  <pic:nvPicPr>
+                    <pic:cNvPr id="3" name="Projekt-1-2.png"/>
+                    <pic:cNvPicPr/>
+                  </pic:nvPicPr>
+                  <pic:blipFill>
+                    <a:blip r:embed="rId9" cstate="print">
+                      <a:extLst>
+                        <a:ext uri="{28A0092B-C50C-407E-A947-70E740481C1C}">
+                          <a14:useLocalDpi xmlns:a14="http://schemas.microsoft.com/office/drawing/2010/main" val="0"/>
+                        </a:ext>
+                      </a:extLst>
+                    </a:blip>
+                    <a:stretch>
+                      <a:fillRect/>
+                    </a:stretch>
+                  </pic:blipFill>
+                  <pic:spPr>
+                    <a:xfrm>
+                      <a:off x="0" y="0"/>
+                      <a:ext cx="5579110" cy="7888605"/>
+                    </a:xfrm>
+                    <a:prstGeom prst="rect">
+                      <a:avLst/>
+                    </a:prstGeom>
+                  </pic:spPr>
+                </pic:pic>
+              </a:graphicData>
+            </a:graphic>
+          </wp:inline>
+        </w:drawing>
+      </w:r>
+      <w:r>
+        <w:rPr>
+          <w:noProof/>
+        </w:rPr>
+        <w:lastRenderedPageBreak/>
+        <w:drawing>
+          <wp:inline distT="0" distB="0" distL="0" distR="0">
+            <wp:extent cx="5579110" cy="7888605"/>
+            <wp:effectExtent l="0" t="0" r="2540" b="0"/>
+            <wp:docPr id="4" name="Picture 4"/>
+            <wp:cNvGraphicFramePr>
+              <a:graphicFrameLocks xmlns:a="http://schemas.openxmlformats.org/drawingml/2006/main" noChangeAspect="1"/>
+            </wp:cNvGraphicFramePr>
+            <a:graphic xmlns:a="http://schemas.openxmlformats.org/drawingml/2006/main">
+              <a:graphicData uri="http://schemas.openxmlformats.org/drawingml/2006/picture">
+                <pic:pic xmlns:pic="http://schemas.openxmlformats.org/drawingml/2006/picture">
+                  <pic:nvPicPr>
+                    <pic:cNvPr id="4" name="Projekt-1-3.png"/>
+                    <pic:cNvPicPr/>
+                  </pic:nvPicPr>
+                  <pic:blipFill>
+                    <a:blip r:embed="rId10" cstate="print">
+                      <a:extLst>
+                        <a:ext uri="{28A0092B-C50C-407E-A947-70E740481C1C}">
+                          <a14:useLocalDpi xmlns:a14="http://schemas.microsoft.com/office/drawing/2010/main" val="0"/>
+                        </a:ext>
+                      </a:extLst>
+                    </a:blip>
+                    <a:stretch>
+                      <a:fillRect/>
+                    </a:stretch>
+                  </pic:blipFill>
+                  <pic:spPr>
+                    <a:xfrm>
+                      <a:off x="0" y="0"/>
+                      <a:ext cx="5579110" cy="7888605"/>
+                    </a:xfrm>
+                    <a:prstGeom prst="rect">
+                      <a:avLst/>
+                    </a:prstGeom>
+                  </pic:spPr>
+                </pic:pic>
+              </a:graphicData>
+            </a:graphic>
+          </wp:inline>
+        </w:drawing>
+      </w:r>
+      <w:r>
+        <w:rPr>
+          <w:noProof/>
+        </w:rPr>
+        <w:lastRenderedPageBreak/>
+        <w:drawing>
+          <wp:inline distT="0" distB="0" distL="0" distR="0">
+            <wp:extent cx="5579110" cy="7888605"/>
+            <wp:effectExtent l="0" t="0" r="2540" b="0"/>
+            <wp:docPr id="5" name="Picture 5"/>
+            <wp:cNvGraphicFramePr>
+              <a:graphicFrameLocks xmlns:a="http://schemas.openxmlformats.org/drawingml/2006/main" noChangeAspect="1"/>
+            </wp:cNvGraphicFramePr>
+            <a:graphic xmlns:a="http://schemas.openxmlformats.org/drawingml/2006/main">
+              <a:graphicData uri="http://schemas.openxmlformats.org/drawingml/2006/picture">
+                <pic:pic xmlns:pic="http://schemas.openxmlformats.org/drawingml/2006/picture">
+                  <pic:nvPicPr>
+                    <pic:cNvPr id="5" name="Projekt-1-4.png"/>
+                    <pic:cNvPicPr/>
+                  </pic:nvPicPr>
+                  <pic:blipFill>
+                    <a:blip r:embed="rId11" cstate="print">
+                      <a:extLst>
+                        <a:ext uri="{28A0092B-C50C-407E-A947-70E740481C1C}">
+                          <a14:useLocalDpi xmlns:a14="http://schemas.microsoft.com/office/drawing/2010/main" val="0"/>
+                        </a:ext>
+                      </a:extLst>
+                    </a:blip>
+                    <a:stretch>
+                      <a:fillRect/>
+                    </a:stretch>
+                  </pic:blipFill>
+                  <pic:spPr>
+                    <a:xfrm>
+                      <a:off x="0" y="0"/>
+                      <a:ext cx="5579110" cy="7888605"/>
+                    </a:xfrm>
+                    <a:prstGeom prst="rect">
+                      <a:avLst/>
+                    </a:prstGeom>
+                  </pic:spPr>
+                </pic:pic>
+              </a:graphicData>
+            </a:graphic>
+          </wp:inline>
+        </w:drawing>
+      </w:r>
+      <w:r>
+        <w:rPr>
+          <w:noProof/>
+        </w:rPr>
+        <w:lastRenderedPageBreak/>
+        <w:drawing>
+          <wp:inline distT="0" distB="0" distL="0" distR="0">
+            <wp:extent cx="5579110" cy="7888605"/>
+            <wp:effectExtent l="0" t="0" r="2540" b="0"/>
+            <wp:docPr id="6" name="Picture 6"/>
+            <wp:cNvGraphicFramePr>
+              <a:graphicFrameLocks xmlns:a="http://schemas.openxmlformats.org/drawingml/2006/main" noChangeAspect="1"/>
+            </wp:cNvGraphicFramePr>
+            <a:graphic xmlns:a="http://schemas.openxmlformats.org/drawingml/2006/main">
+              <a:graphicData uri="http://schemas.openxmlformats.org/drawingml/2006/picture">
+                <pic:pic xmlns:pic="http://schemas.openxmlformats.org/drawingml/2006/picture">
+                  <pic:nvPicPr>
+                    <pic:cNvPr id="6" name="Projekt-1-5.png"/>
+                    <pic:cNvPicPr/>
+                  </pic:nvPicPr>
+                  <pic:blipFill>
+                    <a:blip r:embed="rId12" cstate="print">
+                      <a:extLst>
+                        <a:ext uri="{28A0092B-C50C-407E-A947-70E740481C1C}">
+                          <a14:useLocalDpi xmlns:a14="http://schemas.microsoft.com/office/drawing/2010/main" val="0"/>
+                        </a:ext>
+                      </a:extLst>
+                    </a:blip>
+                    <a:stretch>
+                      <a:fillRect/>
+                    </a:stretch>
+                  </pic:blipFill>
+                  <pic:spPr>
+                    <a:xfrm>
+                      <a:off x="0" y="0"/>
+                      <a:ext cx="5579110" cy="7888605"/>
+                    </a:xfrm>
+                    <a:prstGeom prst="rect">
+                      <a:avLst/>
+                    </a:prstGeom>
+                  </pic:spPr>
+                </pic:pic>
+              </a:graphicData>
+            </a:graphic>
+          </wp:inline>
+        </w:drawing>
+      </w:r>
+      <w:r>
+        <w:rPr>
+          <w:noProof/>
+        </w:rPr>
+        <w:lastRenderedPageBreak/>
+        <w:drawing>
+          <wp:inline distT="0" distB="0" distL="0" distR="0">
+            <wp:extent cx="5579110" cy="7888605"/>
+            <wp:effectExtent l="0" t="0" r="2540" b="0"/>
+            <wp:docPr id="7" name="Picture 7"/>
+            <wp:cNvGraphicFramePr>
+              <a:graphicFrameLocks xmlns:a="http://schemas.openxmlformats.org/drawingml/2006/main" noChangeAspect="1"/>
+            </wp:cNvGraphicFramePr>
+            <a:graphic xmlns:a="http://schemas.openxmlformats.org/drawingml/2006/main">
+              <a:graphicData uri="http://schemas.openxmlformats.org/drawingml/2006/picture">
+                <pic:pic xmlns:pic="http://schemas.openxmlformats.org/drawingml/2006/picture">
+                  <pic:nvPicPr>
+                    <pic:cNvPr id="7" name="Projekt-1-6.png"/>
+                    <pic:cNvPicPr/>
+                  </pic:nvPicPr>
+                  <pic:blipFill>
+                    <a:blip r:embed="rId13" cstate="print">
+                      <a:extLst>
+                        <a:ext uri="{28A0092B-C50C-407E-A947-70E740481C1C}">
+                          <a14:useLocalDpi xmlns:a14="http://schemas.microsoft.com/office/drawing/2010/main" val="0"/>
+                        </a:ext>
+                      </a:extLst>
+                    </a:blip>
+                    <a:stretch>
+                      <a:fillRect/>
+                    </a:stretch>
+                  </pic:blipFill>
+                  <pic:spPr>
+                    <a:xfrm>
+                      <a:off x="0" y="0"/>
+                      <a:ext cx="5579110" cy="7888605"/>
+                    </a:xfrm>
+                    <a:prstGeom prst="rect">
+                      <a:avLst/>
+                    </a:prstGeom>
+                  </pic:spPr>
+                </pic:pic>
+              </a:graphicData>
+            </a:graphic>
+          </wp:inline>
+        </w:drawing>
+      </w:r>
       <w:r>
         <w:br w:type="page"/>
       </w:r>
@@ -2241,11 +2311,11 @@
         <w:pStyle w:val="Nadpis1-bezsla"/>
         <w:jc w:val="center"/>
       </w:pPr>
-      <w:bookmarkStart w:id="6" w:name="_Toc439267760"/>
+      <w:bookmarkStart w:id="7" w:name="_Toc532949098"/>
       <w:r>
         <w:t>Uživatelská dokumentace</w:t>
       </w:r>
-      <w:bookmarkEnd w:id="6"/>
+      <w:bookmarkEnd w:id="7"/>
     </w:p>
     <w:p>
       <w:pPr>
@@ -2351,16 +2421,33 @@
         </w:numPr>
         <w:ind w:left="576" w:hanging="576"/>
       </w:pPr>
-      <w:bookmarkStart w:id="7" w:name="_Toc439267761"/>
+      <w:bookmarkStart w:id="8" w:name="_Toc532949099"/>
       <w:r>
         <w:lastRenderedPageBreak/>
         <w:t>Základní popis používané aplikace</w:t>
       </w:r>
-      <w:bookmarkEnd w:id="7"/>
-    </w:p>
-    <w:p>
-      <w:r>
-        <w:t>Popište základní popis aplikace, co může uživatel od aplikace očekávat apod., co řeší a co nikoliv.</w:t>
+      <w:bookmarkEnd w:id="8"/>
+    </w:p>
+    <w:p>
+      <w:r>
+        <w:t>Aplikace slouží pro úpravu tabulek s uloženými daty v databázi. Samostatně tak slouží pro správu systému pro vysoké školy. Pokud je uživatel administrátorem, může měnit jednotlivé tabulky, schvalovat rozvrhové akce vyučujících a importovat data ze souborů. Vyučující mohou přidávat, upravovat a odebírat rozvrhové akce. Ty po každé změně musí schválit admin. Každý registrovaný uživatel může měnit některé své informace.</w:t>
+      </w:r>
+    </w:p>
+    <w:p>
+      <w:r>
+        <w:t xml:space="preserve">Aplikace z důvodu změny zadaní po dokončení a konzultaci datového modelu neobsahuje: </w:t>
+      </w:r>
+    </w:p>
+    <w:p>
+      <w:pPr>
+        <w:pStyle w:val="ListParagraph"/>
+        <w:numPr>
+          <w:ilvl w:val="0"/>
+          <w:numId w:val="41"/>
+        </w:numPr>
+      </w:pPr>
+      <w:r>
+        <w:t>studijní plány</w:t>
       </w:r>
     </w:p>
     <w:p>
@@ -2372,15 +2459,15 @@
         </w:numPr>
         <w:ind w:left="576" w:hanging="576"/>
       </w:pPr>
-      <w:bookmarkStart w:id="8" w:name="_Toc439267762"/>
+      <w:bookmarkStart w:id="9" w:name="_Toc532949100"/>
       <w:r>
         <w:t>Instalace</w:t>
       </w:r>
-      <w:bookmarkEnd w:id="8"/>
-    </w:p>
-    <w:p>
-      <w:r>
-        <w:t>Uveďte informace o instalaci aplikace.</w:t>
+      <w:bookmarkEnd w:id="9"/>
+    </w:p>
+    <w:p>
+      <w:r>
+        <w:t>Pro spuštění aplikace je potřeba mít nainstalovaný Java virtual machine. Pak stačí spustit soubor .jar.</w:t>
       </w:r>
     </w:p>
     <w:p>
@@ -2392,15 +2479,39 @@
         </w:numPr>
         <w:ind w:left="576" w:hanging="576"/>
       </w:pPr>
-      <w:bookmarkStart w:id="9" w:name="_Toc439267763"/>
+      <w:bookmarkStart w:id="10" w:name="_Toc532949101"/>
       <w:r>
         <w:t>Přístupová oprávnění</w:t>
       </w:r>
-      <w:bookmarkEnd w:id="9"/>
-    </w:p>
-    <w:p>
-      <w:r>
-        <w:t>Popište, jakým způsobem je možné vystupovat v různých rolí v aplikaci, uveďte ukázkové přihlašovací údaje (loginy a hesla) pro všechny úrovně.</w:t>
+      <w:bookmarkEnd w:id="10"/>
+    </w:p>
+    <w:p>
+      <w:r>
+        <w:t>Role jsou popsány dále v dokumentaci. Pro testovaní byly vytvořeny účty:</w:t>
+      </w:r>
+    </w:p>
+    <w:p>
+      <w:pPr>
+        <w:pStyle w:val="ListParagraph"/>
+        <w:numPr>
+          <w:ilvl w:val="0"/>
+          <w:numId w:val="40"/>
+        </w:numPr>
+      </w:pPr>
+      <w:r>
+        <w:t>Administrátor (a zároveň ne-vyučující) – jméno: admin heslo: admin</w:t>
+      </w:r>
+    </w:p>
+    <w:p>
+      <w:pPr>
+        <w:pStyle w:val="ListParagraph"/>
+        <w:numPr>
+          <w:ilvl w:val="0"/>
+          <w:numId w:val="40"/>
+        </w:numPr>
+      </w:pPr>
+      <w:r>
+        <w:t>Vyučující – jméno: reg heslo: reg</w:t>
       </w:r>
     </w:p>
     <w:p>
@@ -2412,11 +2523,11 @@
         </w:numPr>
         <w:ind w:left="576" w:hanging="576"/>
       </w:pPr>
-      <w:bookmarkStart w:id="10" w:name="_Toc439267764"/>
+      <w:bookmarkStart w:id="11" w:name="_Toc532949102"/>
       <w:r>
         <w:t>Použití aplikace</w:t>
       </w:r>
-      <w:bookmarkEnd w:id="10"/>
+      <w:bookmarkEnd w:id="11"/>
     </w:p>
     <w:p>
       <w:pPr>
@@ -2426,19 +2537,24 @@
         </w:rPr>
       </w:pPr>
       <w:r>
-        <w:t>Sepište jednoduchý návod na používání aplikace, rozdělte jej na jednotlivé moduly aplikace.</w:t>
-      </w:r>
-      <w:r>
-        <w:t xml:space="preserve"> Z této části musí být jasné, jak je možné program využívat.</w:t>
-      </w:r>
-    </w:p>
-    <w:p>
-      <w:pPr>
+        <w:fldChar w:fldCharType="begin"/>
+      </w:r>
+      <w:r>
         <w:rPr>
           <w:sz w:val="36"/>
           <w:szCs w:val="36"/>
         </w:rPr>
-      </w:pPr>
+        <w:instrText xml:space="preserve"> REF _Ref532947952 \h </w:instrText>
+      </w:r>
+      <w:r>
+        <w:fldChar w:fldCharType="separate"/>
+      </w:r>
+      <w:r>
+        <w:t>Formuláře</w:t>
+      </w:r>
+      <w:r>
+        <w:fldChar w:fldCharType="end"/>
+      </w:r>
       <w:r>
         <w:rPr>
           <w:sz w:val="36"/>
@@ -2542,11 +2658,11 @@
         <w:pStyle w:val="Nadpis1-bezsla"/>
         <w:jc w:val="center"/>
       </w:pPr>
-      <w:bookmarkStart w:id="11" w:name="_Toc439267765"/>
+      <w:bookmarkStart w:id="12" w:name="_Toc532949103"/>
       <w:r>
         <w:t>Programová dokumentace</w:t>
       </w:r>
-      <w:bookmarkEnd w:id="11"/>
+      <w:bookmarkEnd w:id="12"/>
     </w:p>
     <w:p>
       <w:pPr>
@@ -2661,12 +2777,12 @@
         </w:numPr>
         <w:ind w:left="432" w:hanging="432"/>
       </w:pPr>
-      <w:bookmarkStart w:id="12" w:name="_Toc439267766"/>
+      <w:bookmarkStart w:id="13" w:name="_Toc532949104"/>
       <w:r>
         <w:lastRenderedPageBreak/>
         <w:t>Datová část</w:t>
       </w:r>
-      <w:bookmarkEnd w:id="12"/>
+      <w:bookmarkEnd w:id="13"/>
     </w:p>
     <w:p>
       <w:pPr>
@@ -2677,11 +2793,11 @@
         </w:numPr>
         <w:ind w:left="576" w:hanging="576"/>
       </w:pPr>
-      <w:bookmarkStart w:id="13" w:name="_Toc439267768"/>
+      <w:bookmarkStart w:id="14" w:name="_Toc532949105"/>
       <w:r>
         <w:t>Fyzický model dat</w:t>
       </w:r>
-      <w:bookmarkEnd w:id="13"/>
+      <w:bookmarkEnd w:id="14"/>
     </w:p>
     <w:p>
       <w:r>
@@ -2704,7 +2820,7 @@
                     <pic:cNvPicPr/>
                   </pic:nvPicPr>
                   <pic:blipFill>
-                    <a:blip r:embed="rId8" cstate="print">
+                    <a:blip r:embed="rId14" cstate="print">
                       <a:extLst>
                         <a:ext uri="{28A0092B-C50C-407E-A947-70E740481C1C}">
                           <a14:useLocalDpi xmlns:a14="http://schemas.microsoft.com/office/drawing/2010/main" val="0"/>
@@ -2745,11 +2861,11 @@
         </w:numPr>
         <w:ind w:left="576" w:hanging="576"/>
       </w:pPr>
-      <w:bookmarkStart w:id="14" w:name="_Toc439267769"/>
+      <w:bookmarkStart w:id="15" w:name="_Toc532949106"/>
       <w:r>
         <w:t>Číselníky</w:t>
       </w:r>
-      <w:bookmarkEnd w:id="14"/>
+      <w:bookmarkEnd w:id="15"/>
     </w:p>
     <w:p>
       <w:pPr>
@@ -3304,11 +3420,11 @@
         </w:numPr>
         <w:ind w:left="576" w:hanging="576"/>
       </w:pPr>
-      <w:bookmarkStart w:id="15" w:name="_Toc439267770"/>
+      <w:bookmarkStart w:id="16" w:name="_Toc532949107"/>
       <w:r>
         <w:t>Pohledy</w:t>
       </w:r>
-      <w:bookmarkEnd w:id="15"/>
+      <w:bookmarkEnd w:id="16"/>
     </w:p>
     <w:p>
       <w:pPr>
@@ -3799,11 +3915,11 @@
         </w:numPr>
         <w:ind w:left="576" w:hanging="576"/>
       </w:pPr>
-      <w:bookmarkStart w:id="16" w:name="_Toc439267771"/>
+      <w:bookmarkStart w:id="17" w:name="_Toc532949108"/>
       <w:r>
         <w:t>Funkce</w:t>
       </w:r>
-      <w:bookmarkEnd w:id="16"/>
+      <w:bookmarkEnd w:id="17"/>
     </w:p>
     <w:p>
       <w:pPr>
@@ -4136,6 +4252,20 @@
     <w:p>
       <w:pPr>
         <w:pStyle w:val="Odstavec"/>
+        <w:rPr>
+          <w:sz w:val="18"/>
+        </w:rPr>
+      </w:pPr>
+      <w:r>
+        <w:rPr>
+          <w:sz w:val="18"/>
+        </w:rPr>
+        <w:br w:type="column"/>
+      </w:r>
+    </w:p>
+    <w:p>
+      <w:pPr>
+        <w:pStyle w:val="Odstavec"/>
         <w:numPr>
           <w:ilvl w:val="0"/>
           <w:numId w:val="34"/>
@@ -4150,373 +4280,373 @@
         <w:pStyle w:val="Odstavec"/>
       </w:pPr>
       <w:r>
+        <w:t>Vrací v boolean zda má vyučující v danou dobu volno či nikoliv.</w:t>
+      </w:r>
+    </w:p>
+    <w:p>
+      <w:pPr>
+        <w:pStyle w:val="Odstavec"/>
+        <w:rPr>
+          <w:sz w:val="18"/>
+        </w:rPr>
+      </w:pPr>
+      <w:r>
+        <w:rPr>
+          <w:sz w:val="18"/>
+        </w:rPr>
+        <w:t xml:space="preserve">create or replace FUNCTION maVolno </w:t>
+      </w:r>
+    </w:p>
+    <w:p>
+      <w:pPr>
+        <w:pStyle w:val="Odstavec"/>
+        <w:rPr>
+          <w:sz w:val="18"/>
+        </w:rPr>
+      </w:pPr>
+      <w:r>
+        <w:rPr>
+          <w:sz w:val="18"/>
+        </w:rPr>
+        <w:t xml:space="preserve">    (p_idZam ZAMESTNANEC.ID_ZAMESTNANEC%TYPE, p_zacatek ROZVRHOVA_AKCE.ZACINAV%TYPE, p_delka ROZVRHOVA_AKCE.MAHODIN%TYPE, p_den ROZVRHOVA_AKCE.DENVTYDNU%TYPE,</w:t>
+      </w:r>
+    </w:p>
+    <w:p>
+      <w:pPr>
+        <w:pStyle w:val="Odstavec"/>
+        <w:rPr>
+          <w:sz w:val="18"/>
+        </w:rPr>
+      </w:pPr>
+      <w:r>
+        <w:rPr>
+          <w:sz w:val="18"/>
+        </w:rPr>
+        <w:t xml:space="preserve">    p_idUcebny UCEBNA.ID_UCEBNA%TYPE, p_idRA ROZVRHOVA_AKCE.ID_RA%TYPE)</w:t>
+      </w:r>
+    </w:p>
+    <w:p>
+      <w:pPr>
+        <w:pStyle w:val="Odstavec"/>
+        <w:rPr>
+          <w:sz w:val="18"/>
+        </w:rPr>
+      </w:pPr>
+      <w:r>
+        <w:rPr>
+          <w:sz w:val="18"/>
+        </w:rPr>
+        <w:t>RETURN BOOLEAN IS</w:t>
+      </w:r>
+    </w:p>
+    <w:p>
+      <w:pPr>
+        <w:pStyle w:val="Odstavec"/>
+        <w:rPr>
+          <w:sz w:val="18"/>
+        </w:rPr>
+      </w:pPr>
+      <w:r>
+        <w:rPr>
+          <w:sz w:val="18"/>
+        </w:rPr>
+        <w:t xml:space="preserve">    v_jeVolno           BOOLEAN := true;</w:t>
+      </w:r>
+    </w:p>
+    <w:p>
+      <w:pPr>
+        <w:pStyle w:val="Odstavec"/>
+        <w:rPr>
+          <w:sz w:val="18"/>
+        </w:rPr>
+      </w:pPr>
+      <w:r>
+        <w:rPr>
+          <w:sz w:val="18"/>
+        </w:rPr>
+        <w:t xml:space="preserve">    v_zacatekDruhe      ROZVRHOVA_AKCE.ZACINAV%TYPE;</w:t>
+      </w:r>
+    </w:p>
+    <w:p>
+      <w:pPr>
+        <w:pStyle w:val="Odstavec"/>
+        <w:rPr>
+          <w:sz w:val="18"/>
+        </w:rPr>
+      </w:pPr>
+      <w:r>
+        <w:rPr>
+          <w:sz w:val="18"/>
+        </w:rPr>
+        <w:t xml:space="preserve">    v_delkaDruhe        ROZVRHOVA_AKCE.MAHODIN%TYPE;</w:t>
+      </w:r>
+    </w:p>
+    <w:p>
+      <w:pPr>
+        <w:pStyle w:val="Odstavec"/>
+        <w:rPr>
+          <w:sz w:val="18"/>
+        </w:rPr>
+      </w:pPr>
+      <w:r>
+        <w:rPr>
+          <w:sz w:val="18"/>
+        </w:rPr>
+        <w:t xml:space="preserve">    v_denDruha          ROZVRHOVA_AKCE.DENVTYDNU%TYPE;</w:t>
+      </w:r>
+    </w:p>
+    <w:p>
+      <w:pPr>
+        <w:pStyle w:val="Odstavec"/>
+        <w:rPr>
+          <w:sz w:val="18"/>
+        </w:rPr>
+      </w:pPr>
+    </w:p>
+    <w:p>
+      <w:pPr>
+        <w:pStyle w:val="Odstavec"/>
+        <w:rPr>
+          <w:sz w:val="18"/>
+        </w:rPr>
+      </w:pPr>
+      <w:r>
+        <w:rPr>
+          <w:sz w:val="18"/>
+        </w:rPr>
+        <w:t xml:space="preserve">    CURSOR c1 (p_iz in NUMBER, p_iu in NUMBER, p_ira in NUMBER)</w:t>
+      </w:r>
+    </w:p>
+    <w:p>
+      <w:pPr>
+        <w:pStyle w:val="Odstavec"/>
+        <w:rPr>
+          <w:sz w:val="18"/>
+        </w:rPr>
+      </w:pPr>
+      <w:r>
+        <w:rPr>
+          <w:sz w:val="18"/>
+        </w:rPr>
+        <w:t xml:space="preserve">        IS SELECT ZACINAV, MAHODIN, DENVTYDNU FROM ROZVRHOVA_AKCE WHERE (ID_ZAMESTNANEC = p_iz OR ID_UCEBNA = p_iu) AND NOT(ID_RA=p_ira);</w:t>
+      </w:r>
+    </w:p>
+    <w:p>
+      <w:pPr>
+        <w:pStyle w:val="Odstavec"/>
+        <w:rPr>
+          <w:sz w:val="18"/>
+        </w:rPr>
+      </w:pPr>
+      <w:r>
+        <w:rPr>
+          <w:sz w:val="18"/>
+        </w:rPr>
+        <w:t>BEGIN</w:t>
+      </w:r>
+    </w:p>
+    <w:p>
+      <w:pPr>
+        <w:pStyle w:val="Odstavec"/>
+        <w:rPr>
+          <w:sz w:val="18"/>
+        </w:rPr>
+      </w:pPr>
+      <w:r>
+        <w:rPr>
+          <w:sz w:val="18"/>
+        </w:rPr>
+        <w:t xml:space="preserve">   open c1 (p_idZam, p_idUcebny, p_idRA);</w:t>
+      </w:r>
+    </w:p>
+    <w:p>
+      <w:pPr>
+        <w:pStyle w:val="Odstavec"/>
+        <w:rPr>
+          <w:sz w:val="18"/>
+        </w:rPr>
+      </w:pPr>
+      <w:r>
+        <w:rPr>
+          <w:sz w:val="18"/>
+        </w:rPr>
+        <w:t xml:space="preserve">   LOOP</w:t>
+      </w:r>
+    </w:p>
+    <w:p>
+      <w:pPr>
+        <w:pStyle w:val="Odstavec"/>
+        <w:rPr>
+          <w:sz w:val="18"/>
+        </w:rPr>
+      </w:pPr>
+      <w:r>
+        <w:rPr>
+          <w:sz w:val="18"/>
+        </w:rPr>
+        <w:t xml:space="preserve">        FETCH c1 INTO v_delkaDruhe, v_zacatekDruhe, v_denDruha;</w:t>
+      </w:r>
+    </w:p>
+    <w:p>
+      <w:pPr>
+        <w:pStyle w:val="Odstavec"/>
+        <w:rPr>
+          <w:sz w:val="18"/>
+        </w:rPr>
+      </w:pPr>
+      <w:r>
+        <w:rPr>
+          <w:sz w:val="18"/>
+        </w:rPr>
+        <w:t xml:space="preserve">        EXIT WHEN c1%NOTFOUND;</w:t>
+      </w:r>
+    </w:p>
+    <w:p>
+      <w:pPr>
+        <w:pStyle w:val="Odstavec"/>
+        <w:rPr>
+          <w:sz w:val="18"/>
+        </w:rPr>
+      </w:pPr>
+      <w:r>
+        <w:rPr>
+          <w:sz w:val="18"/>
+        </w:rPr>
+        <w:t xml:space="preserve">        if (p_den = v_denDruha) then</w:t>
+      </w:r>
+    </w:p>
+    <w:p>
+      <w:pPr>
+        <w:pStyle w:val="Odstavec"/>
+        <w:rPr>
+          <w:sz w:val="18"/>
+        </w:rPr>
+      </w:pPr>
+      <w:r>
+        <w:rPr>
+          <w:sz w:val="18"/>
+        </w:rPr>
+        <w:t xml:space="preserve">            if ((p_zacatek BETWEEN v_zacatekDruhe AND (v_zacatekDruhe + v_delkaDruhe - 0.017)) or</w:t>
+      </w:r>
+    </w:p>
+    <w:p>
+      <w:pPr>
+        <w:pStyle w:val="Odstavec"/>
+        <w:rPr>
+          <w:sz w:val="18"/>
+        </w:rPr>
+      </w:pPr>
+      <w:r>
+        <w:rPr>
+          <w:sz w:val="18"/>
+        </w:rPr>
+        <w:t xml:space="preserve">                    ((p_zacatek+p_delka - 0.017) BETWEEN v_zacatekDruhe AND (v_zacatekDruhe+v_delkaDruhe - 0.017))) then</w:t>
+      </w:r>
+    </w:p>
+    <w:p>
+      <w:pPr>
+        <w:pStyle w:val="Odstavec"/>
+        <w:rPr>
+          <w:sz w:val="18"/>
+        </w:rPr>
+      </w:pPr>
+      <w:r>
+        <w:rPr>
+          <w:sz w:val="18"/>
+        </w:rPr>
+        <w:t xml:space="preserve">                v_jeVolno := false;</w:t>
+      </w:r>
+    </w:p>
+    <w:p>
+      <w:pPr>
+        <w:pStyle w:val="Odstavec"/>
+        <w:rPr>
+          <w:sz w:val="18"/>
+        </w:rPr>
+      </w:pPr>
+      <w:r>
+        <w:rPr>
+          <w:sz w:val="18"/>
+        </w:rPr>
+        <w:t xml:space="preserve">            end if;</w:t>
+      </w:r>
+    </w:p>
+    <w:p>
+      <w:pPr>
+        <w:pStyle w:val="Odstavec"/>
+        <w:rPr>
+          <w:sz w:val="18"/>
+        </w:rPr>
+      </w:pPr>
+      <w:r>
+        <w:rPr>
+          <w:sz w:val="18"/>
+        </w:rPr>
+        <w:t xml:space="preserve">        end if;</w:t>
+      </w:r>
+    </w:p>
+    <w:p>
+      <w:pPr>
+        <w:pStyle w:val="Odstavec"/>
+        <w:rPr>
+          <w:sz w:val="18"/>
+        </w:rPr>
+      </w:pPr>
+      <w:r>
+        <w:rPr>
+          <w:sz w:val="18"/>
+        </w:rPr>
+        <w:t xml:space="preserve">    END LOOP;</w:t>
+      </w:r>
+    </w:p>
+    <w:p>
+      <w:pPr>
+        <w:pStyle w:val="Odstavec"/>
+        <w:rPr>
+          <w:sz w:val="18"/>
+        </w:rPr>
+      </w:pPr>
+      <w:r>
+        <w:rPr>
+          <w:sz w:val="18"/>
+        </w:rPr>
+        <w:t xml:space="preserve">    CLOSE c1;</w:t>
+      </w:r>
+    </w:p>
+    <w:p>
+      <w:pPr>
+        <w:pStyle w:val="Odstavec"/>
+        <w:rPr>
+          <w:sz w:val="18"/>
+        </w:rPr>
+      </w:pPr>
+    </w:p>
+    <w:p>
+      <w:pPr>
+        <w:pStyle w:val="Odstavec"/>
+        <w:rPr>
+          <w:sz w:val="18"/>
+        </w:rPr>
+      </w:pPr>
+      <w:r>
+        <w:rPr>
+          <w:sz w:val="18"/>
+        </w:rPr>
+        <w:t xml:space="preserve">   RETURN v_jeVolno; </w:t>
+      </w:r>
+    </w:p>
+    <w:p>
+      <w:pPr>
+        <w:pStyle w:val="Odstavec"/>
+        <w:rPr>
+          <w:sz w:val="18"/>
+        </w:rPr>
+      </w:pPr>
+      <w:r>
+        <w:rPr>
+          <w:sz w:val="18"/>
+        </w:rPr>
         <w:lastRenderedPageBreak/>
-        <w:t>Vrací v boolean zda má vyučující v danou dobu volno či nikoliv.</w:t>
-      </w:r>
-    </w:p>
-    <w:p>
-      <w:pPr>
-        <w:pStyle w:val="Odstavec"/>
-        <w:rPr>
-          <w:sz w:val="18"/>
-        </w:rPr>
-      </w:pPr>
-      <w:r>
-        <w:rPr>
-          <w:sz w:val="18"/>
-        </w:rPr>
-        <w:t xml:space="preserve">create or replace FUNCTION maVolno </w:t>
-      </w:r>
-    </w:p>
-    <w:p>
-      <w:pPr>
-        <w:pStyle w:val="Odstavec"/>
-        <w:rPr>
-          <w:sz w:val="18"/>
-        </w:rPr>
-      </w:pPr>
-      <w:r>
-        <w:rPr>
-          <w:sz w:val="18"/>
-        </w:rPr>
-        <w:t xml:space="preserve">    (p_idZam ZAMESTNANEC.ID_ZAMESTNANEC%TYPE, p_zacatek ROZVRHOVA_AKCE.ZACINAV%TYPE, p_delka ROZVRHOVA_AKCE.MAHODIN%TYPE, p_den ROZVRHOVA_AKCE.DENVTYDNU%TYPE,</w:t>
-      </w:r>
-    </w:p>
-    <w:p>
-      <w:pPr>
-        <w:pStyle w:val="Odstavec"/>
-        <w:rPr>
-          <w:sz w:val="18"/>
-        </w:rPr>
-      </w:pPr>
-      <w:r>
-        <w:rPr>
-          <w:sz w:val="18"/>
-        </w:rPr>
-        <w:t xml:space="preserve">    p_idUcebny UCEBNA.ID_UCEBNA%TYPE, p_idRA ROZVRHOVA_AKCE.ID_RA%TYPE)</w:t>
-      </w:r>
-    </w:p>
-    <w:p>
-      <w:pPr>
-        <w:pStyle w:val="Odstavec"/>
-        <w:rPr>
-          <w:sz w:val="18"/>
-        </w:rPr>
-      </w:pPr>
-      <w:r>
-        <w:rPr>
-          <w:sz w:val="18"/>
-        </w:rPr>
-        <w:t>RETURN BOOLEAN IS</w:t>
-      </w:r>
-    </w:p>
-    <w:p>
-      <w:pPr>
-        <w:pStyle w:val="Odstavec"/>
-        <w:rPr>
-          <w:sz w:val="18"/>
-        </w:rPr>
-      </w:pPr>
-      <w:r>
-        <w:rPr>
-          <w:sz w:val="18"/>
-        </w:rPr>
-        <w:t xml:space="preserve">    v_jeVolno           BOOLEAN := true;</w:t>
-      </w:r>
-    </w:p>
-    <w:p>
-      <w:pPr>
-        <w:pStyle w:val="Odstavec"/>
-        <w:rPr>
-          <w:sz w:val="18"/>
-        </w:rPr>
-      </w:pPr>
-      <w:r>
-        <w:rPr>
-          <w:sz w:val="18"/>
-        </w:rPr>
-        <w:t xml:space="preserve">    v_zacatekDruhe      ROZVRHOVA_AKCE.ZACINAV%TYPE;</w:t>
-      </w:r>
-    </w:p>
-    <w:p>
-      <w:pPr>
-        <w:pStyle w:val="Odstavec"/>
-        <w:rPr>
-          <w:sz w:val="18"/>
-        </w:rPr>
-      </w:pPr>
-      <w:r>
-        <w:rPr>
-          <w:sz w:val="18"/>
-        </w:rPr>
-        <w:t xml:space="preserve">    v_delkaDruhe        ROZVRHOVA_AKCE.MAHODIN%TYPE;</w:t>
-      </w:r>
-    </w:p>
-    <w:p>
-      <w:pPr>
-        <w:pStyle w:val="Odstavec"/>
-        <w:rPr>
-          <w:sz w:val="18"/>
-        </w:rPr>
-      </w:pPr>
-      <w:r>
-        <w:rPr>
-          <w:sz w:val="18"/>
-        </w:rPr>
-        <w:t xml:space="preserve">    v_denDruha          ROZVRHOVA_AKCE.DENVTYDNU%TYPE;</w:t>
-      </w:r>
-    </w:p>
-    <w:p>
-      <w:pPr>
-        <w:pStyle w:val="Odstavec"/>
-        <w:rPr>
-          <w:sz w:val="18"/>
-        </w:rPr>
-      </w:pPr>
-    </w:p>
-    <w:p>
-      <w:pPr>
-        <w:pStyle w:val="Odstavec"/>
-        <w:rPr>
-          <w:sz w:val="18"/>
-        </w:rPr>
-      </w:pPr>
-      <w:r>
-        <w:rPr>
-          <w:sz w:val="18"/>
-        </w:rPr>
-        <w:t xml:space="preserve">    CURSOR c1 (p_iz in NUMBER, p_iu in NUMBER, p_ira in NUMBER)</w:t>
-      </w:r>
-    </w:p>
-    <w:p>
-      <w:pPr>
-        <w:pStyle w:val="Odstavec"/>
-        <w:rPr>
-          <w:sz w:val="18"/>
-        </w:rPr>
-      </w:pPr>
-      <w:r>
-        <w:rPr>
-          <w:sz w:val="18"/>
-        </w:rPr>
-        <w:t xml:space="preserve">        IS SELECT ZACINAV, MAHODIN, DENVTYDNU FROM ROZVRHOVA_AKCE WHERE (ID_ZAMESTNANEC = p_iz OR ID_UCEBNA = p_iu) AND NOT(ID_RA=p_ira);</w:t>
-      </w:r>
-    </w:p>
-    <w:p>
-      <w:pPr>
-        <w:pStyle w:val="Odstavec"/>
-        <w:rPr>
-          <w:sz w:val="18"/>
-        </w:rPr>
-      </w:pPr>
-      <w:r>
-        <w:rPr>
-          <w:sz w:val="18"/>
-        </w:rPr>
-        <w:t>BEGIN</w:t>
-      </w:r>
-    </w:p>
-    <w:p>
-      <w:pPr>
-        <w:pStyle w:val="Odstavec"/>
-        <w:rPr>
-          <w:sz w:val="18"/>
-        </w:rPr>
-      </w:pPr>
-      <w:r>
-        <w:rPr>
-          <w:sz w:val="18"/>
-        </w:rPr>
-        <w:t xml:space="preserve">   open c1 (p_idZam, p_idUcebny, p_idRA);</w:t>
-      </w:r>
-    </w:p>
-    <w:p>
-      <w:pPr>
-        <w:pStyle w:val="Odstavec"/>
-        <w:rPr>
-          <w:sz w:val="18"/>
-        </w:rPr>
-      </w:pPr>
-      <w:r>
-        <w:rPr>
-          <w:sz w:val="18"/>
-        </w:rPr>
-        <w:t xml:space="preserve">   LOOP</w:t>
-      </w:r>
-    </w:p>
-    <w:p>
-      <w:pPr>
-        <w:pStyle w:val="Odstavec"/>
-        <w:rPr>
-          <w:sz w:val="18"/>
-        </w:rPr>
-      </w:pPr>
-      <w:r>
-        <w:rPr>
-          <w:sz w:val="18"/>
-        </w:rPr>
-        <w:t xml:space="preserve">        FETCH c1 INTO v_delkaDruhe, v_zacatekDruhe, v_denDruha;</w:t>
-      </w:r>
-    </w:p>
-    <w:p>
-      <w:pPr>
-        <w:pStyle w:val="Odstavec"/>
-        <w:rPr>
-          <w:sz w:val="18"/>
-        </w:rPr>
-      </w:pPr>
-      <w:r>
-        <w:rPr>
-          <w:sz w:val="18"/>
-        </w:rPr>
-        <w:t xml:space="preserve">        EXIT WHEN c1%NOTFOUND;</w:t>
-      </w:r>
-    </w:p>
-    <w:p>
-      <w:pPr>
-        <w:pStyle w:val="Odstavec"/>
-        <w:rPr>
-          <w:sz w:val="18"/>
-        </w:rPr>
-      </w:pPr>
-      <w:r>
-        <w:rPr>
-          <w:sz w:val="18"/>
-        </w:rPr>
-        <w:t xml:space="preserve">        if (p_den = v_denDruha) then</w:t>
-      </w:r>
-    </w:p>
-    <w:p>
-      <w:pPr>
-        <w:pStyle w:val="Odstavec"/>
-        <w:rPr>
-          <w:sz w:val="18"/>
-        </w:rPr>
-      </w:pPr>
-      <w:r>
-        <w:rPr>
-          <w:sz w:val="18"/>
-        </w:rPr>
-        <w:t xml:space="preserve">            if ((p_zacatek BETWEEN v_zacatekDruhe AND (v_zacatekDruhe + v_delkaDruhe - 0.017)) or</w:t>
-      </w:r>
-    </w:p>
-    <w:p>
-      <w:pPr>
-        <w:pStyle w:val="Odstavec"/>
-        <w:rPr>
-          <w:sz w:val="18"/>
-        </w:rPr>
-      </w:pPr>
-      <w:r>
-        <w:rPr>
-          <w:sz w:val="18"/>
-        </w:rPr>
-        <w:t xml:space="preserve">                    ((p_zacatek+p_delka - 0.017) BETWEEN v_zacatekDruhe AND (v_zacatekDruhe+v_delkaDruhe - 0.017))) then</w:t>
-      </w:r>
-    </w:p>
-    <w:p>
-      <w:pPr>
-        <w:pStyle w:val="Odstavec"/>
-        <w:rPr>
-          <w:sz w:val="18"/>
-        </w:rPr>
-      </w:pPr>
-      <w:r>
-        <w:rPr>
-          <w:sz w:val="18"/>
-        </w:rPr>
-        <w:t xml:space="preserve">                v_jeVolno := false;</w:t>
-      </w:r>
-    </w:p>
-    <w:p>
-      <w:pPr>
-        <w:pStyle w:val="Odstavec"/>
-        <w:rPr>
-          <w:sz w:val="18"/>
-        </w:rPr>
-      </w:pPr>
-      <w:r>
-        <w:rPr>
-          <w:sz w:val="18"/>
-        </w:rPr>
-        <w:t xml:space="preserve">            end if;</w:t>
-      </w:r>
-    </w:p>
-    <w:p>
-      <w:pPr>
-        <w:pStyle w:val="Odstavec"/>
-        <w:rPr>
-          <w:sz w:val="18"/>
-        </w:rPr>
-      </w:pPr>
-      <w:r>
-        <w:rPr>
-          <w:sz w:val="18"/>
-        </w:rPr>
-        <w:t xml:space="preserve">        end if;</w:t>
-      </w:r>
-    </w:p>
-    <w:p>
-      <w:pPr>
-        <w:pStyle w:val="Odstavec"/>
-        <w:rPr>
-          <w:sz w:val="18"/>
-        </w:rPr>
-      </w:pPr>
-      <w:r>
-        <w:rPr>
-          <w:sz w:val="18"/>
-        </w:rPr>
-        <w:t xml:space="preserve">    END LOOP;</w:t>
-      </w:r>
-    </w:p>
-    <w:p>
-      <w:pPr>
-        <w:pStyle w:val="Odstavec"/>
-        <w:rPr>
-          <w:sz w:val="18"/>
-        </w:rPr>
-      </w:pPr>
-      <w:r>
-        <w:rPr>
-          <w:sz w:val="18"/>
-        </w:rPr>
-        <w:t xml:space="preserve">    CLOSE c1;</w:t>
-      </w:r>
-    </w:p>
-    <w:p>
-      <w:pPr>
-        <w:pStyle w:val="Odstavec"/>
-        <w:rPr>
-          <w:sz w:val="18"/>
-        </w:rPr>
-      </w:pPr>
-    </w:p>
-    <w:p>
-      <w:pPr>
-        <w:pStyle w:val="Odstavec"/>
-        <w:rPr>
-          <w:sz w:val="18"/>
-        </w:rPr>
-      </w:pPr>
-      <w:r>
-        <w:rPr>
-          <w:sz w:val="18"/>
-        </w:rPr>
-        <w:t xml:space="preserve">   RETURN v_jeVolno; </w:t>
-      </w:r>
-    </w:p>
-    <w:p>
-      <w:pPr>
-        <w:pStyle w:val="Odstavec"/>
-        <w:rPr>
-          <w:sz w:val="18"/>
-        </w:rPr>
-      </w:pPr>
-      <w:r>
-        <w:rPr>
-          <w:sz w:val="18"/>
-        </w:rPr>
         <w:t>END;</w:t>
       </w:r>
     </w:p>
@@ -4537,7 +4667,6 @@
         <w:pStyle w:val="Odstavec"/>
       </w:pPr>
       <w:r>
-        <w:lastRenderedPageBreak/>
         <w:t>Vrátí ID přihlášeného zaměstnance podle vloženého jména a hesla.</w:t>
       </w:r>
     </w:p>
@@ -4882,11 +5011,12 @@
         </w:numPr>
         <w:ind w:left="576" w:hanging="576"/>
       </w:pPr>
-      <w:bookmarkStart w:id="17" w:name="_Toc439267772"/>
-      <w:r>
+      <w:bookmarkStart w:id="18" w:name="_Toc532949109"/>
+      <w:r>
+        <w:lastRenderedPageBreak/>
         <w:t>Uložené procedury</w:t>
       </w:r>
-      <w:bookmarkEnd w:id="17"/>
+      <w:bookmarkEnd w:id="18"/>
     </w:p>
     <w:p>
       <w:pPr>
@@ -4917,7 +5047,6 @@
         <w:pStyle w:val="Odstavec"/>
       </w:pPr>
       <w:r>
-        <w:lastRenderedPageBreak/>
         <w:t>Zavede zaměstnanci obrázek. Pokud již fotku zaměstnanec má, upraví údaje, pokud ne, založí nový řádek.</w:t>
       </w:r>
     </w:p>
@@ -5210,6 +5339,20 @@
     <w:p>
       <w:pPr>
         <w:pStyle w:val="Odstavec"/>
+        <w:rPr>
+          <w:sz w:val="18"/>
+        </w:rPr>
+      </w:pPr>
+      <w:r>
+        <w:rPr>
+          <w:sz w:val="18"/>
+        </w:rPr>
+        <w:br w:type="column"/>
+      </w:r>
+    </w:p>
+    <w:p>
+      <w:pPr>
+        <w:pStyle w:val="Odstavec"/>
         <w:numPr>
           <w:ilvl w:val="0"/>
           <w:numId w:val="35"/>
@@ -5280,7 +5423,6 @@
         <w:rPr>
           <w:sz w:val="18"/>
         </w:rPr>
-        <w:lastRenderedPageBreak/>
         <w:t xml:space="preserve">   p_uzivJmeno VARCHAR2, p_heslo VARCHAR2)</w:t>
       </w:r>
     </w:p>
@@ -5572,6 +5714,7 @@
         <w:rPr>
           <w:sz w:val="18"/>
         </w:rPr>
+        <w:lastRenderedPageBreak/>
         <w:t xml:space="preserve">        set id_opravneni = v_idOpr</w:t>
       </w:r>
     </w:p>
@@ -5662,275 +5805,275 @@
         <w:rPr>
           <w:sz w:val="18"/>
         </w:rPr>
+        <w:t xml:space="preserve">  (p_id NUMBER, p_jmeno VARCHAR2, p_prijmeni VARCHAR2, p_titulPred VARCHAR2, p_titulZa VARCHAR2, p_email VARCHAR2, </w:t>
+      </w:r>
+    </w:p>
+    <w:p>
+      <w:pPr>
+        <w:pStyle w:val="Odstavec"/>
+        <w:rPr>
+          <w:sz w:val="18"/>
+        </w:rPr>
+      </w:pPr>
+      <w:r>
+        <w:rPr>
+          <w:sz w:val="18"/>
+        </w:rPr>
+        <w:t xml:space="preserve">   p_zkratkaKatedry VARCHAR2, p_opravneni NUMBER, p_idRole NUMBER, p_mobil NUMBER, p_telefon NUMBER,</w:t>
+      </w:r>
+    </w:p>
+    <w:p>
+      <w:pPr>
+        <w:pStyle w:val="Odstavec"/>
+        <w:rPr>
+          <w:sz w:val="18"/>
+        </w:rPr>
+      </w:pPr>
+      <w:r>
+        <w:rPr>
+          <w:sz w:val="18"/>
+        </w:rPr>
+        <w:t xml:space="preserve">   p_uzivJmeno VARCHAR2, p_heslo VARCHAR2)</w:t>
+      </w:r>
+    </w:p>
+    <w:p>
+      <w:pPr>
+        <w:pStyle w:val="Odstavec"/>
+        <w:rPr>
+          <w:sz w:val="18"/>
+        </w:rPr>
+      </w:pPr>
+      <w:r>
+        <w:rPr>
+          <w:sz w:val="18"/>
+        </w:rPr>
+        <w:t>IS</w:t>
+      </w:r>
+    </w:p>
+    <w:p>
+      <w:pPr>
+        <w:pStyle w:val="Odstavec"/>
+        <w:rPr>
+          <w:sz w:val="18"/>
+        </w:rPr>
+      </w:pPr>
+      <w:r>
+        <w:rPr>
+          <w:sz w:val="18"/>
+        </w:rPr>
+        <w:t xml:space="preserve">    v_pass      VARCHAR2(50);</w:t>
+      </w:r>
+    </w:p>
+    <w:p>
+      <w:pPr>
+        <w:pStyle w:val="Odstavec"/>
+        <w:rPr>
+          <w:sz w:val="18"/>
+        </w:rPr>
+      </w:pPr>
+      <w:r>
+        <w:rPr>
+          <w:sz w:val="18"/>
+        </w:rPr>
+        <w:t xml:space="preserve">    v_idUdaje   NUMBER;</w:t>
+      </w:r>
+    </w:p>
+    <w:p>
+      <w:pPr>
+        <w:pStyle w:val="Odstavec"/>
+        <w:rPr>
+          <w:sz w:val="18"/>
+        </w:rPr>
+      </w:pPr>
+      <w:r>
+        <w:rPr>
+          <w:sz w:val="18"/>
+        </w:rPr>
+        <w:t>BEGIN</w:t>
+      </w:r>
+    </w:p>
+    <w:p>
+      <w:pPr>
+        <w:pStyle w:val="Odstavec"/>
+        <w:rPr>
+          <w:sz w:val="18"/>
+        </w:rPr>
+      </w:pPr>
+      <w:r>
+        <w:rPr>
+          <w:sz w:val="18"/>
+        </w:rPr>
+        <w:t xml:space="preserve">    UPDATE ZAMESTNANEC</w:t>
+      </w:r>
+    </w:p>
+    <w:p>
+      <w:pPr>
+        <w:pStyle w:val="Odstavec"/>
+        <w:rPr>
+          <w:sz w:val="18"/>
+        </w:rPr>
+      </w:pPr>
+      <w:r>
+        <w:rPr>
+          <w:sz w:val="18"/>
+        </w:rPr>
+        <w:t xml:space="preserve">    SET JMENO = p_jmeno, PRIJMENI = p_prijmeni, TITUL_PRED = p_titulPred, TITUL_ZA = p_titulZa, TELEFON = p_telefon, MOBIL = p_mobil,</w:t>
+      </w:r>
+    </w:p>
+    <w:p>
+      <w:pPr>
+        <w:pStyle w:val="Odstavec"/>
+        <w:rPr>
+          <w:sz w:val="18"/>
+        </w:rPr>
+      </w:pPr>
+      <w:r>
+        <w:rPr>
+          <w:sz w:val="18"/>
+        </w:rPr>
+        <w:t xml:space="preserve">        EMAIL = p_email, KATEDRA_ZKRATKA_KATEDRY = p_zkratkaKatedry, ID_OPRAVNENI = p_opravneni, ID_ROLE = p_idRole</w:t>
+      </w:r>
+    </w:p>
+    <w:p>
+      <w:pPr>
+        <w:pStyle w:val="Odstavec"/>
+        <w:rPr>
+          <w:sz w:val="18"/>
+        </w:rPr>
+      </w:pPr>
+      <w:r>
+        <w:rPr>
+          <w:sz w:val="18"/>
+        </w:rPr>
+        <w:t xml:space="preserve">    WHERE ID_ZAMESTNANEC = p_id;</w:t>
+      </w:r>
+    </w:p>
+    <w:p>
+      <w:pPr>
+        <w:pStyle w:val="Odstavec"/>
+        <w:rPr>
+          <w:sz w:val="18"/>
+        </w:rPr>
+      </w:pPr>
+    </w:p>
+    <w:p>
+      <w:pPr>
+        <w:pStyle w:val="Odstavec"/>
+        <w:rPr>
+          <w:sz w:val="18"/>
+        </w:rPr>
+      </w:pPr>
+      <w:r>
+        <w:rPr>
+          <w:sz w:val="18"/>
+        </w:rPr>
+        <w:t xml:space="preserve">    IF (NOT(P_HESLO is NULL) AND NOT(P_UZIVJMENO is NULL)) THEN</w:t>
+      </w:r>
+    </w:p>
+    <w:p>
+      <w:pPr>
+        <w:pStyle w:val="Odstavec"/>
+        <w:rPr>
+          <w:sz w:val="18"/>
+        </w:rPr>
+      </w:pPr>
+      <w:r>
+        <w:rPr>
+          <w:sz w:val="18"/>
+        </w:rPr>
+        <w:t xml:space="preserve">        begin</w:t>
+      </w:r>
+    </w:p>
+    <w:p>
+      <w:pPr>
+        <w:pStyle w:val="Odstavec"/>
+        <w:rPr>
+          <w:sz w:val="18"/>
+        </w:rPr>
+      </w:pPr>
+      <w:r>
+        <w:rPr>
+          <w:sz w:val="18"/>
+        </w:rPr>
+        <w:t xml:space="preserve">            select standard_hash(p_heslo, 'MD5') into v_pass from dual;</w:t>
+      </w:r>
+    </w:p>
+    <w:p>
+      <w:pPr>
+        <w:pStyle w:val="Odstavec"/>
+        <w:rPr>
+          <w:sz w:val="18"/>
+        </w:rPr>
+      </w:pPr>
+      <w:r>
+        <w:rPr>
+          <w:sz w:val="18"/>
+        </w:rPr>
+        <w:t xml:space="preserve">            select ID_UDAJE into v_idUdaje from udaje where ID_ZAMESTNANEC = p_id;</w:t>
+      </w:r>
+    </w:p>
+    <w:p>
+      <w:pPr>
+        <w:pStyle w:val="Odstavec"/>
+        <w:rPr>
+          <w:sz w:val="18"/>
+        </w:rPr>
+      </w:pPr>
+    </w:p>
+    <w:p>
+      <w:pPr>
+        <w:pStyle w:val="Odstavec"/>
+        <w:rPr>
+          <w:sz w:val="18"/>
+        </w:rPr>
+      </w:pPr>
+      <w:r>
+        <w:rPr>
+          <w:sz w:val="18"/>
+        </w:rPr>
+        <w:t xml:space="preserve">            UPDATE UDAJE</w:t>
+      </w:r>
+    </w:p>
+    <w:p>
+      <w:pPr>
+        <w:pStyle w:val="Odstavec"/>
+        <w:rPr>
+          <w:sz w:val="18"/>
+        </w:rPr>
+      </w:pPr>
+      <w:r>
+        <w:rPr>
+          <w:sz w:val="18"/>
+        </w:rPr>
+        <w:t xml:space="preserve">            SET UZIVATELSKEJMENO = p_uzivJmeno, HESLO = v_pass</w:t>
+      </w:r>
+    </w:p>
+    <w:p>
+      <w:pPr>
+        <w:pStyle w:val="Odstavec"/>
+        <w:rPr>
+          <w:sz w:val="18"/>
+        </w:rPr>
+      </w:pPr>
+      <w:r>
+        <w:rPr>
+          <w:sz w:val="18"/>
+        </w:rPr>
+        <w:t xml:space="preserve">            WHERE ID_ZAMESTNANEC = p_id;</w:t>
+      </w:r>
+    </w:p>
+    <w:p>
+      <w:pPr>
+        <w:pStyle w:val="Odstavec"/>
+        <w:rPr>
+          <w:sz w:val="18"/>
+        </w:rPr>
+      </w:pPr>
+      <w:r>
+        <w:rPr>
+          <w:sz w:val="18"/>
+        </w:rPr>
         <w:lastRenderedPageBreak/>
-        <w:t xml:space="preserve">  (p_id NUMBER, p_jmeno VARCHAR2, p_prijmeni VARCHAR2, p_titulPred VARCHAR2, p_titulZa VARCHAR2, p_email VARCHAR2, </w:t>
-      </w:r>
-    </w:p>
-    <w:p>
-      <w:pPr>
-        <w:pStyle w:val="Odstavec"/>
-        <w:rPr>
-          <w:sz w:val="18"/>
-        </w:rPr>
-      </w:pPr>
-      <w:r>
-        <w:rPr>
-          <w:sz w:val="18"/>
-        </w:rPr>
-        <w:t xml:space="preserve">   p_zkratkaKatedry VARCHAR2, p_opravneni NUMBER, p_idRole NUMBER, p_mobil NUMBER, p_telefon NUMBER,</w:t>
-      </w:r>
-    </w:p>
-    <w:p>
-      <w:pPr>
-        <w:pStyle w:val="Odstavec"/>
-        <w:rPr>
-          <w:sz w:val="18"/>
-        </w:rPr>
-      </w:pPr>
-      <w:r>
-        <w:rPr>
-          <w:sz w:val="18"/>
-        </w:rPr>
-        <w:t xml:space="preserve">   p_uzivJmeno VARCHAR2, p_heslo VARCHAR2)</w:t>
-      </w:r>
-    </w:p>
-    <w:p>
-      <w:pPr>
-        <w:pStyle w:val="Odstavec"/>
-        <w:rPr>
-          <w:sz w:val="18"/>
-        </w:rPr>
-      </w:pPr>
-      <w:r>
-        <w:rPr>
-          <w:sz w:val="18"/>
-        </w:rPr>
-        <w:t>IS</w:t>
-      </w:r>
-    </w:p>
-    <w:p>
-      <w:pPr>
-        <w:pStyle w:val="Odstavec"/>
-        <w:rPr>
-          <w:sz w:val="18"/>
-        </w:rPr>
-      </w:pPr>
-      <w:r>
-        <w:rPr>
-          <w:sz w:val="18"/>
-        </w:rPr>
-        <w:t xml:space="preserve">    v_pass      VARCHAR2(50);</w:t>
-      </w:r>
-    </w:p>
-    <w:p>
-      <w:pPr>
-        <w:pStyle w:val="Odstavec"/>
-        <w:rPr>
-          <w:sz w:val="18"/>
-        </w:rPr>
-      </w:pPr>
-      <w:r>
-        <w:rPr>
-          <w:sz w:val="18"/>
-        </w:rPr>
-        <w:t xml:space="preserve">    v_idUdaje   NUMBER;</w:t>
-      </w:r>
-    </w:p>
-    <w:p>
-      <w:pPr>
-        <w:pStyle w:val="Odstavec"/>
-        <w:rPr>
-          <w:sz w:val="18"/>
-        </w:rPr>
-      </w:pPr>
-      <w:r>
-        <w:rPr>
-          <w:sz w:val="18"/>
-        </w:rPr>
-        <w:t>BEGIN</w:t>
-      </w:r>
-    </w:p>
-    <w:p>
-      <w:pPr>
-        <w:pStyle w:val="Odstavec"/>
-        <w:rPr>
-          <w:sz w:val="18"/>
-        </w:rPr>
-      </w:pPr>
-      <w:r>
-        <w:rPr>
-          <w:sz w:val="18"/>
-        </w:rPr>
-        <w:t xml:space="preserve">    UPDATE ZAMESTNANEC</w:t>
-      </w:r>
-    </w:p>
-    <w:p>
-      <w:pPr>
-        <w:pStyle w:val="Odstavec"/>
-        <w:rPr>
-          <w:sz w:val="18"/>
-        </w:rPr>
-      </w:pPr>
-      <w:r>
-        <w:rPr>
-          <w:sz w:val="18"/>
-        </w:rPr>
-        <w:t xml:space="preserve">    SET JMENO = p_jmeno, PRIJMENI = p_prijmeni, TITUL_PRED = p_titulPred, TITUL_ZA = p_titulZa, TELEFON = p_telefon, MOBIL = p_mobil,</w:t>
-      </w:r>
-    </w:p>
-    <w:p>
-      <w:pPr>
-        <w:pStyle w:val="Odstavec"/>
-        <w:rPr>
-          <w:sz w:val="18"/>
-        </w:rPr>
-      </w:pPr>
-      <w:r>
-        <w:rPr>
-          <w:sz w:val="18"/>
-        </w:rPr>
-        <w:t xml:space="preserve">        EMAIL = p_email, KATEDRA_ZKRATKA_KATEDRY = p_zkratkaKatedry, ID_OPRAVNENI = p_opravneni, ID_ROLE = p_idRole</w:t>
-      </w:r>
-    </w:p>
-    <w:p>
-      <w:pPr>
-        <w:pStyle w:val="Odstavec"/>
-        <w:rPr>
-          <w:sz w:val="18"/>
-        </w:rPr>
-      </w:pPr>
-      <w:r>
-        <w:rPr>
-          <w:sz w:val="18"/>
-        </w:rPr>
-        <w:t xml:space="preserve">    WHERE ID_ZAMESTNANEC = p_id;</w:t>
-      </w:r>
-    </w:p>
-    <w:p>
-      <w:pPr>
-        <w:pStyle w:val="Odstavec"/>
-        <w:rPr>
-          <w:sz w:val="18"/>
-        </w:rPr>
-      </w:pPr>
-    </w:p>
-    <w:p>
-      <w:pPr>
-        <w:pStyle w:val="Odstavec"/>
-        <w:rPr>
-          <w:sz w:val="18"/>
-        </w:rPr>
-      </w:pPr>
-      <w:r>
-        <w:rPr>
-          <w:sz w:val="18"/>
-        </w:rPr>
-        <w:t xml:space="preserve">    IF (NOT(P_HESLO is NULL) AND NOT(P_UZIVJMENO is NULL)) THEN</w:t>
-      </w:r>
-    </w:p>
-    <w:p>
-      <w:pPr>
-        <w:pStyle w:val="Odstavec"/>
-        <w:rPr>
-          <w:sz w:val="18"/>
-        </w:rPr>
-      </w:pPr>
-      <w:r>
-        <w:rPr>
-          <w:sz w:val="18"/>
-        </w:rPr>
-        <w:t xml:space="preserve">        begin</w:t>
-      </w:r>
-    </w:p>
-    <w:p>
-      <w:pPr>
-        <w:pStyle w:val="Odstavec"/>
-        <w:rPr>
-          <w:sz w:val="18"/>
-        </w:rPr>
-      </w:pPr>
-      <w:r>
-        <w:rPr>
-          <w:sz w:val="18"/>
-        </w:rPr>
-        <w:t xml:space="preserve">            select standard_hash(p_heslo, 'MD5') into v_pass from dual;</w:t>
-      </w:r>
-    </w:p>
-    <w:p>
-      <w:pPr>
-        <w:pStyle w:val="Odstavec"/>
-        <w:rPr>
-          <w:sz w:val="18"/>
-        </w:rPr>
-      </w:pPr>
-      <w:r>
-        <w:rPr>
-          <w:sz w:val="18"/>
-        </w:rPr>
-        <w:t xml:space="preserve">            select ID_UDAJE into v_idUdaje from udaje where ID_ZAMESTNANEC = p_id;</w:t>
-      </w:r>
-    </w:p>
-    <w:p>
-      <w:pPr>
-        <w:pStyle w:val="Odstavec"/>
-        <w:rPr>
-          <w:sz w:val="18"/>
-        </w:rPr>
-      </w:pPr>
-    </w:p>
-    <w:p>
-      <w:pPr>
-        <w:pStyle w:val="Odstavec"/>
-        <w:rPr>
-          <w:sz w:val="18"/>
-        </w:rPr>
-      </w:pPr>
-      <w:r>
-        <w:rPr>
-          <w:sz w:val="18"/>
-        </w:rPr>
-        <w:t xml:space="preserve">            UPDATE UDAJE</w:t>
-      </w:r>
-    </w:p>
-    <w:p>
-      <w:pPr>
-        <w:pStyle w:val="Odstavec"/>
-        <w:rPr>
-          <w:sz w:val="18"/>
-        </w:rPr>
-      </w:pPr>
-      <w:r>
-        <w:rPr>
-          <w:sz w:val="18"/>
-        </w:rPr>
-        <w:t xml:space="preserve">            SET UZIVATELSKEJMENO = p_uzivJmeno, HESLO = v_pass</w:t>
-      </w:r>
-    </w:p>
-    <w:p>
-      <w:pPr>
-        <w:pStyle w:val="Odstavec"/>
-        <w:rPr>
-          <w:sz w:val="18"/>
-        </w:rPr>
-      </w:pPr>
-      <w:r>
-        <w:rPr>
-          <w:sz w:val="18"/>
-        </w:rPr>
-        <w:t xml:space="preserve">            WHERE ID_ZAMESTNANEC = p_id;</w:t>
-      </w:r>
-    </w:p>
-    <w:p>
-      <w:pPr>
-        <w:pStyle w:val="Odstavec"/>
-        <w:rPr>
-          <w:sz w:val="18"/>
-        </w:rPr>
-      </w:pPr>
-      <w:r>
-        <w:rPr>
-          <w:sz w:val="18"/>
-        </w:rPr>
         <w:t xml:space="preserve">            exception --pokud udaje existují změní je, pokud ne (uživatel byl původně neregistrovaný) přidá je</w:t>
       </w:r>
     </w:p>
@@ -6027,12 +6170,11 @@
         </w:numPr>
         <w:ind w:left="576" w:hanging="576"/>
       </w:pPr>
-      <w:bookmarkStart w:id="18" w:name="_Toc439267773"/>
-      <w:r>
-        <w:lastRenderedPageBreak/>
+      <w:bookmarkStart w:id="19" w:name="_Toc532949110"/>
+      <w:r>
         <w:t>Spouště</w:t>
       </w:r>
-      <w:bookmarkEnd w:id="18"/>
+      <w:bookmarkEnd w:id="19"/>
     </w:p>
     <w:p>
       <w:pPr>
@@ -6055,11 +6197,11 @@
         </w:numPr>
         <w:ind w:left="576" w:hanging="576"/>
       </w:pPr>
-      <w:bookmarkStart w:id="19" w:name="_Toc439267774"/>
+      <w:bookmarkStart w:id="20" w:name="_Toc532949111"/>
       <w:r>
         <w:t>Indexy</w:t>
       </w:r>
-      <w:bookmarkEnd w:id="19"/>
+      <w:bookmarkEnd w:id="20"/>
     </w:p>
     <w:p>
       <w:pPr>
@@ -6130,11 +6272,11 @@
         </w:numPr>
         <w:ind w:left="576" w:hanging="576"/>
       </w:pPr>
-      <w:bookmarkStart w:id="20" w:name="_Toc439267775"/>
+      <w:bookmarkStart w:id="21" w:name="_Toc532949112"/>
       <w:r>
         <w:t>Sekvence</w:t>
       </w:r>
-      <w:bookmarkEnd w:id="20"/>
+      <w:bookmarkEnd w:id="21"/>
     </w:p>
     <w:p>
       <w:pPr>
@@ -6146,6 +6288,15 @@
       </w:pPr>
       <w:r>
         <w:t>Sekvence automaticky vytvořené pro IDENTIFYING sloupce umělých klíčů.</w:t>
+      </w:r>
+    </w:p>
+    <w:p>
+      <w:pPr>
+        <w:pStyle w:val="Odstavec"/>
+        <w:ind w:left="360"/>
+      </w:pPr>
+      <w:r>
+        <w:br w:type="column"/>
       </w:r>
     </w:p>
     <w:p>
@@ -6156,13 +6307,11 @@
           <w:numId w:val="0"/>
         </w:numPr>
       </w:pPr>
-      <w:bookmarkStart w:id="21" w:name="_Toc439267777"/>
-      <w:bookmarkStart w:id="22" w:name="_GoBack"/>
+      <w:bookmarkStart w:id="22" w:name="_Toc532949113"/>
+      <w:r>
+        <w:t>Aplikace</w:t>
+      </w:r>
       <w:bookmarkEnd w:id="22"/>
-      <w:r>
-        <w:t>Aplikace</w:t>
-      </w:r>
-      <w:bookmarkEnd w:id="21"/>
     </w:p>
     <w:p>
       <w:pPr>
@@ -6173,7 +6322,7 @@
         </w:numPr>
         <w:ind w:left="576" w:hanging="576"/>
       </w:pPr>
-      <w:bookmarkStart w:id="23" w:name="_Toc439267778"/>
+      <w:bookmarkStart w:id="23" w:name="_Toc532949114"/>
       <w:r>
         <w:t>Použité prostředí</w:t>
       </w:r>
@@ -6196,7 +6345,7 @@
         </w:numPr>
         <w:ind w:left="576" w:hanging="576"/>
       </w:pPr>
-      <w:bookmarkStart w:id="24" w:name="_Toc439267779"/>
+      <w:bookmarkStart w:id="24" w:name="_Toc532949115"/>
       <w:r>
         <w:t>Řízení uživatelských účtů</w:t>
       </w:r>
@@ -6289,7 +6438,7 @@
         </w:numPr>
         <w:ind w:left="576" w:hanging="576"/>
       </w:pPr>
-      <w:bookmarkStart w:id="25" w:name="_Toc439267780"/>
+      <w:bookmarkStart w:id="25" w:name="_Toc532949116"/>
       <w:r>
         <w:t>Moduly</w:t>
       </w:r>
@@ -6312,7 +6461,6 @@
         <w:pStyle w:val="Odstavec"/>
       </w:pPr>
       <w:r>
-        <w:lastRenderedPageBreak/>
         <w:t>Interface pro SkolniDB.</w:t>
       </w:r>
     </w:p>
@@ -6385,6 +6533,7 @@
         </w:numPr>
       </w:pPr>
       <w:r>
+        <w:lastRenderedPageBreak/>
         <w:t>Formuláře</w:t>
       </w:r>
     </w:p>
@@ -6405,11 +6554,13 @@
         </w:numPr>
         <w:ind w:left="576" w:hanging="576"/>
       </w:pPr>
-      <w:bookmarkStart w:id="26" w:name="_Toc439267781"/>
+      <w:bookmarkStart w:id="26" w:name="_Ref532947952"/>
+      <w:bookmarkStart w:id="27" w:name="_Toc532949117"/>
       <w:r>
         <w:t>Formuláře</w:t>
       </w:r>
       <w:bookmarkEnd w:id="26"/>
+      <w:bookmarkEnd w:id="27"/>
     </w:p>
     <w:p>
       <w:r>
@@ -6515,11 +6666,7 @@
         <w:t xml:space="preserve"> (XML)</w:t>
       </w:r>
       <w:r>
-        <w:t xml:space="preserve">. Uživatel může přejít tlačítkem „Obory“ do formuláře zobrazujícího ve kterých oborech a </w:t>
-      </w:r>
-      <w:r>
-        <w:lastRenderedPageBreak/>
-        <w:t>s jakou prioritou je předmět zasazen. Tlačítko Rozvrhové akce zobrazí všechny rozvrhové akce daného předmětu.</w:t>
+        <w:t>. Uživatel může přejít tlačítkem „Obory“ do formuláře zobrazujícího ve kterých oborech a s jakou prioritou je předmět zasazen. Tlačítko Rozvrhové akce zobrazí všechny rozvrhové akce daného předmětu.</w:t>
       </w:r>
     </w:p>
     <w:p>
@@ -6565,6 +6712,14 @@
     <w:p>
       <w:pPr>
         <w:pStyle w:val="Odstavec"/>
+      </w:pPr>
+      <w:r>
+        <w:br w:type="column"/>
+      </w:r>
+    </w:p>
+    <w:p>
+      <w:pPr>
+        <w:pStyle w:val="Odstavec"/>
         <w:numPr>
           <w:ilvl w:val="0"/>
           <w:numId w:val="30"/>
@@ -6706,7 +6861,6 @@
         </w:numPr>
       </w:pPr>
       <w:r>
-        <w:lastRenderedPageBreak/>
         <w:t>Dialogy</w:t>
       </w:r>
     </w:p>
@@ -6749,6 +6903,7 @@
         </w:numPr>
       </w:pPr>
       <w:r>
+        <w:lastRenderedPageBreak/>
         <w:t>DialogCommitRollback.java</w:t>
       </w:r>
     </w:p>
@@ -6833,11 +6988,11 @@
         </w:numPr>
         <w:ind w:left="576" w:hanging="576"/>
       </w:pPr>
-      <w:bookmarkStart w:id="27" w:name="_Toc439267782"/>
+      <w:bookmarkStart w:id="28" w:name="_Toc532949118"/>
       <w:r>
         <w:t>Orientace ve zdrojovém kódu</w:t>
       </w:r>
-      <w:bookmarkEnd w:id="27"/>
+      <w:bookmarkEnd w:id="28"/>
     </w:p>
     <w:p>
       <w:pPr>
@@ -6850,27 +7005,6 @@
     <w:p>
       <w:r>
         <w:br w:type="page"/>
-      </w:r>
-    </w:p>
-    <w:p>
-      <w:pPr>
-        <w:pStyle w:val="Nadpis1-bezsla"/>
-      </w:pPr>
-      <w:bookmarkStart w:id="28" w:name="_Toc439254177"/>
-      <w:bookmarkStart w:id="29" w:name="_Toc439267783"/>
-      <w:r>
-        <w:lastRenderedPageBreak/>
-        <w:t>Závěr</w:t>
-      </w:r>
-      <w:bookmarkEnd w:id="28"/>
-      <w:bookmarkEnd w:id="29"/>
-    </w:p>
-    <w:p>
-      <w:r>
-        <w:t xml:space="preserve">V závěru </w:t>
-      </w:r>
-      <w:r>
-        <w:t xml:space="preserve">pochvalně i kriticky zhodnoťte realizovanou databázovou aplikaci a uveďte, jak by se aplikace mohla v budoucnu využívat. </w:t>
       </w:r>
     </w:p>
     <w:p>
@@ -6883,8 +7017,10 @@
           <w:szCs w:val="28"/>
         </w:rPr>
       </w:pPr>
-      <w:bookmarkStart w:id="30" w:name="_Toc258833034"/>
-      <w:r>
+      <w:bookmarkStart w:id="29" w:name="_Toc258833034"/>
+    </w:p>
+    <w:p>
+      <w:pPr>
         <w:rPr>
           <w:rFonts w:ascii="Arial" w:eastAsiaTheme="majorEastAsia" w:hAnsi="Arial" w:cstheme="majorBidi"/>
           <w:b/>
@@ -6892,11 +7028,8 @@
           <w:sz w:val="28"/>
           <w:szCs w:val="28"/>
         </w:rPr>
-        <w:br w:type="page"/>
-      </w:r>
-    </w:p>
-    <w:p>
-      <w:pPr>
+      </w:pPr>
+      <w:r>
         <w:rPr>
           <w:rFonts w:ascii="Arial" w:eastAsiaTheme="majorEastAsia" w:hAnsi="Arial" w:cstheme="majorBidi"/>
           <w:b/>
@@ -6904,16 +7037,6 @@
           <w:sz w:val="28"/>
           <w:szCs w:val="28"/>
         </w:rPr>
-      </w:pPr>
-      <w:r>
-        <w:rPr>
-          <w:rFonts w:ascii="Arial" w:eastAsiaTheme="majorEastAsia" w:hAnsi="Arial" w:cstheme="majorBidi"/>
-          <w:b/>
-          <w:bCs/>
-          <w:sz w:val="28"/>
-          <w:szCs w:val="28"/>
-        </w:rPr>
-        <w:lastRenderedPageBreak/>
         <w:t>Přílohy</w:t>
       </w:r>
     </w:p>
@@ -6970,13 +7093,13 @@
       <w:r>
         <w:t>statní</w:t>
       </w:r>
-      <w:bookmarkEnd w:id="30"/>
+      <w:bookmarkEnd w:id="29"/>
       <w:r>
         <w:t xml:space="preserve"> (libovolné soubory doplňující Vaši tvorbu databázové aplikace či nutné nestandardní doplňky nutné pro spuštění Vaší aplikaci)</w:t>
       </w:r>
     </w:p>
     <w:sectPr>
-      <w:footerReference w:type="default" r:id="rId9"/>
+      <w:footerReference w:type="default" r:id="rId15"/>
       <w:pgSz w:w="11906" w:h="16838" w:code="9"/>
       <w:pgMar w:top="1701" w:right="1418" w:bottom="1418" w:left="1418" w:header="709" w:footer="709" w:gutter="284"/>
       <w:pgNumType w:start="8"/>
@@ -7022,7 +7145,6 @@
         <w:docPartUnique/>
       </w:docPartObj>
     </w:sdtPr>
-    <w:sdtEndPr/>
     <w:sdtContent>
       <w:p>
         <w:pPr>
@@ -7202,6 +7324,92 @@
     </w:lvl>
   </w:abstractNum>
   <w:abstractNum w:abstractNumId="1" w15:restartNumberingAfterBreak="0">
+    <w:nsid w:val="0359215D"/>
+    <w:multiLevelType w:val="hybridMultilevel"/>
+    <w:tmpl w:val="580E804C"/>
+    <w:lvl w:ilvl="0" w:tplc="0409000F">
+      <w:start w:val="1"/>
+      <w:numFmt w:val="decimal"/>
+      <w:lvlText w:val="%1."/>
+      <w:lvlJc w:val="left"/>
+      <w:pPr>
+        <w:ind w:left="720" w:hanging="360"/>
+      </w:pPr>
+    </w:lvl>
+    <w:lvl w:ilvl="1" w:tplc="04090019" w:tentative="1">
+      <w:start w:val="1"/>
+      <w:numFmt w:val="lowerLetter"/>
+      <w:lvlText w:val="%2."/>
+      <w:lvlJc w:val="left"/>
+      <w:pPr>
+        <w:ind w:left="1440" w:hanging="360"/>
+      </w:pPr>
+    </w:lvl>
+    <w:lvl w:ilvl="2" w:tplc="0409001B" w:tentative="1">
+      <w:start w:val="1"/>
+      <w:numFmt w:val="lowerRoman"/>
+      <w:lvlText w:val="%3."/>
+      <w:lvlJc w:val="right"/>
+      <w:pPr>
+        <w:ind w:left="2160" w:hanging="180"/>
+      </w:pPr>
+    </w:lvl>
+    <w:lvl w:ilvl="3" w:tplc="0409000F" w:tentative="1">
+      <w:start w:val="1"/>
+      <w:numFmt w:val="decimal"/>
+      <w:lvlText w:val="%4."/>
+      <w:lvlJc w:val="left"/>
+      <w:pPr>
+        <w:ind w:left="2880" w:hanging="360"/>
+      </w:pPr>
+    </w:lvl>
+    <w:lvl w:ilvl="4" w:tplc="04090019" w:tentative="1">
+      <w:start w:val="1"/>
+      <w:numFmt w:val="lowerLetter"/>
+      <w:lvlText w:val="%5."/>
+      <w:lvlJc w:val="left"/>
+      <w:pPr>
+        <w:ind w:left="3600" w:hanging="360"/>
+      </w:pPr>
+    </w:lvl>
+    <w:lvl w:ilvl="5" w:tplc="0409001B" w:tentative="1">
+      <w:start w:val="1"/>
+      <w:numFmt w:val="lowerRoman"/>
+      <w:lvlText w:val="%6."/>
+      <w:lvlJc w:val="right"/>
+      <w:pPr>
+        <w:ind w:left="4320" w:hanging="180"/>
+      </w:pPr>
+    </w:lvl>
+    <w:lvl w:ilvl="6" w:tplc="0409000F" w:tentative="1">
+      <w:start w:val="1"/>
+      <w:numFmt w:val="decimal"/>
+      <w:lvlText w:val="%7."/>
+      <w:lvlJc w:val="left"/>
+      <w:pPr>
+        <w:ind w:left="5040" w:hanging="360"/>
+      </w:pPr>
+    </w:lvl>
+    <w:lvl w:ilvl="7" w:tplc="04090019" w:tentative="1">
+      <w:start w:val="1"/>
+      <w:numFmt w:val="lowerLetter"/>
+      <w:lvlText w:val="%8."/>
+      <w:lvlJc w:val="left"/>
+      <w:pPr>
+        <w:ind w:left="5760" w:hanging="360"/>
+      </w:pPr>
+    </w:lvl>
+    <w:lvl w:ilvl="8" w:tplc="0409001B" w:tentative="1">
+      <w:start w:val="1"/>
+      <w:numFmt w:val="lowerRoman"/>
+      <w:lvlText w:val="%9."/>
+      <w:lvlJc w:val="right"/>
+      <w:pPr>
+        <w:ind w:left="6480" w:hanging="180"/>
+      </w:pPr>
+    </w:lvl>
+  </w:abstractNum>
+  <w:abstractNum w:abstractNumId="2" w15:restartNumberingAfterBreak="0">
     <w:nsid w:val="0B02024A"/>
     <w:multiLevelType w:val="hybridMultilevel"/>
     <w:tmpl w:val="14D21D18"/>
@@ -7287,7 +7495,7 @@
       </w:pPr>
     </w:lvl>
   </w:abstractNum>
-  <w:abstractNum w:abstractNumId="2" w15:restartNumberingAfterBreak="0">
+  <w:abstractNum w:abstractNumId="3" w15:restartNumberingAfterBreak="0">
     <w:nsid w:val="13BC3FDD"/>
     <w:multiLevelType w:val="hybridMultilevel"/>
     <w:tmpl w:val="94145712"/>
@@ -7373,7 +7581,7 @@
       </w:pPr>
     </w:lvl>
   </w:abstractNum>
-  <w:abstractNum w:abstractNumId="3" w15:restartNumberingAfterBreak="0">
+  <w:abstractNum w:abstractNumId="4" w15:restartNumberingAfterBreak="0">
     <w:nsid w:val="13DE59B6"/>
     <w:multiLevelType w:val="hybridMultilevel"/>
     <w:tmpl w:val="50207144"/>
@@ -7486,7 +7694,7 @@
       </w:rPr>
     </w:lvl>
   </w:abstractNum>
-  <w:abstractNum w:abstractNumId="4" w15:restartNumberingAfterBreak="0">
+  <w:abstractNum w:abstractNumId="5" w15:restartNumberingAfterBreak="0">
     <w:nsid w:val="1A2C31B2"/>
     <w:multiLevelType w:val="hybridMultilevel"/>
     <w:tmpl w:val="4CDC02CA"/>
@@ -7572,7 +7780,7 @@
       </w:pPr>
     </w:lvl>
   </w:abstractNum>
-  <w:abstractNum w:abstractNumId="5" w15:restartNumberingAfterBreak="0">
+  <w:abstractNum w:abstractNumId="6" w15:restartNumberingAfterBreak="0">
     <w:nsid w:val="1AA0332C"/>
     <w:multiLevelType w:val="hybridMultilevel"/>
     <w:tmpl w:val="8E8AE432"/>
@@ -7685,7 +7893,7 @@
       </w:rPr>
     </w:lvl>
   </w:abstractNum>
-  <w:abstractNum w:abstractNumId="6" w15:restartNumberingAfterBreak="0">
+  <w:abstractNum w:abstractNumId="7" w15:restartNumberingAfterBreak="0">
     <w:nsid w:val="1C8147A7"/>
     <w:multiLevelType w:val="hybridMultilevel"/>
     <w:tmpl w:val="2C284FE4"/>
@@ -7798,7 +8006,7 @@
       </w:rPr>
     </w:lvl>
   </w:abstractNum>
-  <w:abstractNum w:abstractNumId="7" w15:restartNumberingAfterBreak="0">
+  <w:abstractNum w:abstractNumId="8" w15:restartNumberingAfterBreak="0">
     <w:nsid w:val="2351101B"/>
     <w:multiLevelType w:val="hybridMultilevel"/>
     <w:tmpl w:val="12A6C626"/>
@@ -7884,7 +8092,7 @@
       </w:pPr>
     </w:lvl>
   </w:abstractNum>
-  <w:abstractNum w:abstractNumId="8" w15:restartNumberingAfterBreak="0">
+  <w:abstractNum w:abstractNumId="9" w15:restartNumberingAfterBreak="0">
     <w:nsid w:val="2AB772A2"/>
     <w:multiLevelType w:val="multilevel"/>
     <w:tmpl w:val="0B4A81C0"/>
@@ -7979,7 +8187,7 @@
       </w:pPr>
     </w:lvl>
   </w:abstractNum>
-  <w:abstractNum w:abstractNumId="9" w15:restartNumberingAfterBreak="0">
+  <w:abstractNum w:abstractNumId="10" w15:restartNumberingAfterBreak="0">
     <w:nsid w:val="332E2222"/>
     <w:multiLevelType w:val="hybridMultilevel"/>
     <w:tmpl w:val="FDD69EBE"/>
@@ -8068,7 +8276,120 @@
       </w:pPr>
     </w:lvl>
   </w:abstractNum>
-  <w:abstractNum w:abstractNumId="10" w15:restartNumberingAfterBreak="0">
+  <w:abstractNum w:abstractNumId="11" w15:restartNumberingAfterBreak="0">
+    <w:nsid w:val="3A191FDC"/>
+    <w:multiLevelType w:val="hybridMultilevel"/>
+    <w:tmpl w:val="CB4E0E54"/>
+    <w:lvl w:ilvl="0" w:tplc="04090001">
+      <w:start w:val="1"/>
+      <w:numFmt w:val="bullet"/>
+      <w:lvlText w:val=""/>
+      <w:lvlJc w:val="left"/>
+      <w:pPr>
+        <w:ind w:left="720" w:hanging="360"/>
+      </w:pPr>
+      <w:rPr>
+        <w:rFonts w:ascii="Symbol" w:hAnsi="Symbol" w:hint="default"/>
+      </w:rPr>
+    </w:lvl>
+    <w:lvl w:ilvl="1" w:tplc="04090003" w:tentative="1">
+      <w:start w:val="1"/>
+      <w:numFmt w:val="bullet"/>
+      <w:lvlText w:val="o"/>
+      <w:lvlJc w:val="left"/>
+      <w:pPr>
+        <w:ind w:left="1440" w:hanging="360"/>
+      </w:pPr>
+      <w:rPr>
+        <w:rFonts w:ascii="Courier New" w:hAnsi="Courier New" w:cs="Courier New" w:hint="default"/>
+      </w:rPr>
+    </w:lvl>
+    <w:lvl w:ilvl="2" w:tplc="04090005" w:tentative="1">
+      <w:start w:val="1"/>
+      <w:numFmt w:val="bullet"/>
+      <w:lvlText w:val=""/>
+      <w:lvlJc w:val="left"/>
+      <w:pPr>
+        <w:ind w:left="2160" w:hanging="360"/>
+      </w:pPr>
+      <w:rPr>
+        <w:rFonts w:ascii="Wingdings" w:hAnsi="Wingdings" w:hint="default"/>
+      </w:rPr>
+    </w:lvl>
+    <w:lvl w:ilvl="3" w:tplc="04090001" w:tentative="1">
+      <w:start w:val="1"/>
+      <w:numFmt w:val="bullet"/>
+      <w:lvlText w:val=""/>
+      <w:lvlJc w:val="left"/>
+      <w:pPr>
+        <w:ind w:left="2880" w:hanging="360"/>
+      </w:pPr>
+      <w:rPr>
+        <w:rFonts w:ascii="Symbol" w:hAnsi="Symbol" w:hint="default"/>
+      </w:rPr>
+    </w:lvl>
+    <w:lvl w:ilvl="4" w:tplc="04090003" w:tentative="1">
+      <w:start w:val="1"/>
+      <w:numFmt w:val="bullet"/>
+      <w:lvlText w:val="o"/>
+      <w:lvlJc w:val="left"/>
+      <w:pPr>
+        <w:ind w:left="3600" w:hanging="360"/>
+      </w:pPr>
+      <w:rPr>
+        <w:rFonts w:ascii="Courier New" w:hAnsi="Courier New" w:cs="Courier New" w:hint="default"/>
+      </w:rPr>
+    </w:lvl>
+    <w:lvl w:ilvl="5" w:tplc="04090005" w:tentative="1">
+      <w:start w:val="1"/>
+      <w:numFmt w:val="bullet"/>
+      <w:lvlText w:val=""/>
+      <w:lvlJc w:val="left"/>
+      <w:pPr>
+        <w:ind w:left="4320" w:hanging="360"/>
+      </w:pPr>
+      <w:rPr>
+        <w:rFonts w:ascii="Wingdings" w:hAnsi="Wingdings" w:hint="default"/>
+      </w:rPr>
+    </w:lvl>
+    <w:lvl w:ilvl="6" w:tplc="04090001" w:tentative="1">
+      <w:start w:val="1"/>
+      <w:numFmt w:val="bullet"/>
+      <w:lvlText w:val=""/>
+      <w:lvlJc w:val="left"/>
+      <w:pPr>
+        <w:ind w:left="5040" w:hanging="360"/>
+      </w:pPr>
+      <w:rPr>
+        <w:rFonts w:ascii="Symbol" w:hAnsi="Symbol" w:hint="default"/>
+      </w:rPr>
+    </w:lvl>
+    <w:lvl w:ilvl="7" w:tplc="04090003" w:tentative="1">
+      <w:start w:val="1"/>
+      <w:numFmt w:val="bullet"/>
+      <w:lvlText w:val="o"/>
+      <w:lvlJc w:val="left"/>
+      <w:pPr>
+        <w:ind w:left="5760" w:hanging="360"/>
+      </w:pPr>
+      <w:rPr>
+        <w:rFonts w:ascii="Courier New" w:hAnsi="Courier New" w:cs="Courier New" w:hint="default"/>
+      </w:rPr>
+    </w:lvl>
+    <w:lvl w:ilvl="8" w:tplc="04090005" w:tentative="1">
+      <w:start w:val="1"/>
+      <w:numFmt w:val="bullet"/>
+      <w:lvlText w:val=""/>
+      <w:lvlJc w:val="left"/>
+      <w:pPr>
+        <w:ind w:left="6480" w:hanging="360"/>
+      </w:pPr>
+      <w:rPr>
+        <w:rFonts w:ascii="Wingdings" w:hAnsi="Wingdings" w:hint="default"/>
+      </w:rPr>
+    </w:lvl>
+  </w:abstractNum>
+  <w:abstractNum w:abstractNumId="12" w15:restartNumberingAfterBreak="0">
     <w:nsid w:val="3AB8693A"/>
     <w:multiLevelType w:val="hybridMultilevel"/>
     <w:tmpl w:val="442E15F2"/>
@@ -8154,7 +8475,7 @@
       </w:pPr>
     </w:lvl>
   </w:abstractNum>
-  <w:abstractNum w:abstractNumId="11" w15:restartNumberingAfterBreak="0">
+  <w:abstractNum w:abstractNumId="13" w15:restartNumberingAfterBreak="0">
     <w:nsid w:val="3F124497"/>
     <w:multiLevelType w:val="hybridMultilevel"/>
     <w:tmpl w:val="4CDC02CA"/>
@@ -8240,7 +8561,7 @@
       </w:pPr>
     </w:lvl>
   </w:abstractNum>
-  <w:abstractNum w:abstractNumId="12" w15:restartNumberingAfterBreak="0">
+  <w:abstractNum w:abstractNumId="14" w15:restartNumberingAfterBreak="0">
     <w:nsid w:val="41510D2A"/>
     <w:multiLevelType w:val="hybridMultilevel"/>
     <w:tmpl w:val="E5FA34C6"/>
@@ -8329,7 +8650,7 @@
       </w:pPr>
     </w:lvl>
   </w:abstractNum>
-  <w:abstractNum w:abstractNumId="13" w15:restartNumberingAfterBreak="0">
+  <w:abstractNum w:abstractNumId="15" w15:restartNumberingAfterBreak="0">
     <w:nsid w:val="4D881C7C"/>
     <w:multiLevelType w:val="hybridMultilevel"/>
     <w:tmpl w:val="F0EC43C2"/>
@@ -8442,7 +8763,7 @@
       </w:rPr>
     </w:lvl>
   </w:abstractNum>
-  <w:abstractNum w:abstractNumId="14" w15:restartNumberingAfterBreak="0">
+  <w:abstractNum w:abstractNumId="16" w15:restartNumberingAfterBreak="0">
     <w:nsid w:val="4D9224E3"/>
     <w:multiLevelType w:val="hybridMultilevel"/>
     <w:tmpl w:val="89A0463A"/>
@@ -8528,7 +8849,7 @@
       </w:pPr>
     </w:lvl>
   </w:abstractNum>
-  <w:abstractNum w:abstractNumId="15" w15:restartNumberingAfterBreak="0">
+  <w:abstractNum w:abstractNumId="17" w15:restartNumberingAfterBreak="0">
     <w:nsid w:val="4FA65F0E"/>
     <w:multiLevelType w:val="hybridMultilevel"/>
     <w:tmpl w:val="DED2BBC0"/>
@@ -8641,7 +8962,7 @@
       </w:rPr>
     </w:lvl>
   </w:abstractNum>
-  <w:abstractNum w:abstractNumId="16" w15:restartNumberingAfterBreak="0">
+  <w:abstractNum w:abstractNumId="18" w15:restartNumberingAfterBreak="0">
     <w:nsid w:val="60544CC2"/>
     <w:multiLevelType w:val="hybridMultilevel"/>
     <w:tmpl w:val="0980E838"/>
@@ -8727,7 +9048,7 @@
       </w:pPr>
     </w:lvl>
   </w:abstractNum>
-  <w:abstractNum w:abstractNumId="17" w15:restartNumberingAfterBreak="0">
+  <w:abstractNum w:abstractNumId="19" w15:restartNumberingAfterBreak="0">
     <w:nsid w:val="70430A3E"/>
     <w:multiLevelType w:val="hybridMultilevel"/>
     <w:tmpl w:val="3CEEF8A6"/>
@@ -8840,7 +9161,93 @@
       </w:rPr>
     </w:lvl>
   </w:abstractNum>
-  <w:abstractNum w:abstractNumId="18" w15:restartNumberingAfterBreak="0">
+  <w:abstractNum w:abstractNumId="20" w15:restartNumberingAfterBreak="0">
+    <w:nsid w:val="786811BC"/>
+    <w:multiLevelType w:val="hybridMultilevel"/>
+    <w:tmpl w:val="38E40086"/>
+    <w:lvl w:ilvl="0" w:tplc="0409000F">
+      <w:start w:val="1"/>
+      <w:numFmt w:val="decimal"/>
+      <w:lvlText w:val="%1."/>
+      <w:lvlJc w:val="left"/>
+      <w:pPr>
+        <w:ind w:left="720" w:hanging="360"/>
+      </w:pPr>
+    </w:lvl>
+    <w:lvl w:ilvl="1" w:tplc="04090019" w:tentative="1">
+      <w:start w:val="1"/>
+      <w:numFmt w:val="lowerLetter"/>
+      <w:lvlText w:val="%2."/>
+      <w:lvlJc w:val="left"/>
+      <w:pPr>
+        <w:ind w:left="1440" w:hanging="360"/>
+      </w:pPr>
+    </w:lvl>
+    <w:lvl w:ilvl="2" w:tplc="0409001B" w:tentative="1">
+      <w:start w:val="1"/>
+      <w:numFmt w:val="lowerRoman"/>
+      <w:lvlText w:val="%3."/>
+      <w:lvlJc w:val="right"/>
+      <w:pPr>
+        <w:ind w:left="2160" w:hanging="180"/>
+      </w:pPr>
+    </w:lvl>
+    <w:lvl w:ilvl="3" w:tplc="0409000F" w:tentative="1">
+      <w:start w:val="1"/>
+      <w:numFmt w:val="decimal"/>
+      <w:lvlText w:val="%4."/>
+      <w:lvlJc w:val="left"/>
+      <w:pPr>
+        <w:ind w:left="2880" w:hanging="360"/>
+      </w:pPr>
+    </w:lvl>
+    <w:lvl w:ilvl="4" w:tplc="04090019" w:tentative="1">
+      <w:start w:val="1"/>
+      <w:numFmt w:val="lowerLetter"/>
+      <w:lvlText w:val="%5."/>
+      <w:lvlJc w:val="left"/>
+      <w:pPr>
+        <w:ind w:left="3600" w:hanging="360"/>
+      </w:pPr>
+    </w:lvl>
+    <w:lvl w:ilvl="5" w:tplc="0409001B" w:tentative="1">
+      <w:start w:val="1"/>
+      <w:numFmt w:val="lowerRoman"/>
+      <w:lvlText w:val="%6."/>
+      <w:lvlJc w:val="right"/>
+      <w:pPr>
+        <w:ind w:left="4320" w:hanging="180"/>
+      </w:pPr>
+    </w:lvl>
+    <w:lvl w:ilvl="6" w:tplc="0409000F" w:tentative="1">
+      <w:start w:val="1"/>
+      <w:numFmt w:val="decimal"/>
+      <w:lvlText w:val="%7."/>
+      <w:lvlJc w:val="left"/>
+      <w:pPr>
+        <w:ind w:left="5040" w:hanging="360"/>
+      </w:pPr>
+    </w:lvl>
+    <w:lvl w:ilvl="7" w:tplc="04090019" w:tentative="1">
+      <w:start w:val="1"/>
+      <w:numFmt w:val="lowerLetter"/>
+      <w:lvlText w:val="%8."/>
+      <w:lvlJc w:val="left"/>
+      <w:pPr>
+        <w:ind w:left="5760" w:hanging="360"/>
+      </w:pPr>
+    </w:lvl>
+    <w:lvl w:ilvl="8" w:tplc="0409001B" w:tentative="1">
+      <w:start w:val="1"/>
+      <w:numFmt w:val="lowerRoman"/>
+      <w:lvlText w:val="%9."/>
+      <w:lvlJc w:val="right"/>
+      <w:pPr>
+        <w:ind w:left="6480" w:hanging="180"/>
+      </w:pPr>
+    </w:lvl>
+  </w:abstractNum>
+  <w:abstractNum w:abstractNumId="21" w15:restartNumberingAfterBreak="0">
     <w:nsid w:val="7A9614EB"/>
     <w:multiLevelType w:val="multilevel"/>
     <w:tmpl w:val="D0F28D1E"/>
@@ -8962,117 +9369,126 @@
     </w:lvl>
   </w:abstractNum>
   <w:num w:numId="1">
-    <w:abstractNumId w:val="3"/>
+    <w:abstractNumId w:val="4"/>
   </w:num>
   <w:num w:numId="2">
+    <w:abstractNumId w:val="16"/>
+  </w:num>
+  <w:num w:numId="3">
+    <w:abstractNumId w:val="15"/>
+  </w:num>
+  <w:num w:numId="4">
+    <w:abstractNumId w:val="7"/>
+  </w:num>
+  <w:num w:numId="5">
+    <w:abstractNumId w:val="9"/>
+  </w:num>
+  <w:num w:numId="6">
+    <w:abstractNumId w:val="9"/>
+  </w:num>
+  <w:num w:numId="7">
+    <w:abstractNumId w:val="21"/>
+  </w:num>
+  <w:num w:numId="8">
+    <w:abstractNumId w:val="6"/>
+  </w:num>
+  <w:num w:numId="9">
+    <w:abstractNumId w:val="9"/>
+  </w:num>
+  <w:num w:numId="10">
+    <w:abstractNumId w:val="9"/>
+  </w:num>
+  <w:num w:numId="11">
+    <w:abstractNumId w:val="9"/>
+  </w:num>
+  <w:num w:numId="12">
+    <w:abstractNumId w:val="9"/>
+  </w:num>
+  <w:num w:numId="13">
+    <w:abstractNumId w:val="9"/>
+  </w:num>
+  <w:num w:numId="14">
+    <w:abstractNumId w:val="9"/>
+  </w:num>
+  <w:num w:numId="15">
+    <w:abstractNumId w:val="9"/>
+  </w:num>
+  <w:num w:numId="16">
+    <w:abstractNumId w:val="9"/>
+  </w:num>
+  <w:num w:numId="17">
+    <w:abstractNumId w:val="9"/>
+  </w:num>
+  <w:num w:numId="18">
+    <w:abstractNumId w:val="9"/>
+  </w:num>
+  <w:num w:numId="19">
+    <w:abstractNumId w:val="9"/>
+  </w:num>
+  <w:num w:numId="20">
+    <w:abstractNumId w:val="9"/>
+  </w:num>
+  <w:num w:numId="21">
+    <w:abstractNumId w:val="9"/>
+  </w:num>
+  <w:num w:numId="22">
+    <w:abstractNumId w:val="9"/>
+  </w:num>
+  <w:num w:numId="23">
+    <w:abstractNumId w:val="9"/>
+  </w:num>
+  <w:num w:numId="24">
+    <w:abstractNumId w:val="9"/>
+  </w:num>
+  <w:num w:numId="25">
+    <w:abstractNumId w:val="9"/>
+  </w:num>
+  <w:num w:numId="26">
+    <w:abstractNumId w:val="9"/>
+  </w:num>
+  <w:num w:numId="27">
+    <w:abstractNumId w:val="10"/>
+  </w:num>
+  <w:num w:numId="28">
     <w:abstractNumId w:val="14"/>
   </w:num>
-  <w:num w:numId="3">
-    <w:abstractNumId w:val="13"/>
-  </w:num>
-  <w:num w:numId="4">
-    <w:abstractNumId w:val="6"/>
-  </w:num>
-  <w:num w:numId="5">
-    <w:abstractNumId w:val="8"/>
-  </w:num>
-  <w:num w:numId="6">
-    <w:abstractNumId w:val="8"/>
-  </w:num>
-  <w:num w:numId="7">
+  <w:num w:numId="29">
     <w:abstractNumId w:val="18"/>
-  </w:num>
-  <w:num w:numId="8">
-    <w:abstractNumId w:val="5"/>
-  </w:num>
-  <w:num w:numId="9">
-    <w:abstractNumId w:val="8"/>
-  </w:num>
-  <w:num w:numId="10">
-    <w:abstractNumId w:val="8"/>
-  </w:num>
-  <w:num w:numId="11">
-    <w:abstractNumId w:val="8"/>
-  </w:num>
-  <w:num w:numId="12">
-    <w:abstractNumId w:val="8"/>
-  </w:num>
-  <w:num w:numId="13">
-    <w:abstractNumId w:val="8"/>
-  </w:num>
-  <w:num w:numId="14">
-    <w:abstractNumId w:val="8"/>
-  </w:num>
-  <w:num w:numId="15">
-    <w:abstractNumId w:val="8"/>
-  </w:num>
-  <w:num w:numId="16">
-    <w:abstractNumId w:val="8"/>
-  </w:num>
-  <w:num w:numId="17">
-    <w:abstractNumId w:val="8"/>
-  </w:num>
-  <w:num w:numId="18">
-    <w:abstractNumId w:val="8"/>
-  </w:num>
-  <w:num w:numId="19">
-    <w:abstractNumId w:val="8"/>
-  </w:num>
-  <w:num w:numId="20">
-    <w:abstractNumId w:val="8"/>
-  </w:num>
-  <w:num w:numId="21">
-    <w:abstractNumId w:val="8"/>
-  </w:num>
-  <w:num w:numId="22">
-    <w:abstractNumId w:val="8"/>
-  </w:num>
-  <w:num w:numId="23">
-    <w:abstractNumId w:val="8"/>
-  </w:num>
-  <w:num w:numId="24">
-    <w:abstractNumId w:val="8"/>
-  </w:num>
-  <w:num w:numId="25">
-    <w:abstractNumId w:val="8"/>
-  </w:num>
-  <w:num w:numId="26">
-    <w:abstractNumId w:val="8"/>
-  </w:num>
-  <w:num w:numId="27">
-    <w:abstractNumId w:val="9"/>
-  </w:num>
-  <w:num w:numId="28">
-    <w:abstractNumId w:val="12"/>
-  </w:num>
-  <w:num w:numId="29">
-    <w:abstractNumId w:val="16"/>
   </w:num>
   <w:num w:numId="30">
     <w:abstractNumId w:val="0"/>
   </w:num>
   <w:num w:numId="31">
-    <w:abstractNumId w:val="15"/>
+    <w:abstractNumId w:val="17"/>
   </w:num>
   <w:num w:numId="32">
-    <w:abstractNumId w:val="17"/>
+    <w:abstractNumId w:val="19"/>
   </w:num>
   <w:num w:numId="33">
+    <w:abstractNumId w:val="3"/>
+  </w:num>
+  <w:num w:numId="34">
+    <w:abstractNumId w:val="12"/>
+  </w:num>
+  <w:num w:numId="35">
+    <w:abstractNumId w:val="8"/>
+  </w:num>
+  <w:num w:numId="36">
+    <w:abstractNumId w:val="5"/>
+  </w:num>
+  <w:num w:numId="37">
+    <w:abstractNumId w:val="13"/>
+  </w:num>
+  <w:num w:numId="38">
     <w:abstractNumId w:val="2"/>
   </w:num>
-  <w:num w:numId="34">
-    <w:abstractNumId w:val="10"/>
+  <w:num w:numId="39">
+    <w:abstractNumId w:val="20"/>
   </w:num>
-  <w:num w:numId="35">
-    <w:abstractNumId w:val="7"/>
-  </w:num>
-  <w:num w:numId="36">
-    <w:abstractNumId w:val="4"/>
-  </w:num>
-  <w:num w:numId="37">
+  <w:num w:numId="40">
     <w:abstractNumId w:val="11"/>
   </w:num>
-  <w:num w:numId="38">
+  <w:num w:numId="41">
     <w:abstractNumId w:val="1"/>
   </w:num>
 </w:numbering>
@@ -10291,6 +10707,46 @@
       <w:color w:val="808080"/>
     </w:rPr>
   </w:style>
+  <w:style w:type="paragraph" w:styleId="EndnoteText">
+    <w:name w:val="endnote text"/>
+    <w:basedOn w:val="Normal"/>
+    <w:link w:val="EndnoteTextChar"/>
+    <w:uiPriority w:val="99"/>
+    <w:semiHidden/>
+    <w:unhideWhenUsed/>
+    <w:rsid w:val="00715E54"/>
+    <w:pPr>
+      <w:spacing w:after="0" w:line="240" w:lineRule="auto"/>
+    </w:pPr>
+    <w:rPr>
+      <w:sz w:val="20"/>
+      <w:szCs w:val="20"/>
+    </w:rPr>
+  </w:style>
+  <w:style w:type="character" w:customStyle="1" w:styleId="EndnoteTextChar">
+    <w:name w:val="Endnote Text Char"/>
+    <w:basedOn w:val="DefaultParagraphFont"/>
+    <w:link w:val="EndnoteText"/>
+    <w:uiPriority w:val="99"/>
+    <w:semiHidden/>
+    <w:rsid w:val="00715E54"/>
+    <w:rPr>
+      <w:rFonts w:ascii="Times New Roman" w:hAnsi="Times New Roman" w:cs="Times New Roman"/>
+      <w:sz w:val="20"/>
+      <w:szCs w:val="20"/>
+    </w:rPr>
+  </w:style>
+  <w:style w:type="character" w:styleId="EndnoteReference">
+    <w:name w:val="endnote reference"/>
+    <w:basedOn w:val="DefaultParagraphFont"/>
+    <w:uiPriority w:val="99"/>
+    <w:semiHidden/>
+    <w:unhideWhenUsed/>
+    <w:rsid w:val="00715E54"/>
+    <w:rPr>
+      <w:vertAlign w:val="superscript"/>
+    </w:rPr>
+  </w:style>
 </w:styles>
 </file>
 
@@ -10660,7 +11116,7 @@
 </file>
 
 <file path=customXml/itemProps1.xml><?xml version="1.0" encoding="utf-8"?>
-<ds:datastoreItem xmlns:ds="http://schemas.openxmlformats.org/officeDocument/2006/customXml" ds:itemID="{64B9E2BF-E972-4AC6-9FFD-AC10152BA4A6}">
+<ds:datastoreItem xmlns:ds="http://schemas.openxmlformats.org/officeDocument/2006/customXml" ds:itemID="{06473E11-B336-40FA-AF4A-C3BF08C5BCF1}">
   <ds:schemaRefs>
     <ds:schemaRef ds:uri="http://schemas.openxmlformats.org/officeDocument/2006/bibliography"/>
   </ds:schemaRefs>

</xml_diff>

<commit_message>
Úprava funkce zjišťování, zda má učitel v rozvrhu volno.   - Nyní bere v potaz semestr
</commit_message>
<xml_diff>
--- a/dokumentace.docx
+++ b/dokumentace.docx
@@ -228,6 +228,7 @@
           <w:docPartUnique/>
         </w:docPartObj>
       </w:sdtPr>
+      <w:sdtEndPr/>
       <w:sdtContent>
         <w:p>
           <w:pPr>
@@ -245,15 +246,7 @@
             <w:rPr>
               <w:color w:val="auto"/>
             </w:rPr>
-            <w:t>Ob</w:t>
-          </w:r>
-          <w:bookmarkStart w:id="2" w:name="_GoBack"/>
-          <w:bookmarkEnd w:id="2"/>
-          <w:r>
-            <w:rPr>
-              <w:color w:val="auto"/>
-            </w:rPr>
-            <w:t>sah</w:t>
+            <w:t>Obsah</w:t>
           </w:r>
         </w:p>
         <w:p>
@@ -1887,16 +1880,16 @@
       <w:pPr>
         <w:pStyle w:val="Nadpis1-bezsla"/>
       </w:pPr>
+      <w:bookmarkStart w:id="2" w:name="_Toc532949096"/>
       <w:bookmarkStart w:id="3" w:name="_Toc258833024"/>
       <w:bookmarkStart w:id="4" w:name="_Toc439254167"/>
-      <w:bookmarkStart w:id="5" w:name="_Toc532949096"/>
       <w:bookmarkEnd w:id="0"/>
       <w:bookmarkEnd w:id="1"/>
       <w:r>
         <w:lastRenderedPageBreak/>
         <w:t>Úvod</w:t>
       </w:r>
-      <w:bookmarkEnd w:id="5"/>
+      <w:bookmarkEnd w:id="2"/>
     </w:p>
     <w:p>
       <w:pPr>
@@ -1920,14 +1913,14 @@
         </w:numPr>
         <w:ind w:left="432" w:hanging="432"/>
       </w:pPr>
-      <w:bookmarkStart w:id="6" w:name="_Toc532949097"/>
+      <w:bookmarkStart w:id="5" w:name="_Toc532949097"/>
       <w:bookmarkEnd w:id="3"/>
       <w:bookmarkEnd w:id="4"/>
       <w:r>
         <w:lastRenderedPageBreak/>
         <w:t>Zadání</w:t>
       </w:r>
-      <w:bookmarkEnd w:id="6"/>
+      <w:bookmarkEnd w:id="5"/>
     </w:p>
     <w:p>
       <w:r>
@@ -2311,11 +2304,11 @@
         <w:pStyle w:val="Nadpis1-bezsla"/>
         <w:jc w:val="center"/>
       </w:pPr>
-      <w:bookmarkStart w:id="7" w:name="_Toc532949098"/>
+      <w:bookmarkStart w:id="6" w:name="_Toc532949098"/>
       <w:r>
         <w:t>Uživatelská dokumentace</w:t>
       </w:r>
-      <w:bookmarkEnd w:id="7"/>
+      <w:bookmarkEnd w:id="6"/>
     </w:p>
     <w:p>
       <w:pPr>
@@ -2421,12 +2414,12 @@
         </w:numPr>
         <w:ind w:left="576" w:hanging="576"/>
       </w:pPr>
-      <w:bookmarkStart w:id="8" w:name="_Toc532949099"/>
+      <w:bookmarkStart w:id="7" w:name="_Toc532949099"/>
       <w:r>
         <w:lastRenderedPageBreak/>
         <w:t>Základní popis používané aplikace</w:t>
       </w:r>
-      <w:bookmarkEnd w:id="8"/>
+      <w:bookmarkEnd w:id="7"/>
     </w:p>
     <w:p>
       <w:r>
@@ -2459,11 +2452,11 @@
         </w:numPr>
         <w:ind w:left="576" w:hanging="576"/>
       </w:pPr>
-      <w:bookmarkStart w:id="9" w:name="_Toc532949100"/>
+      <w:bookmarkStart w:id="8" w:name="_Toc532949100"/>
       <w:r>
         <w:t>Instalace</w:t>
       </w:r>
-      <w:bookmarkEnd w:id="9"/>
+      <w:bookmarkEnd w:id="8"/>
     </w:p>
     <w:p>
       <w:r>
@@ -2479,11 +2472,11 @@
         </w:numPr>
         <w:ind w:left="576" w:hanging="576"/>
       </w:pPr>
-      <w:bookmarkStart w:id="10" w:name="_Toc532949101"/>
+      <w:bookmarkStart w:id="9" w:name="_Toc532949101"/>
       <w:r>
         <w:t>Přístupová oprávnění</w:t>
       </w:r>
-      <w:bookmarkEnd w:id="10"/>
+      <w:bookmarkEnd w:id="9"/>
     </w:p>
     <w:p>
       <w:r>
@@ -2523,11 +2516,11 @@
         </w:numPr>
         <w:ind w:left="576" w:hanging="576"/>
       </w:pPr>
-      <w:bookmarkStart w:id="11" w:name="_Toc532949102"/>
+      <w:bookmarkStart w:id="10" w:name="_Toc532949102"/>
       <w:r>
         <w:t>Použití aplikace</w:t>
       </w:r>
-      <w:bookmarkEnd w:id="11"/>
+      <w:bookmarkEnd w:id="10"/>
     </w:p>
     <w:p>
       <w:pPr>
@@ -2658,11 +2651,11 @@
         <w:pStyle w:val="Nadpis1-bezsla"/>
         <w:jc w:val="center"/>
       </w:pPr>
-      <w:bookmarkStart w:id="12" w:name="_Toc532949103"/>
+      <w:bookmarkStart w:id="11" w:name="_Toc532949103"/>
       <w:r>
         <w:t>Programová dokumentace</w:t>
       </w:r>
-      <w:bookmarkEnd w:id="12"/>
+      <w:bookmarkEnd w:id="11"/>
     </w:p>
     <w:p>
       <w:pPr>
@@ -2777,12 +2770,12 @@
         </w:numPr>
         <w:ind w:left="432" w:hanging="432"/>
       </w:pPr>
-      <w:bookmarkStart w:id="13" w:name="_Toc532949104"/>
+      <w:bookmarkStart w:id="12" w:name="_Toc532949104"/>
       <w:r>
         <w:lastRenderedPageBreak/>
         <w:t>Datová část</w:t>
       </w:r>
-      <w:bookmarkEnd w:id="13"/>
+      <w:bookmarkEnd w:id="12"/>
     </w:p>
     <w:p>
       <w:pPr>
@@ -2793,11 +2786,11 @@
         </w:numPr>
         <w:ind w:left="576" w:hanging="576"/>
       </w:pPr>
-      <w:bookmarkStart w:id="14" w:name="_Toc532949105"/>
+      <w:bookmarkStart w:id="13" w:name="_Toc532949105"/>
       <w:r>
         <w:t>Fyzický model dat</w:t>
       </w:r>
-      <w:bookmarkEnd w:id="14"/>
+      <w:bookmarkEnd w:id="13"/>
     </w:p>
     <w:p>
       <w:r>
@@ -2861,11 +2854,11 @@
         </w:numPr>
         <w:ind w:left="576" w:hanging="576"/>
       </w:pPr>
-      <w:bookmarkStart w:id="15" w:name="_Toc532949106"/>
+      <w:bookmarkStart w:id="14" w:name="_Toc532949106"/>
       <w:r>
         <w:t>Číselníky</w:t>
       </w:r>
-      <w:bookmarkEnd w:id="15"/>
+      <w:bookmarkEnd w:id="14"/>
     </w:p>
     <w:p>
       <w:pPr>
@@ -3420,11 +3413,11 @@
         </w:numPr>
         <w:ind w:left="576" w:hanging="576"/>
       </w:pPr>
-      <w:bookmarkStart w:id="16" w:name="_Toc532949107"/>
+      <w:bookmarkStart w:id="15" w:name="_Toc532949107"/>
       <w:r>
         <w:t>Pohledy</w:t>
       </w:r>
-      <w:bookmarkEnd w:id="16"/>
+      <w:bookmarkEnd w:id="15"/>
     </w:p>
     <w:p>
       <w:pPr>
@@ -3467,20 +3460,38 @@
     <w:p>
       <w:pPr>
         <w:pStyle w:val="Odstavec"/>
-        <w:rPr>
-          <w:sz w:val="18"/>
-        </w:rPr>
-      </w:pPr>
-      <w:r>
-        <w:rPr>
-          <w:sz w:val="18"/>
-        </w:rPr>
-        <w:t>select r.ID_RA as ID_ROZVRHOVE_AKCE, r.POCET_STUDENTU, r.DENVTYDNU, r.SCHVALENO, r.MAHODIN, r.ZACINAV, r.ROLE_VYUCUJICIHO_ROLE, r.PREDMET_ZKRATKA_PREDMETU as ZKRATKA_PREDMETU, r.ID_ZAMESTNANEC as ID_VYUCUJICIHO, p.NAZEV_PREDMETU, p.DOPORUCENY_ROCNIK, v.ZPUSOB, v.ID_ZV as ID_ZPUSOBU, z.JMENO as JMENO_VYUCUJICIHO, z.PRIJMENI as PRIJMENI_VYUCUJICIHO, z.TITUL_PRED, z.TITUL_ZA, z.TELEFON, z.MOBIL, z.EMAIL, z.KATEDRA_ZKRATKA_KATEDRY, u.nazev as NAZEV_UCEBNY, u.kapacita as KAPACITA_UCEBNY, u.ID_UCEBNA as ID_UCEBNY from ROZVRHOVA_AKCE r</w:t>
-      </w:r>
-    </w:p>
-    <w:p>
-      <w:pPr>
-        <w:pStyle w:val="Odstavec"/>
+        <w:ind w:left="360"/>
+        <w:rPr>
+          <w:sz w:val="18"/>
+        </w:rPr>
+      </w:pPr>
+      <w:r>
+        <w:rPr>
+          <w:sz w:val="18"/>
+        </w:rPr>
+        <w:t>create or replace view ROZVRHOVE_AKCE_EXT_VIEW as</w:t>
+      </w:r>
+    </w:p>
+    <w:p>
+      <w:pPr>
+        <w:pStyle w:val="Odstavec"/>
+        <w:ind w:left="360"/>
+        <w:rPr>
+          <w:sz w:val="18"/>
+        </w:rPr>
+      </w:pPr>
+      <w:r>
+        <w:rPr>
+          <w:sz w:val="18"/>
+        </w:rPr>
+        <w:tab/>
+        <w:t>select r.ID_RA as ID_ROZVRHOVE_AKCE, r.POCET_STUDENTU, r.DENVTYDNU, r.SCHVALENO, r.MAHODIN, r.ZACINAV, r.ROLE_VYUCUJICIHO_ROLE, r.PREDMET_ZKRATKA_PREDMETU as ZKRATKA_PREDMETU, r.ID_ZAMESTNANEC as ID_VYUCUJICIHO, p.NAZEV_PREDMETU, p.DOPORUCENY_ROCNIK, v.ZPUSOB, v.ID_ZV as ID_ZPUSOBU, z.JMENO as JMENO_VYUCUJICIHO, z.PRIJMENI as PRIJMENI_VYUCUJICIHO, z.TITUL_PRED, z.TITUL_ZA, z.TELEFON, z.MOBIL, z.EMAIL, z.KATEDRA_ZKRATKA_KATEDRY, u.nazev as NAZEV_UCEBNY, u.kapacita as KAPACITA_UCEBNY, u.ID_UCEBNA as ID_UCEBNY, s.sem, s.id_semestr from ROZVRHOVA_AKCE r</w:t>
+      </w:r>
+    </w:p>
+    <w:p>
+      <w:pPr>
+        <w:pStyle w:val="Odstavec"/>
+        <w:ind w:left="360"/>
         <w:rPr>
           <w:sz w:val="18"/>
         </w:rPr>
@@ -3502,6 +3513,29 @@
     <w:p>
       <w:pPr>
         <w:pStyle w:val="Odstavec"/>
+        <w:ind w:left="360"/>
+        <w:rPr>
+          <w:sz w:val="18"/>
+        </w:rPr>
+      </w:pPr>
+      <w:r>
+        <w:rPr>
+          <w:sz w:val="18"/>
+        </w:rPr>
+        <w:tab/>
+      </w:r>
+      <w:r>
+        <w:rPr>
+          <w:sz w:val="18"/>
+        </w:rPr>
+        <w:tab/>
+        <w:t>left join SEMESTR s on p.semestr_id_semestr = s.id_semestr</w:t>
+      </w:r>
+    </w:p>
+    <w:p>
+      <w:pPr>
+        <w:pStyle w:val="Odstavec"/>
+        <w:ind w:left="360"/>
         <w:rPr>
           <w:sz w:val="18"/>
         </w:rPr>
@@ -3523,14 +3557,16 @@
     <w:p>
       <w:pPr>
         <w:pStyle w:val="Odstavec"/>
-        <w:rPr>
-          <w:sz w:val="18"/>
-        </w:rPr>
-      </w:pPr>
-      <w:r>
-        <w:rPr>
-          <w:sz w:val="18"/>
-        </w:rPr>
+        <w:ind w:left="360"/>
+        <w:rPr>
+          <w:sz w:val="18"/>
+        </w:rPr>
+      </w:pPr>
+      <w:r>
+        <w:rPr>
+          <w:sz w:val="18"/>
+        </w:rPr>
+        <w:lastRenderedPageBreak/>
         <w:tab/>
       </w:r>
       <w:r>
@@ -3544,9 +3580,7 @@
     <w:p>
       <w:pPr>
         <w:pStyle w:val="Odstavec"/>
-        <w:rPr>
-          <w:sz w:val="18"/>
-        </w:rPr>
+        <w:ind w:left="360"/>
       </w:pPr>
       <w:r>
         <w:rPr>
@@ -3571,7 +3605,6 @@
         </w:numPr>
       </w:pPr>
       <w:r>
-        <w:lastRenderedPageBreak/>
         <w:t>Spojeni_oboru_predmetu_view</w:t>
       </w:r>
     </w:p>
@@ -3874,6 +3907,7 @@
         <w:rPr>
           <w:sz w:val="18"/>
         </w:rPr>
+        <w:lastRenderedPageBreak/>
         <w:t xml:space="preserve">        left join FORMA_VYUKY on PREDMET.FORMA_VYUKY_ID_FV = FORMA_VYUKY.ID_FV</w:t>
       </w:r>
     </w:p>
@@ -3888,7 +3922,6 @@
         <w:rPr>
           <w:sz w:val="18"/>
         </w:rPr>
-        <w:lastRenderedPageBreak/>
         <w:t xml:space="preserve">        left join ROZVRHOVA_AKCE on PREDMET.ZKRATKA_PREDMETU = ROZVRHOVA_AKCE.PREDMET_ZKRATKA_PREDMETU group by ZKRATKA_PREDMETU, NAZEV_PREDMETU, DOPORUCENY_ROCNIK, SEMESTR_ID_SEMESTR, ZPUSOB_ZAKONCENI_ID_ZZ, </w:t>
       </w:r>
     </w:p>
@@ -3915,11 +3948,11 @@
         </w:numPr>
         <w:ind w:left="576" w:hanging="576"/>
       </w:pPr>
-      <w:bookmarkStart w:id="17" w:name="_Toc532949108"/>
+      <w:bookmarkStart w:id="16" w:name="_Toc532949108"/>
       <w:r>
         <w:t>Funkce</w:t>
       </w:r>
-      <w:bookmarkEnd w:id="17"/>
+      <w:bookmarkEnd w:id="16"/>
     </w:p>
     <w:p>
       <w:pPr>
@@ -4286,6 +4319,7 @@
     <w:p>
       <w:pPr>
         <w:pStyle w:val="Odstavec"/>
+        <w:ind w:left="360"/>
         <w:rPr>
           <w:sz w:val="18"/>
         </w:rPr>
@@ -4300,6 +4334,7 @@
     <w:p>
       <w:pPr>
         <w:pStyle w:val="Odstavec"/>
+        <w:ind w:left="360"/>
         <w:rPr>
           <w:sz w:val="18"/>
         </w:rPr>
@@ -4314,20 +4349,22 @@
     <w:p>
       <w:pPr>
         <w:pStyle w:val="Odstavec"/>
-        <w:rPr>
-          <w:sz w:val="18"/>
-        </w:rPr>
-      </w:pPr>
-      <w:r>
-        <w:rPr>
-          <w:sz w:val="18"/>
-        </w:rPr>
-        <w:t xml:space="preserve">    p_idUcebny UCEBNA.ID_UCEBNA%TYPE, p_idRA ROZVRHOVA_AKCE.ID_RA%TYPE)</w:t>
-      </w:r>
-    </w:p>
-    <w:p>
-      <w:pPr>
-        <w:pStyle w:val="Odstavec"/>
+        <w:ind w:left="360"/>
+        <w:rPr>
+          <w:sz w:val="18"/>
+        </w:rPr>
+      </w:pPr>
+      <w:r>
+        <w:rPr>
+          <w:sz w:val="18"/>
+        </w:rPr>
+        <w:t xml:space="preserve">    p_semestr SEMESTR.SEM%TYPE, p_idUcebny UCEBNA.ID_UCEBNA%TYPE, p_idRA ROZVRHOVA_AKCE.ID_RA%TYPE)</w:t>
+      </w:r>
+    </w:p>
+    <w:p>
+      <w:pPr>
+        <w:pStyle w:val="Odstavec"/>
+        <w:ind w:left="360"/>
         <w:rPr>
           <w:sz w:val="18"/>
         </w:rPr>
@@ -4342,6 +4379,7 @@
     <w:p>
       <w:pPr>
         <w:pStyle w:val="Odstavec"/>
+        <w:ind w:left="360"/>
         <w:rPr>
           <w:sz w:val="18"/>
         </w:rPr>
@@ -4356,6 +4394,7 @@
     <w:p>
       <w:pPr>
         <w:pStyle w:val="Odstavec"/>
+        <w:ind w:left="360"/>
         <w:rPr>
           <w:sz w:val="18"/>
         </w:rPr>
@@ -4370,6 +4409,7 @@
     <w:p>
       <w:pPr>
         <w:pStyle w:val="Odstavec"/>
+        <w:ind w:left="360"/>
         <w:rPr>
           <w:sz w:val="18"/>
         </w:rPr>
@@ -4384,6 +4424,7 @@
     <w:p>
       <w:pPr>
         <w:pStyle w:val="Odstavec"/>
+        <w:ind w:left="360"/>
         <w:rPr>
           <w:sz w:val="18"/>
         </w:rPr>
@@ -4398,14 +4439,46 @@
     <w:p>
       <w:pPr>
         <w:pStyle w:val="Odstavec"/>
-        <w:rPr>
-          <w:sz w:val="18"/>
-        </w:rPr>
-      </w:pPr>
-    </w:p>
-    <w:p>
-      <w:pPr>
-        <w:pStyle w:val="Odstavec"/>
+        <w:ind w:left="360"/>
+        <w:rPr>
+          <w:sz w:val="18"/>
+        </w:rPr>
+      </w:pPr>
+      <w:r>
+        <w:rPr>
+          <w:sz w:val="18"/>
+        </w:rPr>
+        <w:t xml:space="preserve">    v_semestrDruha      Semestr.sem%TYPE;</w:t>
+      </w:r>
+    </w:p>
+    <w:p>
+      <w:pPr>
+        <w:pStyle w:val="Odstavec"/>
+        <w:ind w:left="360"/>
+        <w:rPr>
+          <w:sz w:val="18"/>
+        </w:rPr>
+      </w:pPr>
+      <w:r>
+        <w:rPr>
+          <w:sz w:val="18"/>
+        </w:rPr>
+        <w:t xml:space="preserve">    v_jedenVObou        BOOLEAN := false;</w:t>
+      </w:r>
+    </w:p>
+    <w:p>
+      <w:pPr>
+        <w:pStyle w:val="Odstavec"/>
+        <w:ind w:left="360"/>
+        <w:rPr>
+          <w:sz w:val="18"/>
+        </w:rPr>
+      </w:pPr>
+    </w:p>
+    <w:p>
+      <w:pPr>
+        <w:pStyle w:val="Odstavec"/>
+        <w:ind w:left="360"/>
         <w:rPr>
           <w:sz w:val="18"/>
         </w:rPr>
@@ -4420,20 +4493,22 @@
     <w:p>
       <w:pPr>
         <w:pStyle w:val="Odstavec"/>
-        <w:rPr>
-          <w:sz w:val="18"/>
-        </w:rPr>
-      </w:pPr>
-      <w:r>
-        <w:rPr>
-          <w:sz w:val="18"/>
-        </w:rPr>
-        <w:t xml:space="preserve">        IS SELECT ZACINAV, MAHODIN, DENVTYDNU FROM ROZVRHOVA_AKCE WHERE (ID_ZAMESTNANEC = p_iz OR ID_UCEBNA = p_iu) AND NOT(ID_RA=p_ira);</w:t>
-      </w:r>
-    </w:p>
-    <w:p>
-      <w:pPr>
-        <w:pStyle w:val="Odstavec"/>
+        <w:ind w:left="360"/>
+        <w:rPr>
+          <w:sz w:val="18"/>
+        </w:rPr>
+      </w:pPr>
+      <w:r>
+        <w:rPr>
+          <w:sz w:val="18"/>
+        </w:rPr>
+        <w:t xml:space="preserve">        IS SELECT ZACINAV, MAHODIN, DENVTYDNU, SEM FROM ROZVRHOVE_AKCE_EXT_VIEW WHERE (ID_VYUCUJICIHO = p_iz OR ID_UCEBNY = p_iu) AND NOT(ID_ROZVRHOVE_AKCE=p_ira);</w:t>
+      </w:r>
+    </w:p>
+    <w:p>
+      <w:pPr>
+        <w:pStyle w:val="Odstavec"/>
+        <w:ind w:left="360"/>
         <w:rPr>
           <w:sz w:val="18"/>
         </w:rPr>
@@ -4448,6 +4523,7 @@
     <w:p>
       <w:pPr>
         <w:pStyle w:val="Odstavec"/>
+        <w:ind w:left="360"/>
         <w:rPr>
           <w:sz w:val="18"/>
         </w:rPr>
@@ -4462,6 +4538,7 @@
     <w:p>
       <w:pPr>
         <w:pStyle w:val="Odstavec"/>
+        <w:ind w:left="360"/>
         <w:rPr>
           <w:sz w:val="18"/>
         </w:rPr>
@@ -4476,20 +4553,22 @@
     <w:p>
       <w:pPr>
         <w:pStyle w:val="Odstavec"/>
-        <w:rPr>
-          <w:sz w:val="18"/>
-        </w:rPr>
-      </w:pPr>
-      <w:r>
-        <w:rPr>
-          <w:sz w:val="18"/>
-        </w:rPr>
-        <w:t xml:space="preserve">        FETCH c1 INTO v_delkaDruhe, v_zacatekDruhe, v_denDruha;</w:t>
-      </w:r>
-    </w:p>
-    <w:p>
-      <w:pPr>
-        <w:pStyle w:val="Odstavec"/>
+        <w:ind w:left="360"/>
+        <w:rPr>
+          <w:sz w:val="18"/>
+        </w:rPr>
+      </w:pPr>
+      <w:r>
+        <w:rPr>
+          <w:sz w:val="18"/>
+        </w:rPr>
+        <w:t xml:space="preserve">        FETCH c1 INTO v_delkaDruhe, v_zacatekDruhe, v_denDruha, v_semestrDruha;</w:t>
+      </w:r>
+    </w:p>
+    <w:p>
+      <w:pPr>
+        <w:pStyle w:val="Odstavec"/>
+        <w:ind w:left="360"/>
         <w:rPr>
           <w:sz w:val="18"/>
         </w:rPr>
@@ -4504,6 +4583,82 @@
     <w:p>
       <w:pPr>
         <w:pStyle w:val="Odstavec"/>
+        <w:ind w:left="360"/>
+        <w:rPr>
+          <w:sz w:val="18"/>
+        </w:rPr>
+      </w:pPr>
+      <w:r>
+        <w:rPr>
+          <w:sz w:val="18"/>
+        </w:rPr>
+        <w:t xml:space="preserve">        if((p_semestr = 'Oba') or (v_semestrDruha = 'Oba')) then</w:t>
+      </w:r>
+    </w:p>
+    <w:p>
+      <w:pPr>
+        <w:pStyle w:val="Odstavec"/>
+        <w:ind w:left="360"/>
+        <w:rPr>
+          <w:sz w:val="18"/>
+        </w:rPr>
+      </w:pPr>
+      <w:r>
+        <w:rPr>
+          <w:sz w:val="18"/>
+        </w:rPr>
+        <w:t xml:space="preserve">            v_jedenVObou := true;</w:t>
+      </w:r>
+    </w:p>
+    <w:p>
+      <w:pPr>
+        <w:pStyle w:val="Odstavec"/>
+        <w:ind w:left="360"/>
+        <w:rPr>
+          <w:sz w:val="18"/>
+        </w:rPr>
+      </w:pPr>
+      <w:r>
+        <w:rPr>
+          <w:sz w:val="18"/>
+        </w:rPr>
+        <w:t xml:space="preserve">        else</w:t>
+      </w:r>
+    </w:p>
+    <w:p>
+      <w:pPr>
+        <w:pStyle w:val="Odstavec"/>
+        <w:ind w:left="360"/>
+        <w:rPr>
+          <w:sz w:val="18"/>
+        </w:rPr>
+      </w:pPr>
+      <w:r>
+        <w:rPr>
+          <w:sz w:val="18"/>
+        </w:rPr>
+        <w:t xml:space="preserve">            v_jedenVObou := false;</w:t>
+      </w:r>
+    </w:p>
+    <w:p>
+      <w:pPr>
+        <w:pStyle w:val="Odstavec"/>
+        <w:ind w:left="360"/>
+        <w:rPr>
+          <w:sz w:val="18"/>
+        </w:rPr>
+      </w:pPr>
+      <w:r>
+        <w:rPr>
+          <w:sz w:val="18"/>
+        </w:rPr>
+        <w:t xml:space="preserve">        end if;</w:t>
+      </w:r>
+    </w:p>
+    <w:p>
+      <w:pPr>
+        <w:pStyle w:val="Odstavec"/>
+        <w:ind w:left="360"/>
         <w:rPr>
           <w:sz w:val="18"/>
         </w:rPr>
@@ -4518,6 +4673,7 @@
     <w:p>
       <w:pPr>
         <w:pStyle w:val="Odstavec"/>
+        <w:ind w:left="360"/>
         <w:rPr>
           <w:sz w:val="18"/>
         </w:rPr>
@@ -4532,34 +4688,128 @@
     <w:p>
       <w:pPr>
         <w:pStyle w:val="Odstavec"/>
-        <w:rPr>
-          <w:sz w:val="18"/>
-        </w:rPr>
-      </w:pPr>
-      <w:r>
-        <w:rPr>
-          <w:sz w:val="18"/>
-        </w:rPr>
+        <w:ind w:left="360"/>
+        <w:rPr>
+          <w:sz w:val="18"/>
+        </w:rPr>
+      </w:pPr>
+      <w:r>
+        <w:rPr>
+          <w:sz w:val="18"/>
+        </w:rPr>
+        <w:lastRenderedPageBreak/>
         <w:t xml:space="preserve">                    ((p_zacatek+p_delka - 0.017) BETWEEN v_zacatekDruhe AND (v_zacatekDruhe+v_delkaDruhe - 0.017))) then</w:t>
       </w:r>
     </w:p>
     <w:p>
       <w:pPr>
         <w:pStyle w:val="Odstavec"/>
-        <w:rPr>
-          <w:sz w:val="18"/>
-        </w:rPr>
-      </w:pPr>
-      <w:r>
-        <w:rPr>
-          <w:sz w:val="18"/>
-        </w:rPr>
-        <w:t xml:space="preserve">                v_jeVolno := false;</w:t>
-      </w:r>
-    </w:p>
-    <w:p>
-      <w:pPr>
-        <w:pStyle w:val="Odstavec"/>
+        <w:ind w:left="360"/>
+        <w:rPr>
+          <w:sz w:val="18"/>
+        </w:rPr>
+      </w:pPr>
+      <w:r>
+        <w:rPr>
+          <w:sz w:val="18"/>
+        </w:rPr>
+        <w:t xml:space="preserve">                if(v_jedenVObou)then</w:t>
+      </w:r>
+    </w:p>
+    <w:p>
+      <w:pPr>
+        <w:pStyle w:val="Odstavec"/>
+        <w:ind w:left="360"/>
+        <w:rPr>
+          <w:sz w:val="18"/>
+        </w:rPr>
+      </w:pPr>
+      <w:r>
+        <w:rPr>
+          <w:sz w:val="18"/>
+        </w:rPr>
+        <w:t xml:space="preserve">                    v_jeVolno := false;</w:t>
+      </w:r>
+    </w:p>
+    <w:p>
+      <w:pPr>
+        <w:pStyle w:val="Odstavec"/>
+        <w:ind w:left="360"/>
+        <w:rPr>
+          <w:sz w:val="18"/>
+        </w:rPr>
+      </w:pPr>
+      <w:r>
+        <w:rPr>
+          <w:sz w:val="18"/>
+        </w:rPr>
+        <w:t xml:space="preserve">                elsif(p_semestr = v_semestrDruha)then</w:t>
+      </w:r>
+    </w:p>
+    <w:p>
+      <w:pPr>
+        <w:pStyle w:val="Odstavec"/>
+        <w:ind w:left="360"/>
+        <w:rPr>
+          <w:sz w:val="18"/>
+        </w:rPr>
+      </w:pPr>
+      <w:r>
+        <w:rPr>
+          <w:sz w:val="18"/>
+        </w:rPr>
+        <w:t xml:space="preserve">                    v_jeVolno := false;</w:t>
+      </w:r>
+    </w:p>
+    <w:p>
+      <w:pPr>
+        <w:pStyle w:val="Odstavec"/>
+        <w:ind w:left="360"/>
+        <w:rPr>
+          <w:sz w:val="18"/>
+        </w:rPr>
+      </w:pPr>
+      <w:r>
+        <w:rPr>
+          <w:sz w:val="18"/>
+        </w:rPr>
+        <w:t xml:space="preserve">                else</w:t>
+      </w:r>
+    </w:p>
+    <w:p>
+      <w:pPr>
+        <w:pStyle w:val="Odstavec"/>
+        <w:ind w:left="360"/>
+        <w:rPr>
+          <w:sz w:val="18"/>
+        </w:rPr>
+      </w:pPr>
+      <w:r>
+        <w:rPr>
+          <w:sz w:val="18"/>
+        </w:rPr>
+        <w:t xml:space="preserve">                    v_jeVolno := true;</w:t>
+      </w:r>
+    </w:p>
+    <w:p>
+      <w:pPr>
+        <w:pStyle w:val="Odstavec"/>
+        <w:ind w:left="360"/>
+        <w:rPr>
+          <w:sz w:val="18"/>
+        </w:rPr>
+      </w:pPr>
+      <w:r>
+        <w:rPr>
+          <w:sz w:val="18"/>
+        </w:rPr>
+        <w:t xml:space="preserve">                end if;</w:t>
+      </w:r>
+    </w:p>
+    <w:p>
+      <w:pPr>
+        <w:pStyle w:val="Odstavec"/>
+        <w:ind w:left="360"/>
         <w:rPr>
           <w:sz w:val="18"/>
         </w:rPr>
@@ -4574,6 +4824,7 @@
     <w:p>
       <w:pPr>
         <w:pStyle w:val="Odstavec"/>
+        <w:ind w:left="360"/>
         <w:rPr>
           <w:sz w:val="18"/>
         </w:rPr>
@@ -4588,6 +4839,7 @@
     <w:p>
       <w:pPr>
         <w:pStyle w:val="Odstavec"/>
+        <w:ind w:left="360"/>
         <w:rPr>
           <w:sz w:val="18"/>
         </w:rPr>
@@ -4602,6 +4854,7 @@
     <w:p>
       <w:pPr>
         <w:pStyle w:val="Odstavec"/>
+        <w:ind w:left="360"/>
         <w:rPr>
           <w:sz w:val="18"/>
         </w:rPr>
@@ -4616,14 +4869,16 @@
     <w:p>
       <w:pPr>
         <w:pStyle w:val="Odstavec"/>
-        <w:rPr>
-          <w:sz w:val="18"/>
-        </w:rPr>
-      </w:pPr>
-    </w:p>
-    <w:p>
-      <w:pPr>
-        <w:pStyle w:val="Odstavec"/>
+        <w:ind w:left="360"/>
+        <w:rPr>
+          <w:sz w:val="18"/>
+        </w:rPr>
+      </w:pPr>
+    </w:p>
+    <w:p>
+      <w:pPr>
+        <w:pStyle w:val="Odstavec"/>
+        <w:ind w:left="360"/>
         <w:rPr>
           <w:sz w:val="18"/>
         </w:rPr>
@@ -4638,15 +4893,12 @@
     <w:p>
       <w:pPr>
         <w:pStyle w:val="Odstavec"/>
-        <w:rPr>
-          <w:sz w:val="18"/>
-        </w:rPr>
-      </w:pPr>
-      <w:r>
-        <w:rPr>
-          <w:sz w:val="18"/>
-        </w:rPr>
-        <w:lastRenderedPageBreak/>
+        <w:ind w:left="360"/>
+      </w:pPr>
+      <w:r>
+        <w:rPr>
+          <w:sz w:val="18"/>
+        </w:rPr>
         <w:t>END;</w:t>
       </w:r>
     </w:p>
@@ -4851,6 +5103,7 @@
         <w:rPr>
           <w:sz w:val="18"/>
         </w:rPr>
+        <w:lastRenderedPageBreak/>
         <w:t xml:space="preserve">    IF (v_ps = v_psHash) THEN</w:t>
       </w:r>
     </w:p>
@@ -5011,12 +5264,11 @@
         </w:numPr>
         <w:ind w:left="576" w:hanging="576"/>
       </w:pPr>
-      <w:bookmarkStart w:id="18" w:name="_Toc532949109"/>
-      <w:r>
-        <w:lastRenderedPageBreak/>
+      <w:bookmarkStart w:id="17" w:name="_Toc532949109"/>
+      <w:r>
         <w:t>Uložené procedury</w:t>
       </w:r>
-      <w:bookmarkEnd w:id="18"/>
+      <w:bookmarkEnd w:id="17"/>
     </w:p>
     <w:p>
       <w:pPr>
@@ -5241,6 +5493,7 @@
         </w:numPr>
       </w:pPr>
       <w:r>
+        <w:lastRenderedPageBreak/>
         <w:t>Smazfotku</w:t>
       </w:r>
     </w:p>
@@ -5335,20 +5588,8 @@
         </w:rPr>
         <w:t>END;</w:t>
       </w:r>
-    </w:p>
-    <w:p>
-      <w:pPr>
-        <w:pStyle w:val="Odstavec"/>
-        <w:rPr>
-          <w:sz w:val="18"/>
-        </w:rPr>
-      </w:pPr>
-      <w:r>
-        <w:rPr>
-          <w:sz w:val="18"/>
-        </w:rPr>
-        <w:br w:type="column"/>
-      </w:r>
+      <w:bookmarkStart w:id="18" w:name="_GoBack"/>
+      <w:bookmarkEnd w:id="18"/>
     </w:p>
     <w:p>
       <w:pPr>
@@ -5616,6 +5857,7 @@
         <w:rPr>
           <w:sz w:val="18"/>
         </w:rPr>
+        <w:lastRenderedPageBreak/>
         <w:t xml:space="preserve">    </w:t>
       </w:r>
     </w:p>
@@ -5714,7 +5956,6 @@
         <w:rPr>
           <w:sz w:val="18"/>
         </w:rPr>
-        <w:lastRenderedPageBreak/>
         <w:t xml:space="preserve">        set id_opravneni = v_idOpr</w:t>
       </w:r>
     </w:p>
@@ -5981,6 +6222,7 @@
         <w:rPr>
           <w:sz w:val="18"/>
         </w:rPr>
+        <w:lastRenderedPageBreak/>
         <w:t xml:space="preserve">        begin</w:t>
       </w:r>
     </w:p>
@@ -6073,7 +6315,6 @@
         <w:rPr>
           <w:sz w:val="18"/>
         </w:rPr>
-        <w:lastRenderedPageBreak/>
         <w:t xml:space="preserve">            exception --pokud udaje existují změní je, pokud ne (uživatel byl původně neregistrovaný) přidá je</w:t>
       </w:r>
     </w:p>
@@ -7145,6 +7386,7 @@
         <w:docPartUnique/>
       </w:docPartObj>
     </w:sdtPr>
+    <w:sdtEndPr/>
     <w:sdtContent>
       <w:p>
         <w:pPr>
@@ -11116,7 +11358,7 @@
 </file>
 
 <file path=customXml/itemProps1.xml><?xml version="1.0" encoding="utf-8"?>
-<ds:datastoreItem xmlns:ds="http://schemas.openxmlformats.org/officeDocument/2006/customXml" ds:itemID="{06473E11-B336-40FA-AF4A-C3BF08C5BCF1}">
+<ds:datastoreItem xmlns:ds="http://schemas.openxmlformats.org/officeDocument/2006/customXml" ds:itemID="{867E2507-7997-46F0-A515-FC1974388ACC}">
   <ds:schemaRefs>
     <ds:schemaRef ds:uri="http://schemas.openxmlformats.org/officeDocument/2006/bibliography"/>
   </ds:schemaRefs>

</xml_diff>